<commit_message>
Actualizare extensii si docx prezentare
- am terminat ex 11, cu tot cu implementare si descriere
au ramas de facut:  ex 10, 12 cu triggere   si  ex 13 cu pachet
</commit_message>
<xml_diff>
--- a/Music Shop Geo&Alina.docx
+++ b/Music Shop Geo&Alina.docx
@@ -12607,44 +12607,137 @@
           <w:sz w:val="28"/>
           <w:shd w:fill="auto" w:val="clear"/>
         </w:rPr>
+        <w:t xml:space="preserve">CREATE OR REPLACE PROCEDURE sosireLivrare(codLivrare IN NUMBER) AS</w:t>
+      </w:r>
+    </w:p>
+    <w:p>
+      <w:pPr>
+        <w:spacing w:before="0" w:after="160" w:line="240"/>
+        <w:ind w:right="0" w:left="0" w:firstLine="0"/>
+        <w:jc w:val="left"/>
+        <w:rPr>
+          <w:rFonts w:ascii="Calibri" w:hAnsi="Calibri" w:cs="Calibri" w:eastAsia="Calibri"/>
+          <w:color w:val="auto"/>
+          <w:spacing w:val="0"/>
+          <w:position w:val="0"/>
+          <w:sz w:val="28"/>
+          <w:shd w:fill="auto" w:val="clear"/>
+        </w:rPr>
+      </w:pPr>
+      <w:r>
+        <w:rPr>
+          <w:rFonts w:ascii="Calibri" w:hAnsi="Calibri" w:cs="Calibri" w:eastAsia="Calibri"/>
+          <w:color w:val="auto"/>
+          <w:spacing w:val="0"/>
+          <w:position w:val="0"/>
+          <w:sz w:val="28"/>
+          <w:shd w:fill="auto" w:val="clear"/>
+        </w:rPr>
+        <w:t xml:space="preserve">    TYPE tabelCoduriProduse IS TABLE OF NUMBER;</w:t>
+      </w:r>
+    </w:p>
+    <w:p>
+      <w:pPr>
+        <w:spacing w:before="0" w:after="160" w:line="240"/>
+        <w:ind w:right="0" w:left="0" w:firstLine="0"/>
+        <w:jc w:val="left"/>
+        <w:rPr>
+          <w:rFonts w:ascii="Calibri" w:hAnsi="Calibri" w:cs="Calibri" w:eastAsia="Calibri"/>
+          <w:color w:val="auto"/>
+          <w:spacing w:val="0"/>
+          <w:position w:val="0"/>
+          <w:sz w:val="28"/>
+          <w:shd w:fill="auto" w:val="clear"/>
+        </w:rPr>
+      </w:pPr>
+      <w:r>
+        <w:rPr>
+          <w:rFonts w:ascii="Calibri" w:hAnsi="Calibri" w:cs="Calibri" w:eastAsia="Calibri"/>
+          <w:color w:val="auto"/>
+          <w:spacing w:val="0"/>
+          <w:position w:val="0"/>
+          <w:sz w:val="28"/>
+          <w:shd w:fill="auto" w:val="clear"/>
+        </w:rPr>
         <w:t xml:space="preserve">    </w:t>
       </w:r>
-      <w:r>
-        <w:rPr>
-          <w:rFonts w:ascii="Calibri" w:hAnsi="Calibri" w:cs="Calibri" w:eastAsia="Calibri"/>
-          <w:color w:val="auto"/>
-          <w:spacing w:val="0"/>
-          <w:position w:val="0"/>
-          <w:sz w:val="28"/>
-          <w:shd w:fill="auto" w:val="clear"/>
-        </w:rPr>
-        <w:t xml:space="preserve">CREATE OR REPLACE PROCEDURE sosireLivrare(codLivrare IN NUMBER) AS</w:t>
-      </w:r>
-    </w:p>
-    <w:p>
-      <w:pPr>
-        <w:spacing w:before="0" w:after="160" w:line="240"/>
-        <w:ind w:right="0" w:left="0" w:firstLine="0"/>
-        <w:jc w:val="left"/>
-        <w:rPr>
-          <w:rFonts w:ascii="Calibri" w:hAnsi="Calibri" w:cs="Calibri" w:eastAsia="Calibri"/>
-          <w:color w:val="auto"/>
-          <w:spacing w:val="0"/>
-          <w:position w:val="0"/>
-          <w:sz w:val="28"/>
-          <w:shd w:fill="auto" w:val="clear"/>
-        </w:rPr>
-      </w:pPr>
-      <w:r>
-        <w:rPr>
-          <w:rFonts w:ascii="Calibri" w:hAnsi="Calibri" w:cs="Calibri" w:eastAsia="Calibri"/>
-          <w:color w:val="auto"/>
-          <w:spacing w:val="0"/>
-          <w:position w:val="0"/>
-          <w:sz w:val="28"/>
-          <w:shd w:fill="auto" w:val="clear"/>
-        </w:rPr>
-        <w:t xml:space="preserve">    TYPE tabelCoduriProduse IS TABLE OF NUMBER;</w:t>
+    </w:p>
+    <w:p>
+      <w:pPr>
+        <w:spacing w:before="0" w:after="160" w:line="240"/>
+        <w:ind w:right="0" w:left="0" w:firstLine="0"/>
+        <w:jc w:val="left"/>
+        <w:rPr>
+          <w:rFonts w:ascii="Calibri" w:hAnsi="Calibri" w:cs="Calibri" w:eastAsia="Calibri"/>
+          <w:color w:val="auto"/>
+          <w:spacing w:val="0"/>
+          <w:position w:val="0"/>
+          <w:sz w:val="28"/>
+          <w:shd w:fill="auto" w:val="clear"/>
+        </w:rPr>
+      </w:pPr>
+      <w:r>
+        <w:rPr>
+          <w:rFonts w:ascii="Calibri" w:hAnsi="Calibri" w:cs="Calibri" w:eastAsia="Calibri"/>
+          <w:color w:val="auto"/>
+          <w:spacing w:val="0"/>
+          <w:position w:val="0"/>
+          <w:sz w:val="28"/>
+          <w:shd w:fill="auto" w:val="clear"/>
+        </w:rPr>
+        <w:t xml:space="preserve">    coduriProduse   tabelCoduriProduse :=tabelCoduriProduse();</w:t>
+      </w:r>
+    </w:p>
+    <w:p>
+      <w:pPr>
+        <w:spacing w:before="0" w:after="160" w:line="240"/>
+        <w:ind w:right="0" w:left="0" w:firstLine="0"/>
+        <w:jc w:val="left"/>
+        <w:rPr>
+          <w:rFonts w:ascii="Calibri" w:hAnsi="Calibri" w:cs="Calibri" w:eastAsia="Calibri"/>
+          <w:color w:val="auto"/>
+          <w:spacing w:val="0"/>
+          <w:position w:val="0"/>
+          <w:sz w:val="28"/>
+          <w:shd w:fill="auto" w:val="clear"/>
+        </w:rPr>
+      </w:pPr>
+      <w:r>
+        <w:rPr>
+          <w:rFonts w:ascii="Calibri" w:hAnsi="Calibri" w:cs="Calibri" w:eastAsia="Calibri"/>
+          <w:color w:val="auto"/>
+          <w:spacing w:val="0"/>
+          <w:position w:val="0"/>
+          <w:sz w:val="28"/>
+          <w:shd w:fill="auto" w:val="clear"/>
+        </w:rPr>
+        <w:t xml:space="preserve">    codMagazin    NUMBER;</w:t>
+      </w:r>
+    </w:p>
+    <w:p>
+      <w:pPr>
+        <w:spacing w:before="0" w:after="160" w:line="240"/>
+        <w:ind w:right="0" w:left="0" w:firstLine="0"/>
+        <w:jc w:val="left"/>
+        <w:rPr>
+          <w:rFonts w:ascii="Calibri" w:hAnsi="Calibri" w:cs="Calibri" w:eastAsia="Calibri"/>
+          <w:color w:val="auto"/>
+          <w:spacing w:val="0"/>
+          <w:position w:val="0"/>
+          <w:sz w:val="28"/>
+          <w:shd w:fill="auto" w:val="clear"/>
+        </w:rPr>
+      </w:pPr>
+      <w:r>
+        <w:rPr>
+          <w:rFonts w:ascii="Calibri" w:hAnsi="Calibri" w:cs="Calibri" w:eastAsia="Calibri"/>
+          <w:color w:val="auto"/>
+          <w:spacing w:val="0"/>
+          <w:position w:val="0"/>
+          <w:sz w:val="28"/>
+          <w:shd w:fill="auto" w:val="clear"/>
+        </w:rPr>
+        <w:t xml:space="preserve">    codProdusCrt   NUMBER;</w:t>
       </w:r>
     </w:p>
     <w:p>
@@ -12696,59 +12789,821 @@
           <w:sz w:val="28"/>
           <w:shd w:fill="auto" w:val="clear"/>
         </w:rPr>
-        <w:t xml:space="preserve">    coduriProduse   tabelCoduriProduse :=tabelCoduriProduse();</w:t>
-      </w:r>
-    </w:p>
-    <w:p>
-      <w:pPr>
-        <w:spacing w:before="0" w:after="160" w:line="240"/>
-        <w:ind w:right="0" w:left="0" w:firstLine="0"/>
-        <w:jc w:val="left"/>
-        <w:rPr>
-          <w:rFonts w:ascii="Calibri" w:hAnsi="Calibri" w:cs="Calibri" w:eastAsia="Calibri"/>
-          <w:color w:val="auto"/>
-          <w:spacing w:val="0"/>
-          <w:position w:val="0"/>
-          <w:sz w:val="28"/>
-          <w:shd w:fill="auto" w:val="clear"/>
-        </w:rPr>
-      </w:pPr>
-      <w:r>
-        <w:rPr>
-          <w:rFonts w:ascii="Calibri" w:hAnsi="Calibri" w:cs="Calibri" w:eastAsia="Calibri"/>
-          <w:color w:val="auto"/>
-          <w:spacing w:val="0"/>
-          <w:position w:val="0"/>
-          <w:sz w:val="28"/>
-          <w:shd w:fill="auto" w:val="clear"/>
-        </w:rPr>
-        <w:t xml:space="preserve">    codMagazin    NUMBER;</w:t>
-      </w:r>
-    </w:p>
-    <w:p>
-      <w:pPr>
-        <w:spacing w:before="0" w:after="160" w:line="240"/>
-        <w:ind w:right="0" w:left="0" w:firstLine="0"/>
-        <w:jc w:val="left"/>
-        <w:rPr>
-          <w:rFonts w:ascii="Calibri" w:hAnsi="Calibri" w:cs="Calibri" w:eastAsia="Calibri"/>
-          <w:color w:val="auto"/>
-          <w:spacing w:val="0"/>
-          <w:position w:val="0"/>
-          <w:sz w:val="28"/>
-          <w:shd w:fill="auto" w:val="clear"/>
-        </w:rPr>
-      </w:pPr>
-      <w:r>
-        <w:rPr>
-          <w:rFonts w:ascii="Calibri" w:hAnsi="Calibri" w:cs="Calibri" w:eastAsia="Calibri"/>
-          <w:color w:val="auto"/>
-          <w:spacing w:val="0"/>
-          <w:position w:val="0"/>
-          <w:sz w:val="28"/>
-          <w:shd w:fill="auto" w:val="clear"/>
-        </w:rPr>
-        <w:t xml:space="preserve">    codProdusCrt   NUMBER;</w:t>
+        <w:t xml:space="preserve">    CURSOR c IS </w:t>
+      </w:r>
+    </w:p>
+    <w:p>
+      <w:pPr>
+        <w:spacing w:before="0" w:after="160" w:line="240"/>
+        <w:ind w:right="0" w:left="0" w:firstLine="0"/>
+        <w:jc w:val="left"/>
+        <w:rPr>
+          <w:rFonts w:ascii="Calibri" w:hAnsi="Calibri" w:cs="Calibri" w:eastAsia="Calibri"/>
+          <w:color w:val="auto"/>
+          <w:spacing w:val="0"/>
+          <w:position w:val="0"/>
+          <w:sz w:val="28"/>
+          <w:shd w:fill="auto" w:val="clear"/>
+        </w:rPr>
+      </w:pPr>
+      <w:r>
+        <w:rPr>
+          <w:rFonts w:ascii="Calibri" w:hAnsi="Calibri" w:cs="Calibri" w:eastAsia="Calibri"/>
+          <w:color w:val="auto"/>
+          <w:spacing w:val="0"/>
+          <w:position w:val="0"/>
+          <w:sz w:val="28"/>
+          <w:shd w:fill="auto" w:val="clear"/>
+        </w:rPr>
+        <w:t xml:space="preserve">        SELECT cod_produs</w:t>
+      </w:r>
+    </w:p>
+    <w:p>
+      <w:pPr>
+        <w:spacing w:before="0" w:after="160" w:line="240"/>
+        <w:ind w:right="0" w:left="0" w:firstLine="0"/>
+        <w:jc w:val="left"/>
+        <w:rPr>
+          <w:rFonts w:ascii="Calibri" w:hAnsi="Calibri" w:cs="Calibri" w:eastAsia="Calibri"/>
+          <w:color w:val="auto"/>
+          <w:spacing w:val="0"/>
+          <w:position w:val="0"/>
+          <w:sz w:val="28"/>
+          <w:shd w:fill="auto" w:val="clear"/>
+        </w:rPr>
+      </w:pPr>
+      <w:r>
+        <w:rPr>
+          <w:rFonts w:ascii="Calibri" w:hAnsi="Calibri" w:cs="Calibri" w:eastAsia="Calibri"/>
+          <w:color w:val="auto"/>
+          <w:spacing w:val="0"/>
+          <w:position w:val="0"/>
+          <w:sz w:val="28"/>
+          <w:shd w:fill="auto" w:val="clear"/>
+        </w:rPr>
+        <w:t xml:space="preserve">        BULK COLLECT INTO coduriProduse</w:t>
+      </w:r>
+    </w:p>
+    <w:p>
+      <w:pPr>
+        <w:spacing w:before="0" w:after="160" w:line="240"/>
+        <w:ind w:right="0" w:left="0" w:firstLine="0"/>
+        <w:jc w:val="left"/>
+        <w:rPr>
+          <w:rFonts w:ascii="Calibri" w:hAnsi="Calibri" w:cs="Calibri" w:eastAsia="Calibri"/>
+          <w:color w:val="auto"/>
+          <w:spacing w:val="0"/>
+          <w:position w:val="0"/>
+          <w:sz w:val="28"/>
+          <w:shd w:fill="auto" w:val="clear"/>
+        </w:rPr>
+      </w:pPr>
+      <w:r>
+        <w:rPr>
+          <w:rFonts w:ascii="Calibri" w:hAnsi="Calibri" w:cs="Calibri" w:eastAsia="Calibri"/>
+          <w:color w:val="auto"/>
+          <w:spacing w:val="0"/>
+          <w:position w:val="0"/>
+          <w:sz w:val="28"/>
+          <w:shd w:fill="auto" w:val="clear"/>
+        </w:rPr>
+        <w:t xml:space="preserve">        FROM produs</w:t>
+      </w:r>
+    </w:p>
+    <w:p>
+      <w:pPr>
+        <w:spacing w:before="0" w:after="160" w:line="240"/>
+        <w:ind w:right="0" w:left="0" w:firstLine="0"/>
+        <w:jc w:val="left"/>
+        <w:rPr>
+          <w:rFonts w:ascii="Calibri" w:hAnsi="Calibri" w:cs="Calibri" w:eastAsia="Calibri"/>
+          <w:color w:val="auto"/>
+          <w:spacing w:val="0"/>
+          <w:position w:val="0"/>
+          <w:sz w:val="28"/>
+          <w:shd w:fill="auto" w:val="clear"/>
+        </w:rPr>
+      </w:pPr>
+      <w:r>
+        <w:rPr>
+          <w:rFonts w:ascii="Calibri" w:hAnsi="Calibri" w:cs="Calibri" w:eastAsia="Calibri"/>
+          <w:color w:val="auto"/>
+          <w:spacing w:val="0"/>
+          <w:position w:val="0"/>
+          <w:sz w:val="28"/>
+          <w:shd w:fill="auto" w:val="clear"/>
+        </w:rPr>
+        <w:t xml:space="preserve">        WHERE cod_livrare = codLivrare;</w:t>
+      </w:r>
+    </w:p>
+    <w:p>
+      <w:pPr>
+        <w:spacing w:before="0" w:after="160" w:line="240"/>
+        <w:ind w:right="0" w:left="0" w:firstLine="0"/>
+        <w:jc w:val="left"/>
+        <w:rPr>
+          <w:rFonts w:ascii="Calibri" w:hAnsi="Calibri" w:cs="Calibri" w:eastAsia="Calibri"/>
+          <w:color w:val="auto"/>
+          <w:spacing w:val="0"/>
+          <w:position w:val="0"/>
+          <w:sz w:val="28"/>
+          <w:shd w:fill="auto" w:val="clear"/>
+        </w:rPr>
+      </w:pPr>
+      <w:r>
+        <w:rPr>
+          <w:rFonts w:ascii="Calibri" w:hAnsi="Calibri" w:cs="Calibri" w:eastAsia="Calibri"/>
+          <w:color w:val="auto"/>
+          <w:spacing w:val="0"/>
+          <w:position w:val="0"/>
+          <w:sz w:val="28"/>
+          <w:shd w:fill="auto" w:val="clear"/>
+        </w:rPr>
+        <w:t xml:space="preserve">BEGIN</w:t>
+      </w:r>
+    </w:p>
+    <w:p>
+      <w:pPr>
+        <w:spacing w:before="0" w:after="160" w:line="240"/>
+        <w:ind w:right="0" w:left="0" w:firstLine="0"/>
+        <w:jc w:val="left"/>
+        <w:rPr>
+          <w:rFonts w:ascii="Calibri" w:hAnsi="Calibri" w:cs="Calibri" w:eastAsia="Calibri"/>
+          <w:color w:val="auto"/>
+          <w:spacing w:val="0"/>
+          <w:position w:val="0"/>
+          <w:sz w:val="28"/>
+          <w:shd w:fill="auto" w:val="clear"/>
+        </w:rPr>
+      </w:pPr>
+      <w:r>
+        <w:rPr>
+          <w:rFonts w:ascii="Calibri" w:hAnsi="Calibri" w:cs="Calibri" w:eastAsia="Calibri"/>
+          <w:color w:val="auto"/>
+          <w:spacing w:val="0"/>
+          <w:position w:val="0"/>
+          <w:sz w:val="28"/>
+          <w:shd w:fill="auto" w:val="clear"/>
+        </w:rPr>
+        <w:t xml:space="preserve">    IF (codLivrare IS NULL)</w:t>
+      </w:r>
+    </w:p>
+    <w:p>
+      <w:pPr>
+        <w:spacing w:before="0" w:after="160" w:line="240"/>
+        <w:ind w:right="0" w:left="0" w:firstLine="0"/>
+        <w:jc w:val="left"/>
+        <w:rPr>
+          <w:rFonts w:ascii="Calibri" w:hAnsi="Calibri" w:cs="Calibri" w:eastAsia="Calibri"/>
+          <w:color w:val="auto"/>
+          <w:spacing w:val="0"/>
+          <w:position w:val="0"/>
+          <w:sz w:val="28"/>
+          <w:shd w:fill="auto" w:val="clear"/>
+        </w:rPr>
+      </w:pPr>
+      <w:r>
+        <w:rPr>
+          <w:rFonts w:ascii="Calibri" w:hAnsi="Calibri" w:cs="Calibri" w:eastAsia="Calibri"/>
+          <w:color w:val="auto"/>
+          <w:spacing w:val="0"/>
+          <w:position w:val="0"/>
+          <w:sz w:val="28"/>
+          <w:shd w:fill="auto" w:val="clear"/>
+        </w:rPr>
+        <w:t xml:space="preserve">        THEN</w:t>
+      </w:r>
+    </w:p>
+    <w:p>
+      <w:pPr>
+        <w:spacing w:before="0" w:after="160" w:line="240"/>
+        <w:ind w:right="0" w:left="0" w:firstLine="0"/>
+        <w:jc w:val="left"/>
+        <w:rPr>
+          <w:rFonts w:ascii="Calibri" w:hAnsi="Calibri" w:cs="Calibri" w:eastAsia="Calibri"/>
+          <w:color w:val="auto"/>
+          <w:spacing w:val="0"/>
+          <w:position w:val="0"/>
+          <w:sz w:val="28"/>
+          <w:shd w:fill="auto" w:val="clear"/>
+        </w:rPr>
+      </w:pPr>
+      <w:r>
+        <w:rPr>
+          <w:rFonts w:ascii="Calibri" w:hAnsi="Calibri" w:cs="Calibri" w:eastAsia="Calibri"/>
+          <w:color w:val="auto"/>
+          <w:spacing w:val="0"/>
+          <w:position w:val="0"/>
+          <w:sz w:val="28"/>
+          <w:shd w:fill="auto" w:val="clear"/>
+        </w:rPr>
+        <w:t xml:space="preserve">            DBMS_OUTPUT.PUT_LINE('sosireLivrare: Parametrul dat nu poate fi NULL!');</w:t>
+      </w:r>
+    </w:p>
+    <w:p>
+      <w:pPr>
+        <w:spacing w:before="0" w:after="160" w:line="240"/>
+        <w:ind w:right="0" w:left="0" w:firstLine="0"/>
+        <w:jc w:val="left"/>
+        <w:rPr>
+          <w:rFonts w:ascii="Calibri" w:hAnsi="Calibri" w:cs="Calibri" w:eastAsia="Calibri"/>
+          <w:color w:val="auto"/>
+          <w:spacing w:val="0"/>
+          <w:position w:val="0"/>
+          <w:sz w:val="28"/>
+          <w:shd w:fill="auto" w:val="clear"/>
+        </w:rPr>
+      </w:pPr>
+      <w:r>
+        <w:rPr>
+          <w:rFonts w:ascii="Calibri" w:hAnsi="Calibri" w:cs="Calibri" w:eastAsia="Calibri"/>
+          <w:color w:val="auto"/>
+          <w:spacing w:val="0"/>
+          <w:position w:val="0"/>
+          <w:sz w:val="28"/>
+          <w:shd w:fill="auto" w:val="clear"/>
+        </w:rPr>
+        <w:t xml:space="preserve">            RETURN;</w:t>
+      </w:r>
+    </w:p>
+    <w:p>
+      <w:pPr>
+        <w:spacing w:before="0" w:after="160" w:line="240"/>
+        <w:ind w:right="0" w:left="0" w:firstLine="0"/>
+        <w:jc w:val="left"/>
+        <w:rPr>
+          <w:rFonts w:ascii="Calibri" w:hAnsi="Calibri" w:cs="Calibri" w:eastAsia="Calibri"/>
+          <w:color w:val="auto"/>
+          <w:spacing w:val="0"/>
+          <w:position w:val="0"/>
+          <w:sz w:val="28"/>
+          <w:shd w:fill="auto" w:val="clear"/>
+        </w:rPr>
+      </w:pPr>
+      <w:r>
+        <w:rPr>
+          <w:rFonts w:ascii="Calibri" w:hAnsi="Calibri" w:cs="Calibri" w:eastAsia="Calibri"/>
+          <w:color w:val="auto"/>
+          <w:spacing w:val="0"/>
+          <w:position w:val="0"/>
+          <w:sz w:val="28"/>
+          <w:shd w:fill="auto" w:val="clear"/>
+        </w:rPr>
+        <w:t xml:space="preserve">    END IF;</w:t>
+      </w:r>
+    </w:p>
+    <w:p>
+      <w:pPr>
+        <w:spacing w:before="0" w:after="160" w:line="240"/>
+        <w:ind w:right="0" w:left="0" w:firstLine="0"/>
+        <w:jc w:val="left"/>
+        <w:rPr>
+          <w:rFonts w:ascii="Calibri" w:hAnsi="Calibri" w:cs="Calibri" w:eastAsia="Calibri"/>
+          <w:color w:val="auto"/>
+          <w:spacing w:val="0"/>
+          <w:position w:val="0"/>
+          <w:sz w:val="28"/>
+          <w:shd w:fill="auto" w:val="clear"/>
+        </w:rPr>
+      </w:pPr>
+    </w:p>
+    <w:p>
+      <w:pPr>
+        <w:spacing w:before="0" w:after="160" w:line="240"/>
+        <w:ind w:right="0" w:left="0" w:firstLine="0"/>
+        <w:jc w:val="left"/>
+        <w:rPr>
+          <w:rFonts w:ascii="Calibri" w:hAnsi="Calibri" w:cs="Calibri" w:eastAsia="Calibri"/>
+          <w:color w:val="auto"/>
+          <w:spacing w:val="0"/>
+          <w:position w:val="0"/>
+          <w:sz w:val="28"/>
+          <w:shd w:fill="auto" w:val="clear"/>
+        </w:rPr>
+      </w:pPr>
+      <w:r>
+        <w:rPr>
+          <w:rFonts w:ascii="Calibri" w:hAnsi="Calibri" w:cs="Calibri" w:eastAsia="Calibri"/>
+          <w:color w:val="auto"/>
+          <w:spacing w:val="0"/>
+          <w:position w:val="0"/>
+          <w:sz w:val="28"/>
+          <w:shd w:fill="auto" w:val="clear"/>
+        </w:rPr>
+        <w:t xml:space="preserve">    SELECT cod_magazin</w:t>
+      </w:r>
+    </w:p>
+    <w:p>
+      <w:pPr>
+        <w:spacing w:before="0" w:after="160" w:line="240"/>
+        <w:ind w:right="0" w:left="0" w:firstLine="0"/>
+        <w:jc w:val="left"/>
+        <w:rPr>
+          <w:rFonts w:ascii="Calibri" w:hAnsi="Calibri" w:cs="Calibri" w:eastAsia="Calibri"/>
+          <w:color w:val="auto"/>
+          <w:spacing w:val="0"/>
+          <w:position w:val="0"/>
+          <w:sz w:val="28"/>
+          <w:shd w:fill="auto" w:val="clear"/>
+        </w:rPr>
+      </w:pPr>
+      <w:r>
+        <w:rPr>
+          <w:rFonts w:ascii="Calibri" w:hAnsi="Calibri" w:cs="Calibri" w:eastAsia="Calibri"/>
+          <w:color w:val="auto"/>
+          <w:spacing w:val="0"/>
+          <w:position w:val="0"/>
+          <w:sz w:val="28"/>
+          <w:shd w:fill="auto" w:val="clear"/>
+        </w:rPr>
+        <w:t xml:space="preserve">    INTO codMagazin</w:t>
+      </w:r>
+    </w:p>
+    <w:p>
+      <w:pPr>
+        <w:spacing w:before="0" w:after="160" w:line="240"/>
+        <w:ind w:right="0" w:left="0" w:firstLine="0"/>
+        <w:jc w:val="left"/>
+        <w:rPr>
+          <w:rFonts w:ascii="Calibri" w:hAnsi="Calibri" w:cs="Calibri" w:eastAsia="Calibri"/>
+          <w:color w:val="auto"/>
+          <w:spacing w:val="0"/>
+          <w:position w:val="0"/>
+          <w:sz w:val="28"/>
+          <w:shd w:fill="auto" w:val="clear"/>
+        </w:rPr>
+      </w:pPr>
+      <w:r>
+        <w:rPr>
+          <w:rFonts w:ascii="Calibri" w:hAnsi="Calibri" w:cs="Calibri" w:eastAsia="Calibri"/>
+          <w:color w:val="auto"/>
+          <w:spacing w:val="0"/>
+          <w:position w:val="0"/>
+          <w:sz w:val="28"/>
+          <w:shd w:fill="auto" w:val="clear"/>
+        </w:rPr>
+        <w:t xml:space="preserve">    FROM livrare</w:t>
+      </w:r>
+    </w:p>
+    <w:p>
+      <w:pPr>
+        <w:spacing w:before="0" w:after="160" w:line="240"/>
+        <w:ind w:right="0" w:left="0" w:firstLine="0"/>
+        <w:jc w:val="left"/>
+        <w:rPr>
+          <w:rFonts w:ascii="Calibri" w:hAnsi="Calibri" w:cs="Calibri" w:eastAsia="Calibri"/>
+          <w:color w:val="auto"/>
+          <w:spacing w:val="0"/>
+          <w:position w:val="0"/>
+          <w:sz w:val="28"/>
+          <w:shd w:fill="auto" w:val="clear"/>
+        </w:rPr>
+      </w:pPr>
+      <w:r>
+        <w:rPr>
+          <w:rFonts w:ascii="Calibri" w:hAnsi="Calibri" w:cs="Calibri" w:eastAsia="Calibri"/>
+          <w:color w:val="auto"/>
+          <w:spacing w:val="0"/>
+          <w:position w:val="0"/>
+          <w:sz w:val="28"/>
+          <w:shd w:fill="auto" w:val="clear"/>
+        </w:rPr>
+        <w:t xml:space="preserve">    WHERE cod_livrare = codLivrare;</w:t>
+      </w:r>
+    </w:p>
+    <w:p>
+      <w:pPr>
+        <w:spacing w:before="0" w:after="160" w:line="240"/>
+        <w:ind w:right="0" w:left="0" w:firstLine="0"/>
+        <w:jc w:val="left"/>
+        <w:rPr>
+          <w:rFonts w:ascii="Calibri" w:hAnsi="Calibri" w:cs="Calibri" w:eastAsia="Calibri"/>
+          <w:color w:val="auto"/>
+          <w:spacing w:val="0"/>
+          <w:position w:val="0"/>
+          <w:sz w:val="28"/>
+          <w:shd w:fill="auto" w:val="clear"/>
+        </w:rPr>
+      </w:pPr>
+    </w:p>
+    <w:p>
+      <w:pPr>
+        <w:spacing w:before="0" w:after="160" w:line="240"/>
+        <w:ind w:right="0" w:left="0" w:firstLine="0"/>
+        <w:jc w:val="left"/>
+        <w:rPr>
+          <w:rFonts w:ascii="Calibri" w:hAnsi="Calibri" w:cs="Calibri" w:eastAsia="Calibri"/>
+          <w:color w:val="auto"/>
+          <w:spacing w:val="0"/>
+          <w:position w:val="0"/>
+          <w:sz w:val="28"/>
+          <w:shd w:fill="auto" w:val="clear"/>
+        </w:rPr>
+      </w:pPr>
+      <w:r>
+        <w:rPr>
+          <w:rFonts w:ascii="Calibri" w:hAnsi="Calibri" w:cs="Calibri" w:eastAsia="Calibri"/>
+          <w:color w:val="auto"/>
+          <w:spacing w:val="0"/>
+          <w:position w:val="0"/>
+          <w:sz w:val="28"/>
+          <w:shd w:fill="auto" w:val="clear"/>
+        </w:rPr>
+        <w:t xml:space="preserve">    UPDATE livrare</w:t>
+      </w:r>
+    </w:p>
+    <w:p>
+      <w:pPr>
+        <w:spacing w:before="0" w:after="160" w:line="240"/>
+        <w:ind w:right="0" w:left="0" w:firstLine="0"/>
+        <w:jc w:val="left"/>
+        <w:rPr>
+          <w:rFonts w:ascii="Calibri" w:hAnsi="Calibri" w:cs="Calibri" w:eastAsia="Calibri"/>
+          <w:color w:val="auto"/>
+          <w:spacing w:val="0"/>
+          <w:position w:val="0"/>
+          <w:sz w:val="28"/>
+          <w:shd w:fill="auto" w:val="clear"/>
+        </w:rPr>
+      </w:pPr>
+      <w:r>
+        <w:rPr>
+          <w:rFonts w:ascii="Calibri" w:hAnsi="Calibri" w:cs="Calibri" w:eastAsia="Calibri"/>
+          <w:color w:val="auto"/>
+          <w:spacing w:val="0"/>
+          <w:position w:val="0"/>
+          <w:sz w:val="28"/>
+          <w:shd w:fill="auto" w:val="clear"/>
+        </w:rPr>
+        <w:t xml:space="preserve">    SET status_livrare = 'sosita'</w:t>
+      </w:r>
+    </w:p>
+    <w:p>
+      <w:pPr>
+        <w:spacing w:before="0" w:after="160" w:line="240"/>
+        <w:ind w:right="0" w:left="0" w:firstLine="0"/>
+        <w:jc w:val="left"/>
+        <w:rPr>
+          <w:rFonts w:ascii="Calibri" w:hAnsi="Calibri" w:cs="Calibri" w:eastAsia="Calibri"/>
+          <w:color w:val="auto"/>
+          <w:spacing w:val="0"/>
+          <w:position w:val="0"/>
+          <w:sz w:val="28"/>
+          <w:shd w:fill="auto" w:val="clear"/>
+        </w:rPr>
+      </w:pPr>
+      <w:r>
+        <w:rPr>
+          <w:rFonts w:ascii="Calibri" w:hAnsi="Calibri" w:cs="Calibri" w:eastAsia="Calibri"/>
+          <w:color w:val="auto"/>
+          <w:spacing w:val="0"/>
+          <w:position w:val="0"/>
+          <w:sz w:val="28"/>
+          <w:shd w:fill="auto" w:val="clear"/>
+        </w:rPr>
+        <w:t xml:space="preserve">    WHERE cod_livrare = codLivrare;</w:t>
+      </w:r>
+    </w:p>
+    <w:p>
+      <w:pPr>
+        <w:spacing w:before="0" w:after="160" w:line="240"/>
+        <w:ind w:right="0" w:left="0" w:firstLine="0"/>
+        <w:jc w:val="left"/>
+        <w:rPr>
+          <w:rFonts w:ascii="Calibri" w:hAnsi="Calibri" w:cs="Calibri" w:eastAsia="Calibri"/>
+          <w:color w:val="auto"/>
+          <w:spacing w:val="0"/>
+          <w:position w:val="0"/>
+          <w:sz w:val="28"/>
+          <w:shd w:fill="auto" w:val="clear"/>
+        </w:rPr>
+      </w:pPr>
+    </w:p>
+    <w:p>
+      <w:pPr>
+        <w:spacing w:before="0" w:after="160" w:line="240"/>
+        <w:ind w:right="0" w:left="0" w:firstLine="0"/>
+        <w:jc w:val="left"/>
+        <w:rPr>
+          <w:rFonts w:ascii="Calibri" w:hAnsi="Calibri" w:cs="Calibri" w:eastAsia="Calibri"/>
+          <w:color w:val="auto"/>
+          <w:spacing w:val="0"/>
+          <w:position w:val="0"/>
+          <w:sz w:val="28"/>
+          <w:shd w:fill="auto" w:val="clear"/>
+        </w:rPr>
+      </w:pPr>
+      <w:r>
+        <w:rPr>
+          <w:rFonts w:ascii="Calibri" w:hAnsi="Calibri" w:cs="Calibri" w:eastAsia="Calibri"/>
+          <w:color w:val="auto"/>
+          <w:spacing w:val="0"/>
+          <w:position w:val="0"/>
+          <w:sz w:val="28"/>
+          <w:shd w:fill="auto" w:val="clear"/>
+        </w:rPr>
+        <w:t xml:space="preserve">    OPEN c;</w:t>
+      </w:r>
+    </w:p>
+    <w:p>
+      <w:pPr>
+        <w:spacing w:before="0" w:after="160" w:line="240"/>
+        <w:ind w:right="0" w:left="0" w:firstLine="0"/>
+        <w:jc w:val="left"/>
+        <w:rPr>
+          <w:rFonts w:ascii="Calibri" w:hAnsi="Calibri" w:cs="Calibri" w:eastAsia="Calibri"/>
+          <w:color w:val="auto"/>
+          <w:spacing w:val="0"/>
+          <w:position w:val="0"/>
+          <w:sz w:val="28"/>
+          <w:shd w:fill="auto" w:val="clear"/>
+        </w:rPr>
+      </w:pPr>
+      <w:r>
+        <w:rPr>
+          <w:rFonts w:ascii="Calibri" w:hAnsi="Calibri" w:cs="Calibri" w:eastAsia="Calibri"/>
+          <w:color w:val="auto"/>
+          <w:spacing w:val="0"/>
+          <w:position w:val="0"/>
+          <w:sz w:val="28"/>
+          <w:shd w:fill="auto" w:val="clear"/>
+        </w:rPr>
+        <w:t xml:space="preserve">    LOOP</w:t>
+      </w:r>
+    </w:p>
+    <w:p>
+      <w:pPr>
+        <w:spacing w:before="0" w:after="160" w:line="240"/>
+        <w:ind w:right="0" w:left="0" w:firstLine="0"/>
+        <w:jc w:val="left"/>
+        <w:rPr>
+          <w:rFonts w:ascii="Calibri" w:hAnsi="Calibri" w:cs="Calibri" w:eastAsia="Calibri"/>
+          <w:color w:val="auto"/>
+          <w:spacing w:val="0"/>
+          <w:position w:val="0"/>
+          <w:sz w:val="28"/>
+          <w:shd w:fill="auto" w:val="clear"/>
+        </w:rPr>
+      </w:pPr>
+      <w:r>
+        <w:rPr>
+          <w:rFonts w:ascii="Calibri" w:hAnsi="Calibri" w:cs="Calibri" w:eastAsia="Calibri"/>
+          <w:color w:val="auto"/>
+          <w:spacing w:val="0"/>
+          <w:position w:val="0"/>
+          <w:sz w:val="28"/>
+          <w:shd w:fill="auto" w:val="clear"/>
+        </w:rPr>
+        <w:t xml:space="preserve">        FETCH c INTO codProdusCrt;</w:t>
+      </w:r>
+    </w:p>
+    <w:p>
+      <w:pPr>
+        <w:spacing w:before="0" w:after="160" w:line="240"/>
+        <w:ind w:right="0" w:left="0" w:firstLine="0"/>
+        <w:jc w:val="left"/>
+        <w:rPr>
+          <w:rFonts w:ascii="Calibri" w:hAnsi="Calibri" w:cs="Calibri" w:eastAsia="Calibri"/>
+          <w:color w:val="auto"/>
+          <w:spacing w:val="0"/>
+          <w:position w:val="0"/>
+          <w:sz w:val="28"/>
+          <w:shd w:fill="auto" w:val="clear"/>
+        </w:rPr>
+      </w:pPr>
+      <w:r>
+        <w:rPr>
+          <w:rFonts w:ascii="Calibri" w:hAnsi="Calibri" w:cs="Calibri" w:eastAsia="Calibri"/>
+          <w:color w:val="auto"/>
+          <w:spacing w:val="0"/>
+          <w:position w:val="0"/>
+          <w:sz w:val="28"/>
+          <w:shd w:fill="auto" w:val="clear"/>
+        </w:rPr>
+        <w:t xml:space="preserve">        EXIT WHEN c%NOTFOUND;</w:t>
+      </w:r>
+    </w:p>
+    <w:p>
+      <w:pPr>
+        <w:spacing w:before="0" w:after="160" w:line="240"/>
+        <w:ind w:right="0" w:left="0" w:firstLine="0"/>
+        <w:jc w:val="left"/>
+        <w:rPr>
+          <w:rFonts w:ascii="Calibri" w:hAnsi="Calibri" w:cs="Calibri" w:eastAsia="Calibri"/>
+          <w:color w:val="auto"/>
+          <w:spacing w:val="0"/>
+          <w:position w:val="0"/>
+          <w:sz w:val="28"/>
+          <w:shd w:fill="auto" w:val="clear"/>
+        </w:rPr>
+      </w:pPr>
+      <w:r>
+        <w:rPr>
+          <w:rFonts w:ascii="Calibri" w:hAnsi="Calibri" w:cs="Calibri" w:eastAsia="Calibri"/>
+          <w:color w:val="auto"/>
+          <w:spacing w:val="0"/>
+          <w:position w:val="0"/>
+          <w:sz w:val="28"/>
+          <w:shd w:fill="auto" w:val="clear"/>
+        </w:rPr>
+        <w:t xml:space="preserve">        </w:t>
+      </w:r>
+    </w:p>
+    <w:p>
+      <w:pPr>
+        <w:spacing w:before="0" w:after="160" w:line="240"/>
+        <w:ind w:right="0" w:left="0" w:firstLine="0"/>
+        <w:jc w:val="left"/>
+        <w:rPr>
+          <w:rFonts w:ascii="Calibri" w:hAnsi="Calibri" w:cs="Calibri" w:eastAsia="Calibri"/>
+          <w:color w:val="auto"/>
+          <w:spacing w:val="0"/>
+          <w:position w:val="0"/>
+          <w:sz w:val="28"/>
+          <w:shd w:fill="auto" w:val="clear"/>
+        </w:rPr>
+      </w:pPr>
+      <w:r>
+        <w:rPr>
+          <w:rFonts w:ascii="Calibri" w:hAnsi="Calibri" w:cs="Calibri" w:eastAsia="Calibri"/>
+          <w:color w:val="auto"/>
+          <w:spacing w:val="0"/>
+          <w:position w:val="0"/>
+          <w:sz w:val="28"/>
+          <w:shd w:fill="auto" w:val="clear"/>
+        </w:rPr>
+        <w:t xml:space="preserve">        UPDATE produs</w:t>
+      </w:r>
+    </w:p>
+    <w:p>
+      <w:pPr>
+        <w:spacing w:before="0" w:after="160" w:line="240"/>
+        <w:ind w:right="0" w:left="0" w:firstLine="0"/>
+        <w:jc w:val="left"/>
+        <w:rPr>
+          <w:rFonts w:ascii="Calibri" w:hAnsi="Calibri" w:cs="Calibri" w:eastAsia="Calibri"/>
+          <w:color w:val="auto"/>
+          <w:spacing w:val="0"/>
+          <w:position w:val="0"/>
+          <w:sz w:val="28"/>
+          <w:shd w:fill="auto" w:val="clear"/>
+        </w:rPr>
+      </w:pPr>
+      <w:r>
+        <w:rPr>
+          <w:rFonts w:ascii="Calibri" w:hAnsi="Calibri" w:cs="Calibri" w:eastAsia="Calibri"/>
+          <w:color w:val="auto"/>
+          <w:spacing w:val="0"/>
+          <w:position w:val="0"/>
+          <w:sz w:val="28"/>
+          <w:shd w:fill="auto" w:val="clear"/>
+        </w:rPr>
+        <w:t xml:space="preserve">        SET cod_livrare = NULL, cod_magazin = codMagazin</w:t>
+      </w:r>
+    </w:p>
+    <w:p>
+      <w:pPr>
+        <w:spacing w:before="0" w:after="160" w:line="240"/>
+        <w:ind w:right="0" w:left="0" w:firstLine="0"/>
+        <w:jc w:val="left"/>
+        <w:rPr>
+          <w:rFonts w:ascii="Calibri" w:hAnsi="Calibri" w:cs="Calibri" w:eastAsia="Calibri"/>
+          <w:color w:val="auto"/>
+          <w:spacing w:val="0"/>
+          <w:position w:val="0"/>
+          <w:sz w:val="28"/>
+          <w:shd w:fill="auto" w:val="clear"/>
+        </w:rPr>
+      </w:pPr>
+      <w:r>
+        <w:rPr>
+          <w:rFonts w:ascii="Calibri" w:hAnsi="Calibri" w:cs="Calibri" w:eastAsia="Calibri"/>
+          <w:color w:val="auto"/>
+          <w:spacing w:val="0"/>
+          <w:position w:val="0"/>
+          <w:sz w:val="28"/>
+          <w:shd w:fill="auto" w:val="clear"/>
+        </w:rPr>
+        <w:t xml:space="preserve">        WHERE cod_produs = codProdusCrt;</w:t>
+      </w:r>
+    </w:p>
+    <w:p>
+      <w:pPr>
+        <w:spacing w:before="0" w:after="160" w:line="240"/>
+        <w:ind w:right="0" w:left="0" w:firstLine="0"/>
+        <w:jc w:val="left"/>
+        <w:rPr>
+          <w:rFonts w:ascii="Calibri" w:hAnsi="Calibri" w:cs="Calibri" w:eastAsia="Calibri"/>
+          <w:color w:val="auto"/>
+          <w:spacing w:val="0"/>
+          <w:position w:val="0"/>
+          <w:sz w:val="28"/>
+          <w:shd w:fill="auto" w:val="clear"/>
+        </w:rPr>
+      </w:pPr>
+      <w:r>
+        <w:rPr>
+          <w:rFonts w:ascii="Calibri" w:hAnsi="Calibri" w:cs="Calibri" w:eastAsia="Calibri"/>
+          <w:color w:val="auto"/>
+          <w:spacing w:val="0"/>
+          <w:position w:val="0"/>
+          <w:sz w:val="28"/>
+          <w:shd w:fill="auto" w:val="clear"/>
+        </w:rPr>
+        <w:t xml:space="preserve">        DBMS_OUTPUT.PUT_LINE('Produsul cu codul ' || codProdusCrt || ' a fost livrat la magazinul cu codul ' || codMagazin );</w:t>
+      </w:r>
+    </w:p>
+    <w:p>
+      <w:pPr>
+        <w:spacing w:before="0" w:after="160" w:line="240"/>
+        <w:ind w:right="0" w:left="0" w:firstLine="0"/>
+        <w:jc w:val="left"/>
+        <w:rPr>
+          <w:rFonts w:ascii="Calibri" w:hAnsi="Calibri" w:cs="Calibri" w:eastAsia="Calibri"/>
+          <w:color w:val="auto"/>
+          <w:spacing w:val="0"/>
+          <w:position w:val="0"/>
+          <w:sz w:val="28"/>
+          <w:shd w:fill="auto" w:val="clear"/>
+        </w:rPr>
+      </w:pPr>
+      <w:r>
+        <w:rPr>
+          <w:rFonts w:ascii="Calibri" w:hAnsi="Calibri" w:cs="Calibri" w:eastAsia="Calibri"/>
+          <w:color w:val="auto"/>
+          <w:spacing w:val="0"/>
+          <w:position w:val="0"/>
+          <w:sz w:val="28"/>
+          <w:shd w:fill="auto" w:val="clear"/>
+        </w:rPr>
+        <w:t xml:space="preserve">    END LOOP;</w:t>
+      </w:r>
+    </w:p>
+    <w:p>
+      <w:pPr>
+        <w:spacing w:before="0" w:after="160" w:line="240"/>
+        <w:ind w:right="0" w:left="0" w:firstLine="0"/>
+        <w:jc w:val="left"/>
+        <w:rPr>
+          <w:rFonts w:ascii="Calibri" w:hAnsi="Calibri" w:cs="Calibri" w:eastAsia="Calibri"/>
+          <w:color w:val="auto"/>
+          <w:spacing w:val="0"/>
+          <w:position w:val="0"/>
+          <w:sz w:val="28"/>
+          <w:shd w:fill="auto" w:val="clear"/>
+        </w:rPr>
+      </w:pPr>
+      <w:r>
+        <w:rPr>
+          <w:rFonts w:ascii="Calibri" w:hAnsi="Calibri" w:cs="Calibri" w:eastAsia="Calibri"/>
+          <w:color w:val="auto"/>
+          <w:spacing w:val="0"/>
+          <w:position w:val="0"/>
+          <w:sz w:val="28"/>
+          <w:shd w:fill="auto" w:val="clear"/>
+        </w:rPr>
+        <w:t xml:space="preserve">    CLOSE c;</w:t>
+      </w:r>
+    </w:p>
+    <w:p>
+      <w:pPr>
+        <w:spacing w:before="0" w:after="160" w:line="240"/>
+        <w:ind w:right="0" w:left="0" w:firstLine="0"/>
+        <w:jc w:val="left"/>
+        <w:rPr>
+          <w:rFonts w:ascii="Calibri" w:hAnsi="Calibri" w:cs="Calibri" w:eastAsia="Calibri"/>
+          <w:color w:val="auto"/>
+          <w:spacing w:val="0"/>
+          <w:position w:val="0"/>
+          <w:sz w:val="28"/>
+          <w:shd w:fill="auto" w:val="clear"/>
+        </w:rPr>
+      </w:pPr>
+    </w:p>
+    <w:p>
+      <w:pPr>
+        <w:spacing w:before="0" w:after="160" w:line="240"/>
+        <w:ind w:right="0" w:left="0" w:firstLine="0"/>
+        <w:jc w:val="left"/>
+        <w:rPr>
+          <w:rFonts w:ascii="Calibri" w:hAnsi="Calibri" w:cs="Calibri" w:eastAsia="Calibri"/>
+          <w:color w:val="auto"/>
+          <w:spacing w:val="0"/>
+          <w:position w:val="0"/>
+          <w:sz w:val="28"/>
+          <w:shd w:fill="auto" w:val="clear"/>
+        </w:rPr>
+      </w:pPr>
+      <w:r>
+        <w:rPr>
+          <w:rFonts w:ascii="Calibri" w:hAnsi="Calibri" w:cs="Calibri" w:eastAsia="Calibri"/>
+          <w:color w:val="auto"/>
+          <w:spacing w:val="0"/>
+          <w:position w:val="0"/>
+          <w:sz w:val="28"/>
+          <w:shd w:fill="auto" w:val="clear"/>
+        </w:rPr>
+        <w:t xml:space="preserve">    DBMS_OUTPUT.PUT_LINE('Livrarea cu codul ' || codLivrare || ' s-a incheiat');</w:t>
       </w:r>
     </w:p>
     <w:p>
@@ -12800,857 +13655,6 @@
           <w:sz w:val="28"/>
           <w:shd w:fill="auto" w:val="clear"/>
         </w:rPr>
-        <w:t xml:space="preserve">    CURSOR c IS </w:t>
-      </w:r>
-    </w:p>
-    <w:p>
-      <w:pPr>
-        <w:spacing w:before="0" w:after="160" w:line="240"/>
-        <w:ind w:right="0" w:left="0" w:firstLine="0"/>
-        <w:jc w:val="left"/>
-        <w:rPr>
-          <w:rFonts w:ascii="Calibri" w:hAnsi="Calibri" w:cs="Calibri" w:eastAsia="Calibri"/>
-          <w:color w:val="auto"/>
-          <w:spacing w:val="0"/>
-          <w:position w:val="0"/>
-          <w:sz w:val="28"/>
-          <w:shd w:fill="auto" w:val="clear"/>
-        </w:rPr>
-      </w:pPr>
-      <w:r>
-        <w:rPr>
-          <w:rFonts w:ascii="Calibri" w:hAnsi="Calibri" w:cs="Calibri" w:eastAsia="Calibri"/>
-          <w:color w:val="auto"/>
-          <w:spacing w:val="0"/>
-          <w:position w:val="0"/>
-          <w:sz w:val="28"/>
-          <w:shd w:fill="auto" w:val="clear"/>
-        </w:rPr>
-        <w:t xml:space="preserve">        SELECT cod_produs</w:t>
-      </w:r>
-    </w:p>
-    <w:p>
-      <w:pPr>
-        <w:spacing w:before="0" w:after="160" w:line="240"/>
-        <w:ind w:right="0" w:left="0" w:firstLine="0"/>
-        <w:jc w:val="left"/>
-        <w:rPr>
-          <w:rFonts w:ascii="Calibri" w:hAnsi="Calibri" w:cs="Calibri" w:eastAsia="Calibri"/>
-          <w:color w:val="auto"/>
-          <w:spacing w:val="0"/>
-          <w:position w:val="0"/>
-          <w:sz w:val="28"/>
-          <w:shd w:fill="auto" w:val="clear"/>
-        </w:rPr>
-      </w:pPr>
-      <w:r>
-        <w:rPr>
-          <w:rFonts w:ascii="Calibri" w:hAnsi="Calibri" w:cs="Calibri" w:eastAsia="Calibri"/>
-          <w:color w:val="auto"/>
-          <w:spacing w:val="0"/>
-          <w:position w:val="0"/>
-          <w:sz w:val="28"/>
-          <w:shd w:fill="auto" w:val="clear"/>
-        </w:rPr>
-        <w:t xml:space="preserve">        BULK COLLECT INTO coduriProduse</w:t>
-      </w:r>
-    </w:p>
-    <w:p>
-      <w:pPr>
-        <w:spacing w:before="0" w:after="160" w:line="240"/>
-        <w:ind w:right="0" w:left="0" w:firstLine="0"/>
-        <w:jc w:val="left"/>
-        <w:rPr>
-          <w:rFonts w:ascii="Calibri" w:hAnsi="Calibri" w:cs="Calibri" w:eastAsia="Calibri"/>
-          <w:color w:val="auto"/>
-          <w:spacing w:val="0"/>
-          <w:position w:val="0"/>
-          <w:sz w:val="28"/>
-          <w:shd w:fill="auto" w:val="clear"/>
-        </w:rPr>
-      </w:pPr>
-      <w:r>
-        <w:rPr>
-          <w:rFonts w:ascii="Calibri" w:hAnsi="Calibri" w:cs="Calibri" w:eastAsia="Calibri"/>
-          <w:color w:val="auto"/>
-          <w:spacing w:val="0"/>
-          <w:position w:val="0"/>
-          <w:sz w:val="28"/>
-          <w:shd w:fill="auto" w:val="clear"/>
-        </w:rPr>
-        <w:t xml:space="preserve">        FROM produs</w:t>
-      </w:r>
-    </w:p>
-    <w:p>
-      <w:pPr>
-        <w:spacing w:before="0" w:after="160" w:line="240"/>
-        <w:ind w:right="0" w:left="0" w:firstLine="0"/>
-        <w:jc w:val="left"/>
-        <w:rPr>
-          <w:rFonts w:ascii="Calibri" w:hAnsi="Calibri" w:cs="Calibri" w:eastAsia="Calibri"/>
-          <w:color w:val="auto"/>
-          <w:spacing w:val="0"/>
-          <w:position w:val="0"/>
-          <w:sz w:val="28"/>
-          <w:shd w:fill="auto" w:val="clear"/>
-        </w:rPr>
-      </w:pPr>
-      <w:r>
-        <w:rPr>
-          <w:rFonts w:ascii="Calibri" w:hAnsi="Calibri" w:cs="Calibri" w:eastAsia="Calibri"/>
-          <w:color w:val="auto"/>
-          <w:spacing w:val="0"/>
-          <w:position w:val="0"/>
-          <w:sz w:val="28"/>
-          <w:shd w:fill="auto" w:val="clear"/>
-        </w:rPr>
-        <w:t xml:space="preserve">        WHERE cod_livrare = codLivrare;</w:t>
-      </w:r>
-    </w:p>
-    <w:p>
-      <w:pPr>
-        <w:spacing w:before="0" w:after="160" w:line="240"/>
-        <w:ind w:right="0" w:left="0" w:firstLine="0"/>
-        <w:jc w:val="left"/>
-        <w:rPr>
-          <w:rFonts w:ascii="Calibri" w:hAnsi="Calibri" w:cs="Calibri" w:eastAsia="Calibri"/>
-          <w:color w:val="auto"/>
-          <w:spacing w:val="0"/>
-          <w:position w:val="0"/>
-          <w:sz w:val="28"/>
-          <w:shd w:fill="auto" w:val="clear"/>
-        </w:rPr>
-      </w:pPr>
-      <w:r>
-        <w:rPr>
-          <w:rFonts w:ascii="Calibri" w:hAnsi="Calibri" w:cs="Calibri" w:eastAsia="Calibri"/>
-          <w:color w:val="auto"/>
-          <w:spacing w:val="0"/>
-          <w:position w:val="0"/>
-          <w:sz w:val="28"/>
-          <w:shd w:fill="auto" w:val="clear"/>
-        </w:rPr>
-        <w:t xml:space="preserve">BEGIN</w:t>
-      </w:r>
-    </w:p>
-    <w:p>
-      <w:pPr>
-        <w:spacing w:before="0" w:after="160" w:line="240"/>
-        <w:ind w:right="0" w:left="0" w:firstLine="0"/>
-        <w:jc w:val="left"/>
-        <w:rPr>
-          <w:rFonts w:ascii="Calibri" w:hAnsi="Calibri" w:cs="Calibri" w:eastAsia="Calibri"/>
-          <w:color w:val="auto"/>
-          <w:spacing w:val="0"/>
-          <w:position w:val="0"/>
-          <w:sz w:val="28"/>
-          <w:shd w:fill="auto" w:val="clear"/>
-        </w:rPr>
-      </w:pPr>
-      <w:r>
-        <w:rPr>
-          <w:rFonts w:ascii="Calibri" w:hAnsi="Calibri" w:cs="Calibri" w:eastAsia="Calibri"/>
-          <w:color w:val="auto"/>
-          <w:spacing w:val="0"/>
-          <w:position w:val="0"/>
-          <w:sz w:val="28"/>
-          <w:shd w:fill="auto" w:val="clear"/>
-        </w:rPr>
-        <w:t xml:space="preserve">    IF (codLivrare IS NULL)</w:t>
-      </w:r>
-    </w:p>
-    <w:p>
-      <w:pPr>
-        <w:spacing w:before="0" w:after="160" w:line="240"/>
-        <w:ind w:right="0" w:left="0" w:firstLine="0"/>
-        <w:jc w:val="left"/>
-        <w:rPr>
-          <w:rFonts w:ascii="Calibri" w:hAnsi="Calibri" w:cs="Calibri" w:eastAsia="Calibri"/>
-          <w:color w:val="auto"/>
-          <w:spacing w:val="0"/>
-          <w:position w:val="0"/>
-          <w:sz w:val="28"/>
-          <w:shd w:fill="auto" w:val="clear"/>
-        </w:rPr>
-      </w:pPr>
-      <w:r>
-        <w:rPr>
-          <w:rFonts w:ascii="Calibri" w:hAnsi="Calibri" w:cs="Calibri" w:eastAsia="Calibri"/>
-          <w:color w:val="auto"/>
-          <w:spacing w:val="0"/>
-          <w:position w:val="0"/>
-          <w:sz w:val="28"/>
-          <w:shd w:fill="auto" w:val="clear"/>
-        </w:rPr>
-        <w:t xml:space="preserve">        THEN</w:t>
-      </w:r>
-    </w:p>
-    <w:p>
-      <w:pPr>
-        <w:spacing w:before="0" w:after="160" w:line="240"/>
-        <w:ind w:right="0" w:left="0" w:firstLine="0"/>
-        <w:jc w:val="left"/>
-        <w:rPr>
-          <w:rFonts w:ascii="Calibri" w:hAnsi="Calibri" w:cs="Calibri" w:eastAsia="Calibri"/>
-          <w:color w:val="auto"/>
-          <w:spacing w:val="0"/>
-          <w:position w:val="0"/>
-          <w:sz w:val="28"/>
-          <w:shd w:fill="auto" w:val="clear"/>
-        </w:rPr>
-      </w:pPr>
-      <w:r>
-        <w:rPr>
-          <w:rFonts w:ascii="Calibri" w:hAnsi="Calibri" w:cs="Calibri" w:eastAsia="Calibri"/>
-          <w:color w:val="auto"/>
-          <w:spacing w:val="0"/>
-          <w:position w:val="0"/>
-          <w:sz w:val="28"/>
-          <w:shd w:fill="auto" w:val="clear"/>
-        </w:rPr>
-        <w:t xml:space="preserve">            DBMS_OUTPUT.PUT_LINE('sosireLivrare: Parametrul dat nu poate fi NULL!');</w:t>
-      </w:r>
-    </w:p>
-    <w:p>
-      <w:pPr>
-        <w:spacing w:before="0" w:after="160" w:line="240"/>
-        <w:ind w:right="0" w:left="0" w:firstLine="0"/>
-        <w:jc w:val="left"/>
-        <w:rPr>
-          <w:rFonts w:ascii="Calibri" w:hAnsi="Calibri" w:cs="Calibri" w:eastAsia="Calibri"/>
-          <w:color w:val="auto"/>
-          <w:spacing w:val="0"/>
-          <w:position w:val="0"/>
-          <w:sz w:val="28"/>
-          <w:shd w:fill="auto" w:val="clear"/>
-        </w:rPr>
-      </w:pPr>
-      <w:r>
-        <w:rPr>
-          <w:rFonts w:ascii="Calibri" w:hAnsi="Calibri" w:cs="Calibri" w:eastAsia="Calibri"/>
-          <w:color w:val="auto"/>
-          <w:spacing w:val="0"/>
-          <w:position w:val="0"/>
-          <w:sz w:val="28"/>
-          <w:shd w:fill="auto" w:val="clear"/>
-        </w:rPr>
-        <w:t xml:space="preserve">            RETURN;</w:t>
-      </w:r>
-    </w:p>
-    <w:p>
-      <w:pPr>
-        <w:spacing w:before="0" w:after="160" w:line="240"/>
-        <w:ind w:right="0" w:left="0" w:firstLine="0"/>
-        <w:jc w:val="left"/>
-        <w:rPr>
-          <w:rFonts w:ascii="Calibri" w:hAnsi="Calibri" w:cs="Calibri" w:eastAsia="Calibri"/>
-          <w:color w:val="auto"/>
-          <w:spacing w:val="0"/>
-          <w:position w:val="0"/>
-          <w:sz w:val="28"/>
-          <w:shd w:fill="auto" w:val="clear"/>
-        </w:rPr>
-      </w:pPr>
-      <w:r>
-        <w:rPr>
-          <w:rFonts w:ascii="Calibri" w:hAnsi="Calibri" w:cs="Calibri" w:eastAsia="Calibri"/>
-          <w:color w:val="auto"/>
-          <w:spacing w:val="0"/>
-          <w:position w:val="0"/>
-          <w:sz w:val="28"/>
-          <w:shd w:fill="auto" w:val="clear"/>
-        </w:rPr>
-        <w:t xml:space="preserve">    END IF;</w:t>
-      </w:r>
-    </w:p>
-    <w:p>
-      <w:pPr>
-        <w:spacing w:before="0" w:after="160" w:line="240"/>
-        <w:ind w:right="0" w:left="0" w:firstLine="0"/>
-        <w:jc w:val="left"/>
-        <w:rPr>
-          <w:rFonts w:ascii="Calibri" w:hAnsi="Calibri" w:cs="Calibri" w:eastAsia="Calibri"/>
-          <w:color w:val="auto"/>
-          <w:spacing w:val="0"/>
-          <w:position w:val="0"/>
-          <w:sz w:val="28"/>
-          <w:shd w:fill="auto" w:val="clear"/>
-        </w:rPr>
-      </w:pPr>
-    </w:p>
-    <w:p>
-      <w:pPr>
-        <w:spacing w:before="0" w:after="160" w:line="240"/>
-        <w:ind w:right="0" w:left="0" w:firstLine="0"/>
-        <w:jc w:val="left"/>
-        <w:rPr>
-          <w:rFonts w:ascii="Calibri" w:hAnsi="Calibri" w:cs="Calibri" w:eastAsia="Calibri"/>
-          <w:color w:val="auto"/>
-          <w:spacing w:val="0"/>
-          <w:position w:val="0"/>
-          <w:sz w:val="28"/>
-          <w:shd w:fill="auto" w:val="clear"/>
-        </w:rPr>
-      </w:pPr>
-      <w:r>
-        <w:rPr>
-          <w:rFonts w:ascii="Calibri" w:hAnsi="Calibri" w:cs="Calibri" w:eastAsia="Calibri"/>
-          <w:color w:val="auto"/>
-          <w:spacing w:val="0"/>
-          <w:position w:val="0"/>
-          <w:sz w:val="28"/>
-          <w:shd w:fill="auto" w:val="clear"/>
-        </w:rPr>
-        <w:t xml:space="preserve">    SELECT cod_magazin</w:t>
-      </w:r>
-    </w:p>
-    <w:p>
-      <w:pPr>
-        <w:spacing w:before="0" w:after="160" w:line="240"/>
-        <w:ind w:right="0" w:left="0" w:firstLine="0"/>
-        <w:jc w:val="left"/>
-        <w:rPr>
-          <w:rFonts w:ascii="Calibri" w:hAnsi="Calibri" w:cs="Calibri" w:eastAsia="Calibri"/>
-          <w:color w:val="auto"/>
-          <w:spacing w:val="0"/>
-          <w:position w:val="0"/>
-          <w:sz w:val="28"/>
-          <w:shd w:fill="auto" w:val="clear"/>
-        </w:rPr>
-      </w:pPr>
-      <w:r>
-        <w:rPr>
-          <w:rFonts w:ascii="Calibri" w:hAnsi="Calibri" w:cs="Calibri" w:eastAsia="Calibri"/>
-          <w:color w:val="auto"/>
-          <w:spacing w:val="0"/>
-          <w:position w:val="0"/>
-          <w:sz w:val="28"/>
-          <w:shd w:fill="auto" w:val="clear"/>
-        </w:rPr>
-        <w:t xml:space="preserve">    INTO codMagazin</w:t>
-      </w:r>
-    </w:p>
-    <w:p>
-      <w:pPr>
-        <w:spacing w:before="0" w:after="160" w:line="240"/>
-        <w:ind w:right="0" w:left="0" w:firstLine="0"/>
-        <w:jc w:val="left"/>
-        <w:rPr>
-          <w:rFonts w:ascii="Calibri" w:hAnsi="Calibri" w:cs="Calibri" w:eastAsia="Calibri"/>
-          <w:color w:val="auto"/>
-          <w:spacing w:val="0"/>
-          <w:position w:val="0"/>
-          <w:sz w:val="28"/>
-          <w:shd w:fill="auto" w:val="clear"/>
-        </w:rPr>
-      </w:pPr>
-      <w:r>
-        <w:rPr>
-          <w:rFonts w:ascii="Calibri" w:hAnsi="Calibri" w:cs="Calibri" w:eastAsia="Calibri"/>
-          <w:color w:val="auto"/>
-          <w:spacing w:val="0"/>
-          <w:position w:val="0"/>
-          <w:sz w:val="28"/>
-          <w:shd w:fill="auto" w:val="clear"/>
-        </w:rPr>
-        <w:t xml:space="preserve">    FROM livrare</w:t>
-      </w:r>
-    </w:p>
-    <w:p>
-      <w:pPr>
-        <w:spacing w:before="0" w:after="160" w:line="240"/>
-        <w:ind w:right="0" w:left="0" w:firstLine="0"/>
-        <w:jc w:val="left"/>
-        <w:rPr>
-          <w:rFonts w:ascii="Calibri" w:hAnsi="Calibri" w:cs="Calibri" w:eastAsia="Calibri"/>
-          <w:color w:val="auto"/>
-          <w:spacing w:val="0"/>
-          <w:position w:val="0"/>
-          <w:sz w:val="28"/>
-          <w:shd w:fill="auto" w:val="clear"/>
-        </w:rPr>
-      </w:pPr>
-      <w:r>
-        <w:rPr>
-          <w:rFonts w:ascii="Calibri" w:hAnsi="Calibri" w:cs="Calibri" w:eastAsia="Calibri"/>
-          <w:color w:val="auto"/>
-          <w:spacing w:val="0"/>
-          <w:position w:val="0"/>
-          <w:sz w:val="28"/>
-          <w:shd w:fill="auto" w:val="clear"/>
-        </w:rPr>
-        <w:t xml:space="preserve">    WHERE cod_livrare = codLivrare;</w:t>
-      </w:r>
-    </w:p>
-    <w:p>
-      <w:pPr>
-        <w:spacing w:before="0" w:after="160" w:line="240"/>
-        <w:ind w:right="0" w:left="0" w:firstLine="0"/>
-        <w:jc w:val="left"/>
-        <w:rPr>
-          <w:rFonts w:ascii="Calibri" w:hAnsi="Calibri" w:cs="Calibri" w:eastAsia="Calibri"/>
-          <w:color w:val="auto"/>
-          <w:spacing w:val="0"/>
-          <w:position w:val="0"/>
-          <w:sz w:val="28"/>
-          <w:shd w:fill="auto" w:val="clear"/>
-        </w:rPr>
-      </w:pPr>
-    </w:p>
-    <w:p>
-      <w:pPr>
-        <w:spacing w:before="0" w:after="160" w:line="240"/>
-        <w:ind w:right="0" w:left="0" w:firstLine="0"/>
-        <w:jc w:val="left"/>
-        <w:rPr>
-          <w:rFonts w:ascii="Calibri" w:hAnsi="Calibri" w:cs="Calibri" w:eastAsia="Calibri"/>
-          <w:color w:val="auto"/>
-          <w:spacing w:val="0"/>
-          <w:position w:val="0"/>
-          <w:sz w:val="28"/>
-          <w:shd w:fill="auto" w:val="clear"/>
-        </w:rPr>
-      </w:pPr>
-      <w:r>
-        <w:rPr>
-          <w:rFonts w:ascii="Calibri" w:hAnsi="Calibri" w:cs="Calibri" w:eastAsia="Calibri"/>
-          <w:color w:val="auto"/>
-          <w:spacing w:val="0"/>
-          <w:position w:val="0"/>
-          <w:sz w:val="28"/>
-          <w:shd w:fill="auto" w:val="clear"/>
-        </w:rPr>
-        <w:t xml:space="preserve">    OPEN c;</w:t>
-      </w:r>
-    </w:p>
-    <w:p>
-      <w:pPr>
-        <w:spacing w:before="0" w:after="160" w:line="240"/>
-        <w:ind w:right="0" w:left="0" w:firstLine="0"/>
-        <w:jc w:val="left"/>
-        <w:rPr>
-          <w:rFonts w:ascii="Calibri" w:hAnsi="Calibri" w:cs="Calibri" w:eastAsia="Calibri"/>
-          <w:color w:val="auto"/>
-          <w:spacing w:val="0"/>
-          <w:position w:val="0"/>
-          <w:sz w:val="28"/>
-          <w:shd w:fill="auto" w:val="clear"/>
-        </w:rPr>
-      </w:pPr>
-      <w:r>
-        <w:rPr>
-          <w:rFonts w:ascii="Calibri" w:hAnsi="Calibri" w:cs="Calibri" w:eastAsia="Calibri"/>
-          <w:color w:val="auto"/>
-          <w:spacing w:val="0"/>
-          <w:position w:val="0"/>
-          <w:sz w:val="28"/>
-          <w:shd w:fill="auto" w:val="clear"/>
-        </w:rPr>
-        <w:t xml:space="preserve">    LOOP</w:t>
-      </w:r>
-    </w:p>
-    <w:p>
-      <w:pPr>
-        <w:spacing w:before="0" w:after="160" w:line="240"/>
-        <w:ind w:right="0" w:left="0" w:firstLine="0"/>
-        <w:jc w:val="left"/>
-        <w:rPr>
-          <w:rFonts w:ascii="Calibri" w:hAnsi="Calibri" w:cs="Calibri" w:eastAsia="Calibri"/>
-          <w:color w:val="auto"/>
-          <w:spacing w:val="0"/>
-          <w:position w:val="0"/>
-          <w:sz w:val="28"/>
-          <w:shd w:fill="auto" w:val="clear"/>
-        </w:rPr>
-      </w:pPr>
-      <w:r>
-        <w:rPr>
-          <w:rFonts w:ascii="Calibri" w:hAnsi="Calibri" w:cs="Calibri" w:eastAsia="Calibri"/>
-          <w:color w:val="auto"/>
-          <w:spacing w:val="0"/>
-          <w:position w:val="0"/>
-          <w:sz w:val="28"/>
-          <w:shd w:fill="auto" w:val="clear"/>
-        </w:rPr>
-        <w:t xml:space="preserve">        FETCH c INTO codProdusCrt;</w:t>
-      </w:r>
-    </w:p>
-    <w:p>
-      <w:pPr>
-        <w:spacing w:before="0" w:after="160" w:line="240"/>
-        <w:ind w:right="0" w:left="0" w:firstLine="0"/>
-        <w:jc w:val="left"/>
-        <w:rPr>
-          <w:rFonts w:ascii="Calibri" w:hAnsi="Calibri" w:cs="Calibri" w:eastAsia="Calibri"/>
-          <w:color w:val="auto"/>
-          <w:spacing w:val="0"/>
-          <w:position w:val="0"/>
-          <w:sz w:val="28"/>
-          <w:shd w:fill="auto" w:val="clear"/>
-        </w:rPr>
-      </w:pPr>
-      <w:r>
-        <w:rPr>
-          <w:rFonts w:ascii="Calibri" w:hAnsi="Calibri" w:cs="Calibri" w:eastAsia="Calibri"/>
-          <w:color w:val="auto"/>
-          <w:spacing w:val="0"/>
-          <w:position w:val="0"/>
-          <w:sz w:val="28"/>
-          <w:shd w:fill="auto" w:val="clear"/>
-        </w:rPr>
-        <w:t xml:space="preserve">        EXIT WHEN c%NOTFOUND;</w:t>
-      </w:r>
-    </w:p>
-    <w:p>
-      <w:pPr>
-        <w:spacing w:before="0" w:after="160" w:line="240"/>
-        <w:ind w:right="0" w:left="0" w:firstLine="0"/>
-        <w:jc w:val="left"/>
-        <w:rPr>
-          <w:rFonts w:ascii="Calibri" w:hAnsi="Calibri" w:cs="Calibri" w:eastAsia="Calibri"/>
-          <w:color w:val="auto"/>
-          <w:spacing w:val="0"/>
-          <w:position w:val="0"/>
-          <w:sz w:val="28"/>
-          <w:shd w:fill="auto" w:val="clear"/>
-        </w:rPr>
-      </w:pPr>
-      <w:r>
-        <w:rPr>
-          <w:rFonts w:ascii="Calibri" w:hAnsi="Calibri" w:cs="Calibri" w:eastAsia="Calibri"/>
-          <w:color w:val="auto"/>
-          <w:spacing w:val="0"/>
-          <w:position w:val="0"/>
-          <w:sz w:val="28"/>
-          <w:shd w:fill="auto" w:val="clear"/>
-        </w:rPr>
-        <w:t xml:space="preserve">        </w:t>
-      </w:r>
-    </w:p>
-    <w:p>
-      <w:pPr>
-        <w:spacing w:before="0" w:after="160" w:line="240"/>
-        <w:ind w:right="0" w:left="0" w:firstLine="0"/>
-        <w:jc w:val="left"/>
-        <w:rPr>
-          <w:rFonts w:ascii="Calibri" w:hAnsi="Calibri" w:cs="Calibri" w:eastAsia="Calibri"/>
-          <w:color w:val="auto"/>
-          <w:spacing w:val="0"/>
-          <w:position w:val="0"/>
-          <w:sz w:val="28"/>
-          <w:shd w:fill="auto" w:val="clear"/>
-        </w:rPr>
-      </w:pPr>
-      <w:r>
-        <w:rPr>
-          <w:rFonts w:ascii="Calibri" w:hAnsi="Calibri" w:cs="Calibri" w:eastAsia="Calibri"/>
-          <w:color w:val="auto"/>
-          <w:spacing w:val="0"/>
-          <w:position w:val="0"/>
-          <w:sz w:val="28"/>
-          <w:shd w:fill="auto" w:val="clear"/>
-        </w:rPr>
-        <w:t xml:space="preserve">        UPDATE produs</w:t>
-      </w:r>
-    </w:p>
-    <w:p>
-      <w:pPr>
-        <w:spacing w:before="0" w:after="160" w:line="240"/>
-        <w:ind w:right="0" w:left="0" w:firstLine="0"/>
-        <w:jc w:val="left"/>
-        <w:rPr>
-          <w:rFonts w:ascii="Calibri" w:hAnsi="Calibri" w:cs="Calibri" w:eastAsia="Calibri"/>
-          <w:color w:val="auto"/>
-          <w:spacing w:val="0"/>
-          <w:position w:val="0"/>
-          <w:sz w:val="28"/>
-          <w:shd w:fill="auto" w:val="clear"/>
-        </w:rPr>
-      </w:pPr>
-      <w:r>
-        <w:rPr>
-          <w:rFonts w:ascii="Calibri" w:hAnsi="Calibri" w:cs="Calibri" w:eastAsia="Calibri"/>
-          <w:color w:val="auto"/>
-          <w:spacing w:val="0"/>
-          <w:position w:val="0"/>
-          <w:sz w:val="28"/>
-          <w:shd w:fill="auto" w:val="clear"/>
-        </w:rPr>
-        <w:t xml:space="preserve">        SET cod_livrare = NULL, cod_magazin = codMagazin</w:t>
-      </w:r>
-    </w:p>
-    <w:p>
-      <w:pPr>
-        <w:spacing w:before="0" w:after="160" w:line="240"/>
-        <w:ind w:right="0" w:left="0" w:firstLine="0"/>
-        <w:jc w:val="left"/>
-        <w:rPr>
-          <w:rFonts w:ascii="Calibri" w:hAnsi="Calibri" w:cs="Calibri" w:eastAsia="Calibri"/>
-          <w:color w:val="auto"/>
-          <w:spacing w:val="0"/>
-          <w:position w:val="0"/>
-          <w:sz w:val="28"/>
-          <w:shd w:fill="auto" w:val="clear"/>
-        </w:rPr>
-      </w:pPr>
-      <w:r>
-        <w:rPr>
-          <w:rFonts w:ascii="Calibri" w:hAnsi="Calibri" w:cs="Calibri" w:eastAsia="Calibri"/>
-          <w:color w:val="auto"/>
-          <w:spacing w:val="0"/>
-          <w:position w:val="0"/>
-          <w:sz w:val="28"/>
-          <w:shd w:fill="auto" w:val="clear"/>
-        </w:rPr>
-        <w:t xml:space="preserve">        WHERE cod_produs = codProdusCrt;</w:t>
-      </w:r>
-    </w:p>
-    <w:p>
-      <w:pPr>
-        <w:spacing w:before="0" w:after="160" w:line="240"/>
-        <w:ind w:right="0" w:left="0" w:firstLine="0"/>
-        <w:jc w:val="left"/>
-        <w:rPr>
-          <w:rFonts w:ascii="Calibri" w:hAnsi="Calibri" w:cs="Calibri" w:eastAsia="Calibri"/>
-          <w:color w:val="auto"/>
-          <w:spacing w:val="0"/>
-          <w:position w:val="0"/>
-          <w:sz w:val="28"/>
-          <w:shd w:fill="auto" w:val="clear"/>
-        </w:rPr>
-      </w:pPr>
-      <w:r>
-        <w:rPr>
-          <w:rFonts w:ascii="Calibri" w:hAnsi="Calibri" w:cs="Calibri" w:eastAsia="Calibri"/>
-          <w:color w:val="auto"/>
-          <w:spacing w:val="0"/>
-          <w:position w:val="0"/>
-          <w:sz w:val="28"/>
-          <w:shd w:fill="auto" w:val="clear"/>
-        </w:rPr>
-        <w:t xml:space="preserve">        DBMS_OUTPUT.PUT_LINE('Produsul cu codul ' || codProdusCrt || ' a fost livrat la magazinul cu codul ' || codMagazin );</w:t>
-      </w:r>
-    </w:p>
-    <w:p>
-      <w:pPr>
-        <w:spacing w:before="0" w:after="160" w:line="240"/>
-        <w:ind w:right="0" w:left="0" w:firstLine="0"/>
-        <w:jc w:val="left"/>
-        <w:rPr>
-          <w:rFonts w:ascii="Calibri" w:hAnsi="Calibri" w:cs="Calibri" w:eastAsia="Calibri"/>
-          <w:color w:val="auto"/>
-          <w:spacing w:val="0"/>
-          <w:position w:val="0"/>
-          <w:sz w:val="28"/>
-          <w:shd w:fill="auto" w:val="clear"/>
-        </w:rPr>
-      </w:pPr>
-      <w:r>
-        <w:rPr>
-          <w:rFonts w:ascii="Calibri" w:hAnsi="Calibri" w:cs="Calibri" w:eastAsia="Calibri"/>
-          <w:color w:val="auto"/>
-          <w:spacing w:val="0"/>
-          <w:position w:val="0"/>
-          <w:sz w:val="28"/>
-          <w:shd w:fill="auto" w:val="clear"/>
-        </w:rPr>
-        <w:t xml:space="preserve">    END LOOP;</w:t>
-      </w:r>
-    </w:p>
-    <w:p>
-      <w:pPr>
-        <w:spacing w:before="0" w:after="160" w:line="240"/>
-        <w:ind w:right="0" w:left="0" w:firstLine="0"/>
-        <w:jc w:val="left"/>
-        <w:rPr>
-          <w:rFonts w:ascii="Calibri" w:hAnsi="Calibri" w:cs="Calibri" w:eastAsia="Calibri"/>
-          <w:color w:val="auto"/>
-          <w:spacing w:val="0"/>
-          <w:position w:val="0"/>
-          <w:sz w:val="28"/>
-          <w:shd w:fill="auto" w:val="clear"/>
-        </w:rPr>
-      </w:pPr>
-      <w:r>
-        <w:rPr>
-          <w:rFonts w:ascii="Calibri" w:hAnsi="Calibri" w:cs="Calibri" w:eastAsia="Calibri"/>
-          <w:color w:val="auto"/>
-          <w:spacing w:val="0"/>
-          <w:position w:val="0"/>
-          <w:sz w:val="28"/>
-          <w:shd w:fill="auto" w:val="clear"/>
-        </w:rPr>
-        <w:t xml:space="preserve">    CLOSE c;</w:t>
-      </w:r>
-    </w:p>
-    <w:p>
-      <w:pPr>
-        <w:spacing w:before="0" w:after="160" w:line="240"/>
-        <w:ind w:right="0" w:left="0" w:firstLine="0"/>
-        <w:jc w:val="left"/>
-        <w:rPr>
-          <w:rFonts w:ascii="Calibri" w:hAnsi="Calibri" w:cs="Calibri" w:eastAsia="Calibri"/>
-          <w:color w:val="auto"/>
-          <w:spacing w:val="0"/>
-          <w:position w:val="0"/>
-          <w:sz w:val="28"/>
-          <w:shd w:fill="auto" w:val="clear"/>
-        </w:rPr>
-      </w:pPr>
-    </w:p>
-    <w:p>
-      <w:pPr>
-        <w:spacing w:before="0" w:after="160" w:line="240"/>
-        <w:ind w:right="0" w:left="0" w:firstLine="0"/>
-        <w:jc w:val="left"/>
-        <w:rPr>
-          <w:rFonts w:ascii="Calibri" w:hAnsi="Calibri" w:cs="Calibri" w:eastAsia="Calibri"/>
-          <w:color w:val="auto"/>
-          <w:spacing w:val="0"/>
-          <w:position w:val="0"/>
-          <w:sz w:val="28"/>
-          <w:shd w:fill="auto" w:val="clear"/>
-        </w:rPr>
-      </w:pPr>
-      <w:r>
-        <w:rPr>
-          <w:rFonts w:ascii="Calibri" w:hAnsi="Calibri" w:cs="Calibri" w:eastAsia="Calibri"/>
-          <w:color w:val="auto"/>
-          <w:spacing w:val="0"/>
-          <w:position w:val="0"/>
-          <w:sz w:val="28"/>
-          <w:shd w:fill="auto" w:val="clear"/>
-        </w:rPr>
-        <w:t xml:space="preserve">    UPDATE livrare</w:t>
-      </w:r>
-    </w:p>
-    <w:p>
-      <w:pPr>
-        <w:spacing w:before="0" w:after="160" w:line="240"/>
-        <w:ind w:right="0" w:left="0" w:firstLine="0"/>
-        <w:jc w:val="left"/>
-        <w:rPr>
-          <w:rFonts w:ascii="Calibri" w:hAnsi="Calibri" w:cs="Calibri" w:eastAsia="Calibri"/>
-          <w:color w:val="auto"/>
-          <w:spacing w:val="0"/>
-          <w:position w:val="0"/>
-          <w:sz w:val="28"/>
-          <w:shd w:fill="auto" w:val="clear"/>
-        </w:rPr>
-      </w:pPr>
-      <w:r>
-        <w:rPr>
-          <w:rFonts w:ascii="Calibri" w:hAnsi="Calibri" w:cs="Calibri" w:eastAsia="Calibri"/>
-          <w:color w:val="auto"/>
-          <w:spacing w:val="0"/>
-          <w:position w:val="0"/>
-          <w:sz w:val="28"/>
-          <w:shd w:fill="auto" w:val="clear"/>
-        </w:rPr>
-        <w:t xml:space="preserve">    SET status_livrare = 'sosita'</w:t>
-      </w:r>
-    </w:p>
-    <w:p>
-      <w:pPr>
-        <w:spacing w:before="0" w:after="160" w:line="240"/>
-        <w:ind w:right="0" w:left="0" w:firstLine="0"/>
-        <w:jc w:val="left"/>
-        <w:rPr>
-          <w:rFonts w:ascii="Calibri" w:hAnsi="Calibri" w:cs="Calibri" w:eastAsia="Calibri"/>
-          <w:color w:val="auto"/>
-          <w:spacing w:val="0"/>
-          <w:position w:val="0"/>
-          <w:sz w:val="28"/>
-          <w:shd w:fill="auto" w:val="clear"/>
-        </w:rPr>
-      </w:pPr>
-      <w:r>
-        <w:rPr>
-          <w:rFonts w:ascii="Calibri" w:hAnsi="Calibri" w:cs="Calibri" w:eastAsia="Calibri"/>
-          <w:color w:val="auto"/>
-          <w:spacing w:val="0"/>
-          <w:position w:val="0"/>
-          <w:sz w:val="28"/>
-          <w:shd w:fill="auto" w:val="clear"/>
-        </w:rPr>
-        <w:t xml:space="preserve">    WHERE cod_livrare = codLivrare;</w:t>
-      </w:r>
-    </w:p>
-    <w:p>
-      <w:pPr>
-        <w:spacing w:before="0" w:after="160" w:line="240"/>
-        <w:ind w:right="0" w:left="0" w:firstLine="0"/>
-        <w:jc w:val="left"/>
-        <w:rPr>
-          <w:rFonts w:ascii="Calibri" w:hAnsi="Calibri" w:cs="Calibri" w:eastAsia="Calibri"/>
-          <w:color w:val="auto"/>
-          <w:spacing w:val="0"/>
-          <w:position w:val="0"/>
-          <w:sz w:val="28"/>
-          <w:shd w:fill="auto" w:val="clear"/>
-        </w:rPr>
-      </w:pPr>
-      <w:r>
-        <w:rPr>
-          <w:rFonts w:ascii="Calibri" w:hAnsi="Calibri" w:cs="Calibri" w:eastAsia="Calibri"/>
-          <w:color w:val="auto"/>
-          <w:spacing w:val="0"/>
-          <w:position w:val="0"/>
-          <w:sz w:val="28"/>
-          <w:shd w:fill="auto" w:val="clear"/>
-        </w:rPr>
-        <w:t xml:space="preserve">    DBMS_OUTPUT.PUT_LINE('Livrarea cu codul ' || codLivrare || ' s-a incheiat');</w:t>
-      </w:r>
-    </w:p>
-    <w:p>
-      <w:pPr>
-        <w:spacing w:before="0" w:after="160" w:line="240"/>
-        <w:ind w:right="0" w:left="0" w:firstLine="0"/>
-        <w:jc w:val="left"/>
-        <w:rPr>
-          <w:rFonts w:ascii="Calibri" w:hAnsi="Calibri" w:cs="Calibri" w:eastAsia="Calibri"/>
-          <w:color w:val="auto"/>
-          <w:spacing w:val="0"/>
-          <w:position w:val="0"/>
-          <w:sz w:val="28"/>
-          <w:shd w:fill="auto" w:val="clear"/>
-        </w:rPr>
-      </w:pPr>
-      <w:r>
-        <w:rPr>
-          <w:rFonts w:ascii="Calibri" w:hAnsi="Calibri" w:cs="Calibri" w:eastAsia="Calibri"/>
-          <w:color w:val="auto"/>
-          <w:spacing w:val="0"/>
-          <w:position w:val="0"/>
-          <w:sz w:val="28"/>
-          <w:shd w:fill="auto" w:val="clear"/>
-        </w:rPr>
-        <w:t xml:space="preserve">    </w:t>
-      </w:r>
-    </w:p>
-    <w:p>
-      <w:pPr>
-        <w:spacing w:before="0" w:after="160" w:line="240"/>
-        <w:ind w:right="0" w:left="0" w:firstLine="0"/>
-        <w:jc w:val="left"/>
-        <w:rPr>
-          <w:rFonts w:ascii="Calibri" w:hAnsi="Calibri" w:cs="Calibri" w:eastAsia="Calibri"/>
-          <w:color w:val="auto"/>
-          <w:spacing w:val="0"/>
-          <w:position w:val="0"/>
-          <w:sz w:val="28"/>
-          <w:shd w:fill="auto" w:val="clear"/>
-        </w:rPr>
-      </w:pPr>
-      <w:r>
-        <w:rPr>
-          <w:rFonts w:ascii="Calibri" w:hAnsi="Calibri" w:cs="Calibri" w:eastAsia="Calibri"/>
-          <w:color w:val="auto"/>
-          <w:spacing w:val="0"/>
-          <w:position w:val="0"/>
-          <w:sz w:val="28"/>
-          <w:shd w:fill="auto" w:val="clear"/>
-        </w:rPr>
         <w:t xml:space="preserve">    EXCEPTION</w:t>
       </w:r>
     </w:p>
@@ -13969,10 +13973,36 @@
           <w:color w:val="auto"/>
           <w:spacing w:val="0"/>
           <w:position w:val="0"/>
+          <w:sz w:val="28"/>
+          <w:shd w:fill="auto" w:val="clear"/>
+        </w:rPr>
+      </w:pPr>
+    </w:p>
+    <w:p>
+      <w:pPr>
+        <w:spacing w:before="0" w:after="160" w:line="240"/>
+        <w:ind w:right="0" w:left="0" w:firstLine="0"/>
+        <w:jc w:val="left"/>
+        <w:rPr>
+          <w:rFonts w:ascii="Calibri" w:hAnsi="Calibri" w:cs="Calibri" w:eastAsia="Calibri"/>
+          <w:color w:val="auto"/>
+          <w:spacing w:val="0"/>
+          <w:position w:val="0"/>
           <w:sz w:val="22"/>
           <w:shd w:fill="auto" w:val="clear"/>
         </w:rPr>
       </w:pPr>
+      <w:r>
+        <w:rPr>
+          <w:rFonts w:ascii="Calibri" w:hAnsi="Calibri" w:cs="Calibri" w:eastAsia="Calibri"/>
+          <w:color w:val="auto"/>
+          <w:spacing w:val="0"/>
+          <w:position w:val="0"/>
+          <w:sz w:val="28"/>
+          <w:shd w:fill="auto" w:val="clear"/>
+        </w:rPr>
+        <w:t xml:space="preserve">/</w:t>
+      </w:r>
       <w:r>
         <w:object w:dxaOrig="5831" w:dyaOrig="2632">
           <v:rect xmlns:o="urn:schemas-microsoft-com:office:office" xmlns:v="urn:schemas-microsoft-com:vml" id="rectole0000000028" style="width:291.550000pt;height:131.600000pt" o:preferrelative="t" o:ole="">
@@ -20251,13 +20281,2611 @@
         <w:jc w:val="left"/>
         <w:rPr>
           <w:rFonts w:ascii="Calibri" w:hAnsi="Calibri" w:cs="Calibri" w:eastAsia="Calibri"/>
-          <w:color w:val="auto"/>
-          <w:spacing w:val="0"/>
-          <w:position w:val="0"/>
-          <w:sz w:val="28"/>
-          <w:shd w:fill="auto" w:val="clear"/>
-        </w:rPr>
-      </w:pPr>
+          <w:b/>
+          <w:color w:val="D16349"/>
+          <w:spacing w:val="0"/>
+          <w:position w:val="0"/>
+          <w:sz w:val="36"/>
+          <w:shd w:fill="auto" w:val="clear"/>
+        </w:rPr>
+      </w:pPr>
+      <w:r>
+        <w:rPr>
+          <w:rFonts w:ascii="Calibri" w:hAnsi="Calibri" w:cs="Calibri" w:eastAsia="Calibri"/>
+          <w:b/>
+          <w:color w:val="D16349"/>
+          <w:spacing w:val="0"/>
+          <w:position w:val="0"/>
+          <w:sz w:val="36"/>
+          <w:shd w:fill="auto" w:val="clear"/>
+        </w:rPr>
+        <w:t xml:space="preserve">11. </w:t>
+      </w:r>
+    </w:p>
+    <w:p>
+      <w:pPr>
+        <w:spacing w:before="0" w:after="160" w:line="240"/>
+        <w:ind w:right="0" w:left="0" w:firstLine="0"/>
+        <w:jc w:val="left"/>
+        <w:rPr>
+          <w:rFonts w:ascii="Calibri" w:hAnsi="Calibri" w:cs="Calibri" w:eastAsia="Calibri"/>
+          <w:b/>
+          <w:color w:val="auto"/>
+          <w:spacing w:val="0"/>
+          <w:position w:val="0"/>
+          <w:sz w:val="28"/>
+          <w:shd w:fill="auto" w:val="clear"/>
+        </w:rPr>
+      </w:pPr>
+      <w:r>
+        <w:rPr>
+          <w:rFonts w:ascii="Calibri" w:hAnsi="Calibri" w:cs="Calibri" w:eastAsia="Calibri"/>
+          <w:b/>
+          <w:color w:val="auto"/>
+          <w:spacing w:val="0"/>
+          <w:position w:val="0"/>
+          <w:sz w:val="28"/>
+          <w:shd w:fill="auto" w:val="clear"/>
+        </w:rPr>
+        <w:t xml:space="preserve">-- ex 11: Creati un trigger la nivel de linie cu executare inainte, pentru update-uri pe coloana status_livrare a tabelului livrare.</w:t>
+      </w:r>
+    </w:p>
+    <w:p>
+      <w:pPr>
+        <w:spacing w:before="0" w:after="160" w:line="240"/>
+        <w:ind w:right="0" w:left="0" w:firstLine="0"/>
+        <w:jc w:val="left"/>
+        <w:rPr>
+          <w:rFonts w:ascii="Calibri" w:hAnsi="Calibri" w:cs="Calibri" w:eastAsia="Calibri"/>
+          <w:b/>
+          <w:color w:val="auto"/>
+          <w:spacing w:val="0"/>
+          <w:position w:val="0"/>
+          <w:sz w:val="28"/>
+          <w:shd w:fill="auto" w:val="clear"/>
+        </w:rPr>
+      </w:pPr>
+      <w:r>
+        <w:rPr>
+          <w:rFonts w:ascii="Calibri" w:hAnsi="Calibri" w:cs="Calibri" w:eastAsia="Calibri"/>
+          <w:b/>
+          <w:color w:val="auto"/>
+          <w:spacing w:val="0"/>
+          <w:position w:val="0"/>
+          <w:sz w:val="28"/>
+          <w:shd w:fill="auto" w:val="clear"/>
+        </w:rPr>
+        <w:t xml:space="preserve">Triggerul va adauga intr-un depozit anume (adica va insera in tabelul produs) cate un produs nou pentru fiecare produs din livrarea ce se va actualiza.</w:t>
+      </w:r>
+    </w:p>
+    <w:p>
+      <w:pPr>
+        <w:spacing w:before="0" w:after="160" w:line="240"/>
+        <w:ind w:right="0" w:left="0" w:firstLine="0"/>
+        <w:jc w:val="left"/>
+        <w:rPr>
+          <w:rFonts w:ascii="Calibri" w:hAnsi="Calibri" w:cs="Calibri" w:eastAsia="Calibri"/>
+          <w:b/>
+          <w:color w:val="auto"/>
+          <w:spacing w:val="0"/>
+          <w:position w:val="0"/>
+          <w:sz w:val="28"/>
+          <w:shd w:fill="auto" w:val="clear"/>
+        </w:rPr>
+      </w:pPr>
+      <w:r>
+        <w:rPr>
+          <w:rFonts w:ascii="Calibri" w:hAnsi="Calibri" w:cs="Calibri" w:eastAsia="Calibri"/>
+          <w:b/>
+          <w:color w:val="auto"/>
+          <w:spacing w:val="0"/>
+          <w:position w:val="0"/>
+          <w:sz w:val="28"/>
+          <w:shd w:fill="auto" w:val="clear"/>
+        </w:rPr>
+        <w:t xml:space="preserve">Produsele noi vor prelua de la cele livrate: tip, nume, pret, greutate, material_predominant, producator</w:t>
+      </w:r>
+    </w:p>
+    <w:p>
+      <w:pPr>
+        <w:spacing w:before="0" w:after="160" w:line="240"/>
+        <w:ind w:right="0" w:left="0" w:firstLine="0"/>
+        <w:jc w:val="left"/>
+        <w:rPr>
+          <w:rFonts w:ascii="Calibri" w:hAnsi="Calibri" w:cs="Calibri" w:eastAsia="Calibri"/>
+          <w:color w:val="auto"/>
+          <w:spacing w:val="0"/>
+          <w:position w:val="0"/>
+          <w:sz w:val="28"/>
+          <w:shd w:fill="auto" w:val="clear"/>
+        </w:rPr>
+      </w:pPr>
+      <w:r>
+        <w:rPr>
+          <w:rFonts w:ascii="Calibri" w:hAnsi="Calibri" w:cs="Calibri" w:eastAsia="Calibri"/>
+          <w:b/>
+          <w:color w:val="auto"/>
+          <w:spacing w:val="0"/>
+          <w:position w:val="0"/>
+          <w:sz w:val="28"/>
+          <w:shd w:fill="auto" w:val="clear"/>
+        </w:rPr>
+        <w:t xml:space="preserve">Depozitul se va alege in felul urmator: prioritatea cea mai mare o au depozitele din acelasi judet cu magazinul la care ajunge livrarea, apoi mai au prioritate depozitele cu un numar cat mai mic de produse (calculat inainte de actualizarile triggerului).</w:t>
+      </w:r>
+    </w:p>
+    <w:p>
+      <w:pPr>
+        <w:spacing w:before="0" w:after="160" w:line="240"/>
+        <w:ind w:right="0" w:left="0" w:firstLine="0"/>
+        <w:jc w:val="left"/>
+        <w:rPr>
+          <w:rFonts w:ascii="Calibri" w:hAnsi="Calibri" w:cs="Calibri" w:eastAsia="Calibri"/>
+          <w:color w:val="auto"/>
+          <w:spacing w:val="0"/>
+          <w:position w:val="0"/>
+          <w:sz w:val="28"/>
+          <w:shd w:fill="auto" w:val="clear"/>
+        </w:rPr>
+      </w:pPr>
+      <w:r>
+        <w:rPr>
+          <w:rFonts w:ascii="Calibri" w:hAnsi="Calibri" w:cs="Calibri" w:eastAsia="Calibri"/>
+          <w:color w:val="auto"/>
+          <w:spacing w:val="0"/>
+          <w:position w:val="0"/>
+          <w:sz w:val="28"/>
+          <w:shd w:fill="auto" w:val="clear"/>
+        </w:rPr>
+        <w:t xml:space="preserve">SELECT m.cod_magazin, loc.judet</w:t>
+      </w:r>
+    </w:p>
+    <w:p>
+      <w:pPr>
+        <w:spacing w:before="0" w:after="160" w:line="240"/>
+        <w:ind w:right="0" w:left="0" w:firstLine="0"/>
+        <w:jc w:val="left"/>
+        <w:rPr>
+          <w:rFonts w:ascii="Calibri" w:hAnsi="Calibri" w:cs="Calibri" w:eastAsia="Calibri"/>
+          <w:color w:val="auto"/>
+          <w:spacing w:val="0"/>
+          <w:position w:val="0"/>
+          <w:sz w:val="28"/>
+          <w:shd w:fill="auto" w:val="clear"/>
+        </w:rPr>
+      </w:pPr>
+      <w:r>
+        <w:rPr>
+          <w:rFonts w:ascii="Calibri" w:hAnsi="Calibri" w:cs="Calibri" w:eastAsia="Calibri"/>
+          <w:color w:val="auto"/>
+          <w:spacing w:val="0"/>
+          <w:position w:val="0"/>
+          <w:sz w:val="28"/>
+          <w:shd w:fill="auto" w:val="clear"/>
+        </w:rPr>
+        <w:t xml:space="preserve">FROM magazin m, locatie loc</w:t>
+      </w:r>
+    </w:p>
+    <w:p>
+      <w:pPr>
+        <w:spacing w:before="0" w:after="160" w:line="240"/>
+        <w:ind w:right="0" w:left="0" w:firstLine="0"/>
+        <w:jc w:val="left"/>
+        <w:rPr>
+          <w:rFonts w:ascii="Calibri" w:hAnsi="Calibri" w:cs="Calibri" w:eastAsia="Calibri"/>
+          <w:color w:val="auto"/>
+          <w:spacing w:val="0"/>
+          <w:position w:val="0"/>
+          <w:sz w:val="28"/>
+          <w:shd w:fill="auto" w:val="clear"/>
+        </w:rPr>
+      </w:pPr>
+      <w:r>
+        <w:rPr>
+          <w:rFonts w:ascii="Calibri" w:hAnsi="Calibri" w:cs="Calibri" w:eastAsia="Calibri"/>
+          <w:color w:val="auto"/>
+          <w:spacing w:val="0"/>
+          <w:position w:val="0"/>
+          <w:sz w:val="28"/>
+          <w:shd w:fill="auto" w:val="clear"/>
+        </w:rPr>
+        <w:t xml:space="preserve">WHERE m.cod_locatie = loc.cod_locatie;</w:t>
+      </w:r>
+    </w:p>
+    <w:p>
+      <w:pPr>
+        <w:spacing w:before="0" w:after="160" w:line="240"/>
+        <w:ind w:right="0" w:left="0" w:firstLine="0"/>
+        <w:jc w:val="left"/>
+        <w:rPr>
+          <w:rFonts w:ascii="Calibri" w:hAnsi="Calibri" w:cs="Calibri" w:eastAsia="Calibri"/>
+          <w:color w:val="auto"/>
+          <w:spacing w:val="0"/>
+          <w:position w:val="0"/>
+          <w:sz w:val="28"/>
+          <w:shd w:fill="auto" w:val="clear"/>
+        </w:rPr>
+      </w:pPr>
+    </w:p>
+    <w:p>
+      <w:pPr>
+        <w:spacing w:before="0" w:after="160" w:line="240"/>
+        <w:ind w:right="0" w:left="0" w:firstLine="0"/>
+        <w:jc w:val="left"/>
+        <w:rPr>
+          <w:rFonts w:ascii="Calibri" w:hAnsi="Calibri" w:cs="Calibri" w:eastAsia="Calibri"/>
+          <w:color w:val="auto"/>
+          <w:spacing w:val="0"/>
+          <w:position w:val="0"/>
+          <w:sz w:val="28"/>
+          <w:shd w:fill="auto" w:val="clear"/>
+        </w:rPr>
+      </w:pPr>
+      <w:r>
+        <w:rPr>
+          <w:rFonts w:ascii="Calibri" w:hAnsi="Calibri" w:cs="Calibri" w:eastAsia="Calibri"/>
+          <w:color w:val="auto"/>
+          <w:spacing w:val="0"/>
+          <w:position w:val="0"/>
+          <w:sz w:val="28"/>
+          <w:shd w:fill="auto" w:val="clear"/>
+        </w:rPr>
+        <w:t xml:space="preserve">SELECT d.cod_depozit, loc.judet</w:t>
+      </w:r>
+    </w:p>
+    <w:p>
+      <w:pPr>
+        <w:spacing w:before="0" w:after="160" w:line="240"/>
+        <w:ind w:right="0" w:left="0" w:firstLine="0"/>
+        <w:jc w:val="left"/>
+        <w:rPr>
+          <w:rFonts w:ascii="Calibri" w:hAnsi="Calibri" w:cs="Calibri" w:eastAsia="Calibri"/>
+          <w:color w:val="auto"/>
+          <w:spacing w:val="0"/>
+          <w:position w:val="0"/>
+          <w:sz w:val="28"/>
+          <w:shd w:fill="auto" w:val="clear"/>
+        </w:rPr>
+      </w:pPr>
+      <w:r>
+        <w:rPr>
+          <w:rFonts w:ascii="Calibri" w:hAnsi="Calibri" w:cs="Calibri" w:eastAsia="Calibri"/>
+          <w:color w:val="auto"/>
+          <w:spacing w:val="0"/>
+          <w:position w:val="0"/>
+          <w:sz w:val="28"/>
+          <w:shd w:fill="auto" w:val="clear"/>
+        </w:rPr>
+        <w:t xml:space="preserve">FROM depozit d, locatie loc</w:t>
+      </w:r>
+    </w:p>
+    <w:p>
+      <w:pPr>
+        <w:spacing w:before="0" w:after="160" w:line="240"/>
+        <w:ind w:right="0" w:left="0" w:firstLine="0"/>
+        <w:jc w:val="left"/>
+        <w:rPr>
+          <w:rFonts w:ascii="Calibri" w:hAnsi="Calibri" w:cs="Calibri" w:eastAsia="Calibri"/>
+          <w:color w:val="auto"/>
+          <w:spacing w:val="0"/>
+          <w:position w:val="0"/>
+          <w:sz w:val="28"/>
+          <w:shd w:fill="auto" w:val="clear"/>
+        </w:rPr>
+      </w:pPr>
+      <w:r>
+        <w:rPr>
+          <w:rFonts w:ascii="Calibri" w:hAnsi="Calibri" w:cs="Calibri" w:eastAsia="Calibri"/>
+          <w:color w:val="auto"/>
+          <w:spacing w:val="0"/>
+          <w:position w:val="0"/>
+          <w:sz w:val="28"/>
+          <w:shd w:fill="auto" w:val="clear"/>
+        </w:rPr>
+        <w:t xml:space="preserve">WHERE d.cod_locatie = loc.cod_locatie;</w:t>
+      </w:r>
+    </w:p>
+    <w:p>
+      <w:pPr>
+        <w:spacing w:before="0" w:after="160" w:line="240"/>
+        <w:ind w:right="0" w:left="0" w:firstLine="0"/>
+        <w:jc w:val="left"/>
+        <w:rPr>
+          <w:rFonts w:ascii="Calibri" w:hAnsi="Calibri" w:cs="Calibri" w:eastAsia="Calibri"/>
+          <w:color w:val="auto"/>
+          <w:spacing w:val="0"/>
+          <w:position w:val="0"/>
+          <w:sz w:val="28"/>
+          <w:shd w:fill="auto" w:val="clear"/>
+        </w:rPr>
+      </w:pPr>
+    </w:p>
+    <w:p>
+      <w:pPr>
+        <w:spacing w:before="0" w:after="160" w:line="240"/>
+        <w:ind w:right="0" w:left="0" w:firstLine="0"/>
+        <w:jc w:val="left"/>
+        <w:rPr>
+          <w:rFonts w:ascii="Calibri" w:hAnsi="Calibri" w:cs="Calibri" w:eastAsia="Calibri"/>
+          <w:color w:val="auto"/>
+          <w:spacing w:val="0"/>
+          <w:position w:val="0"/>
+          <w:sz w:val="28"/>
+          <w:shd w:fill="auto" w:val="clear"/>
+        </w:rPr>
+      </w:pPr>
+      <w:r>
+        <w:rPr>
+          <w:rFonts w:ascii="Calibri" w:hAnsi="Calibri" w:cs="Calibri" w:eastAsia="Calibri"/>
+          <w:color w:val="auto"/>
+          <w:spacing w:val="0"/>
+          <w:position w:val="0"/>
+          <w:sz w:val="28"/>
+          <w:shd w:fill="auto" w:val="clear"/>
+        </w:rPr>
+        <w:t xml:space="preserve">CREATE SEQUENCE seqCoduriProduse</w:t>
+      </w:r>
+    </w:p>
+    <w:p>
+      <w:pPr>
+        <w:spacing w:before="0" w:after="160" w:line="240"/>
+        <w:ind w:right="0" w:left="0" w:firstLine="0"/>
+        <w:jc w:val="left"/>
+        <w:rPr>
+          <w:rFonts w:ascii="Calibri" w:hAnsi="Calibri" w:cs="Calibri" w:eastAsia="Calibri"/>
+          <w:color w:val="auto"/>
+          <w:spacing w:val="0"/>
+          <w:position w:val="0"/>
+          <w:sz w:val="28"/>
+          <w:shd w:fill="auto" w:val="clear"/>
+        </w:rPr>
+      </w:pPr>
+      <w:r>
+        <w:rPr>
+          <w:rFonts w:ascii="Calibri" w:hAnsi="Calibri" w:cs="Calibri" w:eastAsia="Calibri"/>
+          <w:color w:val="auto"/>
+          <w:spacing w:val="0"/>
+          <w:position w:val="0"/>
+          <w:sz w:val="28"/>
+          <w:shd w:fill="auto" w:val="clear"/>
+        </w:rPr>
+        <w:t xml:space="preserve">    START WITH 57</w:t>
+      </w:r>
+    </w:p>
+    <w:p>
+      <w:pPr>
+        <w:spacing w:before="0" w:after="160" w:line="240"/>
+        <w:ind w:right="0" w:left="0" w:firstLine="0"/>
+        <w:jc w:val="left"/>
+        <w:rPr>
+          <w:rFonts w:ascii="Calibri" w:hAnsi="Calibri" w:cs="Calibri" w:eastAsia="Calibri"/>
+          <w:color w:val="auto"/>
+          <w:spacing w:val="0"/>
+          <w:position w:val="0"/>
+          <w:sz w:val="28"/>
+          <w:shd w:fill="auto" w:val="clear"/>
+        </w:rPr>
+      </w:pPr>
+      <w:r>
+        <w:rPr>
+          <w:rFonts w:ascii="Calibri" w:hAnsi="Calibri" w:cs="Calibri" w:eastAsia="Calibri"/>
+          <w:color w:val="auto"/>
+          <w:spacing w:val="0"/>
+          <w:position w:val="0"/>
+          <w:sz w:val="28"/>
+          <w:shd w:fill="auto" w:val="clear"/>
+        </w:rPr>
+        <w:t xml:space="preserve">    INCREMENT BY 1</w:t>
+      </w:r>
+    </w:p>
+    <w:p>
+      <w:pPr>
+        <w:spacing w:before="0" w:after="160" w:line="240"/>
+        <w:ind w:right="0" w:left="0" w:firstLine="0"/>
+        <w:jc w:val="left"/>
+        <w:rPr>
+          <w:rFonts w:ascii="Calibri" w:hAnsi="Calibri" w:cs="Calibri" w:eastAsia="Calibri"/>
+          <w:color w:val="auto"/>
+          <w:spacing w:val="0"/>
+          <w:position w:val="0"/>
+          <w:sz w:val="28"/>
+          <w:shd w:fill="auto" w:val="clear"/>
+        </w:rPr>
+      </w:pPr>
+      <w:r>
+        <w:rPr>
+          <w:rFonts w:ascii="Calibri" w:hAnsi="Calibri" w:cs="Calibri" w:eastAsia="Calibri"/>
+          <w:color w:val="auto"/>
+          <w:spacing w:val="0"/>
+          <w:position w:val="0"/>
+          <w:sz w:val="28"/>
+          <w:shd w:fill="auto" w:val="clear"/>
+        </w:rPr>
+        <w:t xml:space="preserve">    MINVALUE 1</w:t>
+      </w:r>
+    </w:p>
+    <w:p>
+      <w:pPr>
+        <w:spacing w:before="0" w:after="160" w:line="240"/>
+        <w:ind w:right="0" w:left="0" w:firstLine="0"/>
+        <w:jc w:val="left"/>
+        <w:rPr>
+          <w:rFonts w:ascii="Calibri" w:hAnsi="Calibri" w:cs="Calibri" w:eastAsia="Calibri"/>
+          <w:color w:val="auto"/>
+          <w:spacing w:val="0"/>
+          <w:position w:val="0"/>
+          <w:sz w:val="28"/>
+          <w:shd w:fill="auto" w:val="clear"/>
+        </w:rPr>
+      </w:pPr>
+      <w:r>
+        <w:rPr>
+          <w:rFonts w:ascii="Calibri" w:hAnsi="Calibri" w:cs="Calibri" w:eastAsia="Calibri"/>
+          <w:color w:val="auto"/>
+          <w:spacing w:val="0"/>
+          <w:position w:val="0"/>
+          <w:sz w:val="28"/>
+          <w:shd w:fill="auto" w:val="clear"/>
+        </w:rPr>
+        <w:t xml:space="preserve">    MAXVALUE 999999999</w:t>
+      </w:r>
+    </w:p>
+    <w:p>
+      <w:pPr>
+        <w:spacing w:before="0" w:after="160" w:line="240"/>
+        <w:ind w:right="0" w:left="0" w:firstLine="0"/>
+        <w:jc w:val="left"/>
+        <w:rPr>
+          <w:rFonts w:ascii="Calibri" w:hAnsi="Calibri" w:cs="Calibri" w:eastAsia="Calibri"/>
+          <w:color w:val="auto"/>
+          <w:spacing w:val="0"/>
+          <w:position w:val="0"/>
+          <w:sz w:val="28"/>
+          <w:shd w:fill="auto" w:val="clear"/>
+        </w:rPr>
+      </w:pPr>
+      <w:r>
+        <w:rPr>
+          <w:rFonts w:ascii="Calibri" w:hAnsi="Calibri" w:cs="Calibri" w:eastAsia="Calibri"/>
+          <w:color w:val="auto"/>
+          <w:spacing w:val="0"/>
+          <w:position w:val="0"/>
+          <w:sz w:val="28"/>
+          <w:shd w:fill="auto" w:val="clear"/>
+        </w:rPr>
+        <w:t xml:space="preserve">    CYCLE;</w:t>
+      </w:r>
+    </w:p>
+    <w:p>
+      <w:pPr>
+        <w:spacing w:before="0" w:after="160" w:line="240"/>
+        <w:ind w:right="0" w:left="0" w:firstLine="0"/>
+        <w:jc w:val="left"/>
+        <w:rPr>
+          <w:rFonts w:ascii="Calibri" w:hAnsi="Calibri" w:cs="Calibri" w:eastAsia="Calibri"/>
+          <w:color w:val="auto"/>
+          <w:spacing w:val="0"/>
+          <w:position w:val="0"/>
+          <w:sz w:val="28"/>
+          <w:shd w:fill="auto" w:val="clear"/>
+        </w:rPr>
+      </w:pPr>
+    </w:p>
+    <w:p>
+      <w:pPr>
+        <w:spacing w:before="0" w:after="160" w:line="240"/>
+        <w:ind w:right="0" w:left="0" w:firstLine="0"/>
+        <w:jc w:val="left"/>
+        <w:rPr>
+          <w:rFonts w:ascii="Calibri" w:hAnsi="Calibri" w:cs="Calibri" w:eastAsia="Calibri"/>
+          <w:color w:val="auto"/>
+          <w:spacing w:val="0"/>
+          <w:position w:val="0"/>
+          <w:sz w:val="28"/>
+          <w:shd w:fill="auto" w:val="clear"/>
+        </w:rPr>
+      </w:pPr>
+      <w:r>
+        <w:rPr>
+          <w:rFonts w:ascii="Calibri" w:hAnsi="Calibri" w:cs="Calibri" w:eastAsia="Calibri"/>
+          <w:color w:val="auto"/>
+          <w:spacing w:val="0"/>
+          <w:position w:val="0"/>
+          <w:sz w:val="28"/>
+          <w:shd w:fill="auto" w:val="clear"/>
+        </w:rPr>
+        <w:t xml:space="preserve">CREATE OR REPLACE TRIGGER completareStocDepozit </w:t>
+      </w:r>
+    </w:p>
+    <w:p>
+      <w:pPr>
+        <w:spacing w:before="0" w:after="160" w:line="240"/>
+        <w:ind w:right="0" w:left="0" w:firstLine="0"/>
+        <w:jc w:val="left"/>
+        <w:rPr>
+          <w:rFonts w:ascii="Calibri" w:hAnsi="Calibri" w:cs="Calibri" w:eastAsia="Calibri"/>
+          <w:color w:val="auto"/>
+          <w:spacing w:val="0"/>
+          <w:position w:val="0"/>
+          <w:sz w:val="28"/>
+          <w:shd w:fill="auto" w:val="clear"/>
+        </w:rPr>
+      </w:pPr>
+      <w:r>
+        <w:rPr>
+          <w:rFonts w:ascii="Calibri" w:hAnsi="Calibri" w:cs="Calibri" w:eastAsia="Calibri"/>
+          <w:color w:val="auto"/>
+          <w:spacing w:val="0"/>
+          <w:position w:val="0"/>
+          <w:sz w:val="28"/>
+          <w:shd w:fill="auto" w:val="clear"/>
+        </w:rPr>
+        <w:t xml:space="preserve">    BEFORE UPDATE OF status_livrare ON livrare</w:t>
+      </w:r>
+    </w:p>
+    <w:p>
+      <w:pPr>
+        <w:spacing w:before="0" w:after="160" w:line="240"/>
+        <w:ind w:right="0" w:left="0" w:firstLine="0"/>
+        <w:jc w:val="left"/>
+        <w:rPr>
+          <w:rFonts w:ascii="Calibri" w:hAnsi="Calibri" w:cs="Calibri" w:eastAsia="Calibri"/>
+          <w:color w:val="auto"/>
+          <w:spacing w:val="0"/>
+          <w:position w:val="0"/>
+          <w:sz w:val="28"/>
+          <w:shd w:fill="auto" w:val="clear"/>
+        </w:rPr>
+      </w:pPr>
+      <w:r>
+        <w:rPr>
+          <w:rFonts w:ascii="Calibri" w:hAnsi="Calibri" w:cs="Calibri" w:eastAsia="Calibri"/>
+          <w:color w:val="auto"/>
+          <w:spacing w:val="0"/>
+          <w:position w:val="0"/>
+          <w:sz w:val="28"/>
+          <w:shd w:fill="auto" w:val="clear"/>
+        </w:rPr>
+        <w:t xml:space="preserve">    FOR EACH ROW</w:t>
+      </w:r>
+    </w:p>
+    <w:p>
+      <w:pPr>
+        <w:spacing w:before="0" w:after="160" w:line="240"/>
+        <w:ind w:right="0" w:left="0" w:firstLine="0"/>
+        <w:jc w:val="left"/>
+        <w:rPr>
+          <w:rFonts w:ascii="Calibri" w:hAnsi="Calibri" w:cs="Calibri" w:eastAsia="Calibri"/>
+          <w:color w:val="auto"/>
+          <w:spacing w:val="0"/>
+          <w:position w:val="0"/>
+          <w:sz w:val="28"/>
+          <w:shd w:fill="auto" w:val="clear"/>
+        </w:rPr>
+      </w:pPr>
+      <w:r>
+        <w:rPr>
+          <w:rFonts w:ascii="Calibri" w:hAnsi="Calibri" w:cs="Calibri" w:eastAsia="Calibri"/>
+          <w:color w:val="auto"/>
+          <w:spacing w:val="0"/>
+          <w:position w:val="0"/>
+          <w:sz w:val="28"/>
+          <w:shd w:fill="auto" w:val="clear"/>
+        </w:rPr>
+        <w:t xml:space="preserve">DECLARE</w:t>
+      </w:r>
+    </w:p>
+    <w:p>
+      <w:pPr>
+        <w:spacing w:before="0" w:after="160" w:line="240"/>
+        <w:ind w:right="0" w:left="0" w:firstLine="0"/>
+        <w:jc w:val="left"/>
+        <w:rPr>
+          <w:rFonts w:ascii="Calibri" w:hAnsi="Calibri" w:cs="Calibri" w:eastAsia="Calibri"/>
+          <w:color w:val="auto"/>
+          <w:spacing w:val="0"/>
+          <w:position w:val="0"/>
+          <w:sz w:val="28"/>
+          <w:shd w:fill="auto" w:val="clear"/>
+        </w:rPr>
+      </w:pPr>
+      <w:r>
+        <w:rPr>
+          <w:rFonts w:ascii="Calibri" w:hAnsi="Calibri" w:cs="Calibri" w:eastAsia="Calibri"/>
+          <w:color w:val="auto"/>
+          <w:spacing w:val="0"/>
+          <w:position w:val="0"/>
+          <w:sz w:val="28"/>
+          <w:shd w:fill="auto" w:val="clear"/>
+        </w:rPr>
+        <w:t xml:space="preserve">    TYPE produseNoi IS TABLE OF produs%ROWTYPE;</w:t>
+      </w:r>
+    </w:p>
+    <w:p>
+      <w:pPr>
+        <w:spacing w:before="0" w:after="160" w:line="240"/>
+        <w:ind w:right="0" w:left="0" w:firstLine="0"/>
+        <w:jc w:val="left"/>
+        <w:rPr>
+          <w:rFonts w:ascii="Calibri" w:hAnsi="Calibri" w:cs="Calibri" w:eastAsia="Calibri"/>
+          <w:color w:val="auto"/>
+          <w:spacing w:val="0"/>
+          <w:position w:val="0"/>
+          <w:sz w:val="28"/>
+          <w:shd w:fill="auto" w:val="clear"/>
+        </w:rPr>
+      </w:pPr>
+      <w:r>
+        <w:rPr>
+          <w:rFonts w:ascii="Calibri" w:hAnsi="Calibri" w:cs="Calibri" w:eastAsia="Calibri"/>
+          <w:color w:val="auto"/>
+          <w:spacing w:val="0"/>
+          <w:position w:val="0"/>
+          <w:sz w:val="28"/>
+          <w:shd w:fill="auto" w:val="clear"/>
+        </w:rPr>
+        <w:t xml:space="preserve">    TYPE coduriDepozite IS TABLE OF depozit.cod_depozit%TYPE;</w:t>
+      </w:r>
+    </w:p>
+    <w:p>
+      <w:pPr>
+        <w:spacing w:before="0" w:after="160" w:line="240"/>
+        <w:ind w:right="0" w:left="0" w:firstLine="0"/>
+        <w:jc w:val="left"/>
+        <w:rPr>
+          <w:rFonts w:ascii="Calibri" w:hAnsi="Calibri" w:cs="Calibri" w:eastAsia="Calibri"/>
+          <w:color w:val="auto"/>
+          <w:spacing w:val="0"/>
+          <w:position w:val="0"/>
+          <w:sz w:val="28"/>
+          <w:shd w:fill="auto" w:val="clear"/>
+        </w:rPr>
+      </w:pPr>
+      <w:r>
+        <w:rPr>
+          <w:rFonts w:ascii="Calibri" w:hAnsi="Calibri" w:cs="Calibri" w:eastAsia="Calibri"/>
+          <w:color w:val="auto"/>
+          <w:spacing w:val="0"/>
+          <w:position w:val="0"/>
+          <w:sz w:val="28"/>
+          <w:shd w:fill="auto" w:val="clear"/>
+        </w:rPr>
+        <w:t xml:space="preserve">    </w:t>
+      </w:r>
+    </w:p>
+    <w:p>
+      <w:pPr>
+        <w:spacing w:before="0" w:after="160" w:line="240"/>
+        <w:ind w:right="0" w:left="0" w:firstLine="0"/>
+        <w:jc w:val="left"/>
+        <w:rPr>
+          <w:rFonts w:ascii="Calibri" w:hAnsi="Calibri" w:cs="Calibri" w:eastAsia="Calibri"/>
+          <w:color w:val="auto"/>
+          <w:spacing w:val="0"/>
+          <w:position w:val="0"/>
+          <w:sz w:val="28"/>
+          <w:shd w:fill="auto" w:val="clear"/>
+        </w:rPr>
+      </w:pPr>
+      <w:r>
+        <w:rPr>
+          <w:rFonts w:ascii="Calibri" w:hAnsi="Calibri" w:cs="Calibri" w:eastAsia="Calibri"/>
+          <w:color w:val="auto"/>
+          <w:spacing w:val="0"/>
+          <w:position w:val="0"/>
+          <w:sz w:val="28"/>
+          <w:shd w:fill="auto" w:val="clear"/>
+        </w:rPr>
+        <w:t xml:space="preserve">    tblProduseNoi   produseNoi := produseNoi();</w:t>
+      </w:r>
+    </w:p>
+    <w:p>
+      <w:pPr>
+        <w:spacing w:before="0" w:after="160" w:line="240"/>
+        <w:ind w:right="0" w:left="0" w:firstLine="0"/>
+        <w:jc w:val="left"/>
+        <w:rPr>
+          <w:rFonts w:ascii="Calibri" w:hAnsi="Calibri" w:cs="Calibri" w:eastAsia="Calibri"/>
+          <w:color w:val="auto"/>
+          <w:spacing w:val="0"/>
+          <w:position w:val="0"/>
+          <w:sz w:val="28"/>
+          <w:shd w:fill="auto" w:val="clear"/>
+        </w:rPr>
+      </w:pPr>
+      <w:r>
+        <w:rPr>
+          <w:rFonts w:ascii="Calibri" w:hAnsi="Calibri" w:cs="Calibri" w:eastAsia="Calibri"/>
+          <w:color w:val="auto"/>
+          <w:spacing w:val="0"/>
+          <w:position w:val="0"/>
+          <w:sz w:val="28"/>
+          <w:shd w:fill="auto" w:val="clear"/>
+        </w:rPr>
+        <w:t xml:space="preserve">    tblCoduriDepozite   coduriDepozite := coduriDepozite();</w:t>
+      </w:r>
+    </w:p>
+    <w:p>
+      <w:pPr>
+        <w:spacing w:before="0" w:after="160" w:line="240"/>
+        <w:ind w:right="0" w:left="0" w:firstLine="0"/>
+        <w:jc w:val="left"/>
+        <w:rPr>
+          <w:rFonts w:ascii="Calibri" w:hAnsi="Calibri" w:cs="Calibri" w:eastAsia="Calibri"/>
+          <w:color w:val="auto"/>
+          <w:spacing w:val="0"/>
+          <w:position w:val="0"/>
+          <w:sz w:val="28"/>
+          <w:shd w:fill="auto" w:val="clear"/>
+        </w:rPr>
+      </w:pPr>
+      <w:r>
+        <w:rPr>
+          <w:rFonts w:ascii="Calibri" w:hAnsi="Calibri" w:cs="Calibri" w:eastAsia="Calibri"/>
+          <w:color w:val="auto"/>
+          <w:spacing w:val="0"/>
+          <w:position w:val="0"/>
+          <w:sz w:val="28"/>
+          <w:shd w:fill="auto" w:val="clear"/>
+        </w:rPr>
+        <w:t xml:space="preserve">    codLivrare     livrare.cod_livrare%TYPE;</w:t>
+      </w:r>
+    </w:p>
+    <w:p>
+      <w:pPr>
+        <w:spacing w:before="0" w:after="160" w:line="240"/>
+        <w:ind w:right="0" w:left="0" w:firstLine="0"/>
+        <w:jc w:val="left"/>
+        <w:rPr>
+          <w:rFonts w:ascii="Calibri" w:hAnsi="Calibri" w:cs="Calibri" w:eastAsia="Calibri"/>
+          <w:color w:val="auto"/>
+          <w:spacing w:val="0"/>
+          <w:position w:val="0"/>
+          <w:sz w:val="28"/>
+          <w:shd w:fill="auto" w:val="clear"/>
+        </w:rPr>
+      </w:pPr>
+      <w:r>
+        <w:rPr>
+          <w:rFonts w:ascii="Calibri" w:hAnsi="Calibri" w:cs="Calibri" w:eastAsia="Calibri"/>
+          <w:color w:val="auto"/>
+          <w:spacing w:val="0"/>
+          <w:position w:val="0"/>
+          <w:sz w:val="28"/>
+          <w:shd w:fill="auto" w:val="clear"/>
+        </w:rPr>
+        <w:t xml:space="preserve">    codDepozit   depozit.cod_depozit%TYPE;</w:t>
+      </w:r>
+    </w:p>
+    <w:p>
+      <w:pPr>
+        <w:spacing w:before="0" w:after="160" w:line="240"/>
+        <w:ind w:right="0" w:left="0" w:firstLine="0"/>
+        <w:jc w:val="left"/>
+        <w:rPr>
+          <w:rFonts w:ascii="Calibri" w:hAnsi="Calibri" w:cs="Calibri" w:eastAsia="Calibri"/>
+          <w:color w:val="auto"/>
+          <w:spacing w:val="0"/>
+          <w:position w:val="0"/>
+          <w:sz w:val="28"/>
+          <w:shd w:fill="auto" w:val="clear"/>
+        </w:rPr>
+      </w:pPr>
+      <w:r>
+        <w:rPr>
+          <w:rFonts w:ascii="Calibri" w:hAnsi="Calibri" w:cs="Calibri" w:eastAsia="Calibri"/>
+          <w:color w:val="auto"/>
+          <w:spacing w:val="0"/>
+          <w:position w:val="0"/>
+          <w:sz w:val="28"/>
+          <w:shd w:fill="auto" w:val="clear"/>
+        </w:rPr>
+        <w:t xml:space="preserve">    codMagazin  livrare.cod_magazin%TYPE;</w:t>
+      </w:r>
+    </w:p>
+    <w:p>
+      <w:pPr>
+        <w:spacing w:before="0" w:after="160" w:line="240"/>
+        <w:ind w:right="0" w:left="0" w:firstLine="0"/>
+        <w:jc w:val="left"/>
+        <w:rPr>
+          <w:rFonts w:ascii="Calibri" w:hAnsi="Calibri" w:cs="Calibri" w:eastAsia="Calibri"/>
+          <w:color w:val="auto"/>
+          <w:spacing w:val="0"/>
+          <w:position w:val="0"/>
+          <w:sz w:val="28"/>
+          <w:shd w:fill="auto" w:val="clear"/>
+        </w:rPr>
+      </w:pPr>
+      <w:r>
+        <w:rPr>
+          <w:rFonts w:ascii="Calibri" w:hAnsi="Calibri" w:cs="Calibri" w:eastAsia="Calibri"/>
+          <w:color w:val="auto"/>
+          <w:spacing w:val="0"/>
+          <w:position w:val="0"/>
+          <w:sz w:val="28"/>
+          <w:shd w:fill="auto" w:val="clear"/>
+        </w:rPr>
+        <w:t xml:space="preserve">BEGIN</w:t>
+      </w:r>
+    </w:p>
+    <w:p>
+      <w:pPr>
+        <w:spacing w:before="0" w:after="160" w:line="240"/>
+        <w:ind w:right="0" w:left="0" w:firstLine="0"/>
+        <w:jc w:val="left"/>
+        <w:rPr>
+          <w:rFonts w:ascii="Calibri" w:hAnsi="Calibri" w:cs="Calibri" w:eastAsia="Calibri"/>
+          <w:color w:val="auto"/>
+          <w:spacing w:val="0"/>
+          <w:position w:val="0"/>
+          <w:sz w:val="28"/>
+          <w:shd w:fill="auto" w:val="clear"/>
+        </w:rPr>
+      </w:pPr>
+      <w:r>
+        <w:rPr>
+          <w:rFonts w:ascii="Calibri" w:hAnsi="Calibri" w:cs="Calibri" w:eastAsia="Calibri"/>
+          <w:color w:val="auto"/>
+          <w:spacing w:val="0"/>
+          <w:position w:val="0"/>
+          <w:sz w:val="28"/>
+          <w:shd w:fill="auto" w:val="clear"/>
+        </w:rPr>
+        <w:t xml:space="preserve">    codLivrare := :OLD.cod_livrare;</w:t>
+      </w:r>
+    </w:p>
+    <w:p>
+      <w:pPr>
+        <w:spacing w:before="0" w:after="160" w:line="240"/>
+        <w:ind w:right="0" w:left="0" w:firstLine="0"/>
+        <w:jc w:val="left"/>
+        <w:rPr>
+          <w:rFonts w:ascii="Calibri" w:hAnsi="Calibri" w:cs="Calibri" w:eastAsia="Calibri"/>
+          <w:color w:val="auto"/>
+          <w:spacing w:val="0"/>
+          <w:position w:val="0"/>
+          <w:sz w:val="28"/>
+          <w:shd w:fill="auto" w:val="clear"/>
+        </w:rPr>
+      </w:pPr>
+      <w:r>
+        <w:rPr>
+          <w:rFonts w:ascii="Calibri" w:hAnsi="Calibri" w:cs="Calibri" w:eastAsia="Calibri"/>
+          <w:color w:val="auto"/>
+          <w:spacing w:val="0"/>
+          <w:position w:val="0"/>
+          <w:sz w:val="28"/>
+          <w:shd w:fill="auto" w:val="clear"/>
+        </w:rPr>
+        <w:t xml:space="preserve">    codMagazin := :OLD.cod_magazin;</w:t>
+      </w:r>
+    </w:p>
+    <w:p>
+      <w:pPr>
+        <w:spacing w:before="0" w:after="160" w:line="240"/>
+        <w:ind w:right="0" w:left="0" w:firstLine="0"/>
+        <w:jc w:val="left"/>
+        <w:rPr>
+          <w:rFonts w:ascii="Calibri" w:hAnsi="Calibri" w:cs="Calibri" w:eastAsia="Calibri"/>
+          <w:color w:val="auto"/>
+          <w:spacing w:val="0"/>
+          <w:position w:val="0"/>
+          <w:sz w:val="28"/>
+          <w:shd w:fill="auto" w:val="clear"/>
+        </w:rPr>
+      </w:pPr>
+      <w:r>
+        <w:rPr>
+          <w:rFonts w:ascii="Calibri" w:hAnsi="Calibri" w:cs="Calibri" w:eastAsia="Calibri"/>
+          <w:color w:val="auto"/>
+          <w:spacing w:val="0"/>
+          <w:position w:val="0"/>
+          <w:sz w:val="28"/>
+          <w:shd w:fill="auto" w:val="clear"/>
+        </w:rPr>
+        <w:t xml:space="preserve">    </w:t>
+      </w:r>
+    </w:p>
+    <w:p>
+      <w:pPr>
+        <w:spacing w:before="0" w:after="160" w:line="240"/>
+        <w:ind w:right="0" w:left="0" w:firstLine="0"/>
+        <w:jc w:val="left"/>
+        <w:rPr>
+          <w:rFonts w:ascii="Calibri" w:hAnsi="Calibri" w:cs="Calibri" w:eastAsia="Calibri"/>
+          <w:color w:val="auto"/>
+          <w:spacing w:val="0"/>
+          <w:position w:val="0"/>
+          <w:sz w:val="28"/>
+          <w:shd w:fill="auto" w:val="clear"/>
+        </w:rPr>
+      </w:pPr>
+      <w:r>
+        <w:rPr>
+          <w:rFonts w:ascii="Calibri" w:hAnsi="Calibri" w:cs="Calibri" w:eastAsia="Calibri"/>
+          <w:color w:val="auto"/>
+          <w:spacing w:val="0"/>
+          <w:position w:val="0"/>
+          <w:sz w:val="28"/>
+          <w:shd w:fill="auto" w:val="clear"/>
+        </w:rPr>
+        <w:t xml:space="preserve">    -- retinem depozitele din acelasi judet cu magazinul la care ajunge livrarea curenta:</w:t>
+      </w:r>
+    </w:p>
+    <w:p>
+      <w:pPr>
+        <w:spacing w:before="0" w:after="160" w:line="240"/>
+        <w:ind w:right="0" w:left="0" w:firstLine="0"/>
+        <w:jc w:val="left"/>
+        <w:rPr>
+          <w:rFonts w:ascii="Calibri" w:hAnsi="Calibri" w:cs="Calibri" w:eastAsia="Calibri"/>
+          <w:color w:val="auto"/>
+          <w:spacing w:val="0"/>
+          <w:position w:val="0"/>
+          <w:sz w:val="28"/>
+          <w:shd w:fill="auto" w:val="clear"/>
+        </w:rPr>
+      </w:pPr>
+      <w:r>
+        <w:rPr>
+          <w:rFonts w:ascii="Calibri" w:hAnsi="Calibri" w:cs="Calibri" w:eastAsia="Calibri"/>
+          <w:color w:val="auto"/>
+          <w:spacing w:val="0"/>
+          <w:position w:val="0"/>
+          <w:sz w:val="28"/>
+          <w:shd w:fill="auto" w:val="clear"/>
+        </w:rPr>
+        <w:t xml:space="preserve">    SELECT d.cod_depozit</w:t>
+      </w:r>
+    </w:p>
+    <w:p>
+      <w:pPr>
+        <w:spacing w:before="0" w:after="160" w:line="240"/>
+        <w:ind w:right="0" w:left="0" w:firstLine="0"/>
+        <w:jc w:val="left"/>
+        <w:rPr>
+          <w:rFonts w:ascii="Calibri" w:hAnsi="Calibri" w:cs="Calibri" w:eastAsia="Calibri"/>
+          <w:color w:val="auto"/>
+          <w:spacing w:val="0"/>
+          <w:position w:val="0"/>
+          <w:sz w:val="28"/>
+          <w:shd w:fill="auto" w:val="clear"/>
+        </w:rPr>
+      </w:pPr>
+      <w:r>
+        <w:rPr>
+          <w:rFonts w:ascii="Calibri" w:hAnsi="Calibri" w:cs="Calibri" w:eastAsia="Calibri"/>
+          <w:color w:val="auto"/>
+          <w:spacing w:val="0"/>
+          <w:position w:val="0"/>
+          <w:sz w:val="28"/>
+          <w:shd w:fill="auto" w:val="clear"/>
+        </w:rPr>
+        <w:t xml:space="preserve">    BULK COLLECT INTO tblCoduriDepozite</w:t>
+      </w:r>
+    </w:p>
+    <w:p>
+      <w:pPr>
+        <w:spacing w:before="0" w:after="160" w:line="240"/>
+        <w:ind w:right="0" w:left="0" w:firstLine="0"/>
+        <w:jc w:val="left"/>
+        <w:rPr>
+          <w:rFonts w:ascii="Calibri" w:hAnsi="Calibri" w:cs="Calibri" w:eastAsia="Calibri"/>
+          <w:color w:val="auto"/>
+          <w:spacing w:val="0"/>
+          <w:position w:val="0"/>
+          <w:sz w:val="28"/>
+          <w:shd w:fill="auto" w:val="clear"/>
+        </w:rPr>
+      </w:pPr>
+      <w:r>
+        <w:rPr>
+          <w:rFonts w:ascii="Calibri" w:hAnsi="Calibri" w:cs="Calibri" w:eastAsia="Calibri"/>
+          <w:color w:val="auto"/>
+          <w:spacing w:val="0"/>
+          <w:position w:val="0"/>
+          <w:sz w:val="28"/>
+          <w:shd w:fill="auto" w:val="clear"/>
+        </w:rPr>
+        <w:t xml:space="preserve">    FROM locatie loc, depozit d</w:t>
+      </w:r>
+    </w:p>
+    <w:p>
+      <w:pPr>
+        <w:spacing w:before="0" w:after="160" w:line="240"/>
+        <w:ind w:right="0" w:left="0" w:firstLine="0"/>
+        <w:jc w:val="left"/>
+        <w:rPr>
+          <w:rFonts w:ascii="Calibri" w:hAnsi="Calibri" w:cs="Calibri" w:eastAsia="Calibri"/>
+          <w:color w:val="auto"/>
+          <w:spacing w:val="0"/>
+          <w:position w:val="0"/>
+          <w:sz w:val="28"/>
+          <w:shd w:fill="auto" w:val="clear"/>
+        </w:rPr>
+      </w:pPr>
+      <w:r>
+        <w:rPr>
+          <w:rFonts w:ascii="Calibri" w:hAnsi="Calibri" w:cs="Calibri" w:eastAsia="Calibri"/>
+          <w:color w:val="auto"/>
+          <w:spacing w:val="0"/>
+          <w:position w:val="0"/>
+          <w:sz w:val="28"/>
+          <w:shd w:fill="auto" w:val="clear"/>
+        </w:rPr>
+        <w:t xml:space="preserve">    WHERE loc.judet =                               -- locatiile aflate in judetul curent</w:t>
+      </w:r>
+    </w:p>
+    <w:p>
+      <w:pPr>
+        <w:spacing w:before="0" w:after="160" w:line="240"/>
+        <w:ind w:right="0" w:left="0" w:firstLine="0"/>
+        <w:jc w:val="left"/>
+        <w:rPr>
+          <w:rFonts w:ascii="Calibri" w:hAnsi="Calibri" w:cs="Calibri" w:eastAsia="Calibri"/>
+          <w:color w:val="auto"/>
+          <w:spacing w:val="0"/>
+          <w:position w:val="0"/>
+          <w:sz w:val="28"/>
+          <w:shd w:fill="auto" w:val="clear"/>
+        </w:rPr>
+      </w:pPr>
+      <w:r>
+        <w:rPr>
+          <w:rFonts w:ascii="Calibri" w:hAnsi="Calibri" w:cs="Calibri" w:eastAsia="Calibri"/>
+          <w:color w:val="auto"/>
+          <w:spacing w:val="0"/>
+          <w:position w:val="0"/>
+          <w:sz w:val="28"/>
+          <w:shd w:fill="auto" w:val="clear"/>
+        </w:rPr>
+        <w:t xml:space="preserve">        (SELECT loc.judet judetulCrt                         </w:t>
+      </w:r>
+    </w:p>
+    <w:p>
+      <w:pPr>
+        <w:spacing w:before="0" w:after="160" w:line="240"/>
+        <w:ind w:right="0" w:left="0" w:firstLine="0"/>
+        <w:jc w:val="left"/>
+        <w:rPr>
+          <w:rFonts w:ascii="Calibri" w:hAnsi="Calibri" w:cs="Calibri" w:eastAsia="Calibri"/>
+          <w:color w:val="auto"/>
+          <w:spacing w:val="0"/>
+          <w:position w:val="0"/>
+          <w:sz w:val="28"/>
+          <w:shd w:fill="auto" w:val="clear"/>
+        </w:rPr>
+      </w:pPr>
+      <w:r>
+        <w:rPr>
+          <w:rFonts w:ascii="Calibri" w:hAnsi="Calibri" w:cs="Calibri" w:eastAsia="Calibri"/>
+          <w:color w:val="auto"/>
+          <w:spacing w:val="0"/>
+          <w:position w:val="0"/>
+          <w:sz w:val="28"/>
+          <w:shd w:fill="auto" w:val="clear"/>
+        </w:rPr>
+        <w:t xml:space="preserve">        FROM magazin m, locatie loc</w:t>
+      </w:r>
+    </w:p>
+    <w:p>
+      <w:pPr>
+        <w:spacing w:before="0" w:after="160" w:line="240"/>
+        <w:ind w:right="0" w:left="0" w:firstLine="0"/>
+        <w:jc w:val="left"/>
+        <w:rPr>
+          <w:rFonts w:ascii="Calibri" w:hAnsi="Calibri" w:cs="Calibri" w:eastAsia="Calibri"/>
+          <w:color w:val="auto"/>
+          <w:spacing w:val="0"/>
+          <w:position w:val="0"/>
+          <w:sz w:val="28"/>
+          <w:shd w:fill="auto" w:val="clear"/>
+        </w:rPr>
+      </w:pPr>
+      <w:r>
+        <w:rPr>
+          <w:rFonts w:ascii="Calibri" w:hAnsi="Calibri" w:cs="Calibri" w:eastAsia="Calibri"/>
+          <w:color w:val="auto"/>
+          <w:spacing w:val="0"/>
+          <w:position w:val="0"/>
+          <w:sz w:val="28"/>
+          <w:shd w:fill="auto" w:val="clear"/>
+        </w:rPr>
+        <w:t xml:space="preserve">        WHERE m.cod_magazin = codMagazin   -- magazinul la care ajunge livrarea curenta</w:t>
+      </w:r>
+    </w:p>
+    <w:p>
+      <w:pPr>
+        <w:spacing w:before="0" w:after="160" w:line="240"/>
+        <w:ind w:right="0" w:left="0" w:firstLine="0"/>
+        <w:jc w:val="left"/>
+        <w:rPr>
+          <w:rFonts w:ascii="Calibri" w:hAnsi="Calibri" w:cs="Calibri" w:eastAsia="Calibri"/>
+          <w:color w:val="auto"/>
+          <w:spacing w:val="0"/>
+          <w:position w:val="0"/>
+          <w:sz w:val="28"/>
+          <w:shd w:fill="auto" w:val="clear"/>
+        </w:rPr>
+      </w:pPr>
+      <w:r>
+        <w:rPr>
+          <w:rFonts w:ascii="Calibri" w:hAnsi="Calibri" w:cs="Calibri" w:eastAsia="Calibri"/>
+          <w:color w:val="auto"/>
+          <w:spacing w:val="0"/>
+          <w:position w:val="0"/>
+          <w:sz w:val="28"/>
+          <w:shd w:fill="auto" w:val="clear"/>
+        </w:rPr>
+        <w:t xml:space="preserve">        AND loc.cod_locatie = m.cod_locatie)    -- join intre locatie si magazin (adica locatia magazinului)</w:t>
+      </w:r>
+    </w:p>
+    <w:p>
+      <w:pPr>
+        <w:spacing w:before="0" w:after="160" w:line="240"/>
+        <w:ind w:right="0" w:left="0" w:firstLine="0"/>
+        <w:jc w:val="left"/>
+        <w:rPr>
+          <w:rFonts w:ascii="Calibri" w:hAnsi="Calibri" w:cs="Calibri" w:eastAsia="Calibri"/>
+          <w:color w:val="auto"/>
+          <w:spacing w:val="0"/>
+          <w:position w:val="0"/>
+          <w:sz w:val="28"/>
+          <w:shd w:fill="auto" w:val="clear"/>
+        </w:rPr>
+      </w:pPr>
+      <w:r>
+        <w:rPr>
+          <w:rFonts w:ascii="Calibri" w:hAnsi="Calibri" w:cs="Calibri" w:eastAsia="Calibri"/>
+          <w:color w:val="auto"/>
+          <w:spacing w:val="0"/>
+          <w:position w:val="0"/>
+          <w:sz w:val="28"/>
+          <w:shd w:fill="auto" w:val="clear"/>
+        </w:rPr>
+        <w:t xml:space="preserve">    AND d.cod_locatie = loc.cod_locatie   -- join intre depozit si locatie (adica depozitul de la locatie)</w:t>
+      </w:r>
+    </w:p>
+    <w:p>
+      <w:pPr>
+        <w:spacing w:before="0" w:after="160" w:line="240"/>
+        <w:ind w:right="0" w:left="0" w:firstLine="0"/>
+        <w:jc w:val="left"/>
+        <w:rPr>
+          <w:rFonts w:ascii="Calibri" w:hAnsi="Calibri" w:cs="Calibri" w:eastAsia="Calibri"/>
+          <w:color w:val="auto"/>
+          <w:spacing w:val="0"/>
+          <w:position w:val="0"/>
+          <w:sz w:val="28"/>
+          <w:shd w:fill="auto" w:val="clear"/>
+        </w:rPr>
+      </w:pPr>
+      <w:r>
+        <w:rPr>
+          <w:rFonts w:ascii="Calibri" w:hAnsi="Calibri" w:cs="Calibri" w:eastAsia="Calibri"/>
+          <w:color w:val="auto"/>
+          <w:spacing w:val="0"/>
+          <w:position w:val="0"/>
+          <w:sz w:val="28"/>
+          <w:shd w:fill="auto" w:val="clear"/>
+        </w:rPr>
+        <w:t xml:space="preserve">    ORDER BY                                             -- depozitele cu mai putine produse au prioritate</w:t>
+      </w:r>
+    </w:p>
+    <w:p>
+      <w:pPr>
+        <w:spacing w:before="0" w:after="160" w:line="240"/>
+        <w:ind w:right="0" w:left="0" w:firstLine="0"/>
+        <w:jc w:val="left"/>
+        <w:rPr>
+          <w:rFonts w:ascii="Calibri" w:hAnsi="Calibri" w:cs="Calibri" w:eastAsia="Calibri"/>
+          <w:color w:val="auto"/>
+          <w:spacing w:val="0"/>
+          <w:position w:val="0"/>
+          <w:sz w:val="28"/>
+          <w:shd w:fill="auto" w:val="clear"/>
+        </w:rPr>
+      </w:pPr>
+      <w:r>
+        <w:rPr>
+          <w:rFonts w:ascii="Calibri" w:hAnsi="Calibri" w:cs="Calibri" w:eastAsia="Calibri"/>
+          <w:color w:val="auto"/>
+          <w:spacing w:val="0"/>
+          <w:position w:val="0"/>
+          <w:sz w:val="28"/>
+          <w:shd w:fill="auto" w:val="clear"/>
+        </w:rPr>
+        <w:t xml:space="preserve">        (SELECT COUNT(p.cod_produs)</w:t>
+      </w:r>
+    </w:p>
+    <w:p>
+      <w:pPr>
+        <w:spacing w:before="0" w:after="160" w:line="240"/>
+        <w:ind w:right="0" w:left="0" w:firstLine="0"/>
+        <w:jc w:val="left"/>
+        <w:rPr>
+          <w:rFonts w:ascii="Calibri" w:hAnsi="Calibri" w:cs="Calibri" w:eastAsia="Calibri"/>
+          <w:color w:val="auto"/>
+          <w:spacing w:val="0"/>
+          <w:position w:val="0"/>
+          <w:sz w:val="28"/>
+          <w:shd w:fill="auto" w:val="clear"/>
+        </w:rPr>
+      </w:pPr>
+      <w:r>
+        <w:rPr>
+          <w:rFonts w:ascii="Calibri" w:hAnsi="Calibri" w:cs="Calibri" w:eastAsia="Calibri"/>
+          <w:color w:val="auto"/>
+          <w:spacing w:val="0"/>
+          <w:position w:val="0"/>
+          <w:sz w:val="28"/>
+          <w:shd w:fill="auto" w:val="clear"/>
+        </w:rPr>
+        <w:t xml:space="preserve">        FROM produs p</w:t>
+      </w:r>
+    </w:p>
+    <w:p>
+      <w:pPr>
+        <w:spacing w:before="0" w:after="160" w:line="240"/>
+        <w:ind w:right="0" w:left="0" w:firstLine="0"/>
+        <w:jc w:val="left"/>
+        <w:rPr>
+          <w:rFonts w:ascii="Calibri" w:hAnsi="Calibri" w:cs="Calibri" w:eastAsia="Calibri"/>
+          <w:color w:val="auto"/>
+          <w:spacing w:val="0"/>
+          <w:position w:val="0"/>
+          <w:sz w:val="28"/>
+          <w:shd w:fill="auto" w:val="clear"/>
+        </w:rPr>
+      </w:pPr>
+      <w:r>
+        <w:rPr>
+          <w:rFonts w:ascii="Calibri" w:hAnsi="Calibri" w:cs="Calibri" w:eastAsia="Calibri"/>
+          <w:color w:val="auto"/>
+          <w:spacing w:val="0"/>
+          <w:position w:val="0"/>
+          <w:sz w:val="28"/>
+          <w:shd w:fill="auto" w:val="clear"/>
+        </w:rPr>
+        <w:t xml:space="preserve">        WHERE p.cod_depozit = d.cod_depozit  -- join intre produs si depozit</w:t>
+      </w:r>
+    </w:p>
+    <w:p>
+      <w:pPr>
+        <w:spacing w:before="0" w:after="160" w:line="240"/>
+        <w:ind w:right="0" w:left="0" w:firstLine="0"/>
+        <w:jc w:val="left"/>
+        <w:rPr>
+          <w:rFonts w:ascii="Calibri" w:hAnsi="Calibri" w:cs="Calibri" w:eastAsia="Calibri"/>
+          <w:color w:val="auto"/>
+          <w:spacing w:val="0"/>
+          <w:position w:val="0"/>
+          <w:sz w:val="28"/>
+          <w:shd w:fill="auto" w:val="clear"/>
+        </w:rPr>
+      </w:pPr>
+      <w:r>
+        <w:rPr>
+          <w:rFonts w:ascii="Calibri" w:hAnsi="Calibri" w:cs="Calibri" w:eastAsia="Calibri"/>
+          <w:color w:val="auto"/>
+          <w:spacing w:val="0"/>
+          <w:position w:val="0"/>
+          <w:sz w:val="28"/>
+          <w:shd w:fill="auto" w:val="clear"/>
+        </w:rPr>
+        <w:t xml:space="preserve">        ); </w:t>
+      </w:r>
+    </w:p>
+    <w:p>
+      <w:pPr>
+        <w:spacing w:before="0" w:after="160" w:line="240"/>
+        <w:ind w:right="0" w:left="0" w:firstLine="0"/>
+        <w:jc w:val="left"/>
+        <w:rPr>
+          <w:rFonts w:ascii="Calibri" w:hAnsi="Calibri" w:cs="Calibri" w:eastAsia="Calibri"/>
+          <w:color w:val="auto"/>
+          <w:spacing w:val="0"/>
+          <w:position w:val="0"/>
+          <w:sz w:val="28"/>
+          <w:shd w:fill="auto" w:val="clear"/>
+        </w:rPr>
+      </w:pPr>
+    </w:p>
+    <w:p>
+      <w:pPr>
+        <w:spacing w:before="0" w:after="160" w:line="240"/>
+        <w:ind w:right="0" w:left="0" w:firstLine="0"/>
+        <w:jc w:val="left"/>
+        <w:rPr>
+          <w:rFonts w:ascii="Calibri" w:hAnsi="Calibri" w:cs="Calibri" w:eastAsia="Calibri"/>
+          <w:color w:val="auto"/>
+          <w:spacing w:val="0"/>
+          <w:position w:val="0"/>
+          <w:sz w:val="28"/>
+          <w:shd w:fill="auto" w:val="clear"/>
+        </w:rPr>
+      </w:pPr>
+      <w:r>
+        <w:rPr>
+          <w:rFonts w:ascii="Calibri" w:hAnsi="Calibri" w:cs="Calibri" w:eastAsia="Calibri"/>
+          <w:color w:val="auto"/>
+          <w:spacing w:val="0"/>
+          <w:position w:val="0"/>
+          <w:sz w:val="28"/>
+          <w:shd w:fill="auto" w:val="clear"/>
+        </w:rPr>
+        <w:t xml:space="preserve">    -- daca nu am gasit un depozit in acelasi judet, consideram toate depozitele</w:t>
+      </w:r>
+    </w:p>
+    <w:p>
+      <w:pPr>
+        <w:spacing w:before="0" w:after="160" w:line="240"/>
+        <w:ind w:right="0" w:left="0" w:firstLine="0"/>
+        <w:jc w:val="left"/>
+        <w:rPr>
+          <w:rFonts w:ascii="Calibri" w:hAnsi="Calibri" w:cs="Calibri" w:eastAsia="Calibri"/>
+          <w:color w:val="auto"/>
+          <w:spacing w:val="0"/>
+          <w:position w:val="0"/>
+          <w:sz w:val="28"/>
+          <w:shd w:fill="auto" w:val="clear"/>
+        </w:rPr>
+      </w:pPr>
+      <w:r>
+        <w:rPr>
+          <w:rFonts w:ascii="Calibri" w:hAnsi="Calibri" w:cs="Calibri" w:eastAsia="Calibri"/>
+          <w:color w:val="auto"/>
+          <w:spacing w:val="0"/>
+          <w:position w:val="0"/>
+          <w:sz w:val="28"/>
+          <w:shd w:fill="auto" w:val="clear"/>
+        </w:rPr>
+        <w:t xml:space="preserve">    IF tblCoduriDepozite.COUNT = 0</w:t>
+      </w:r>
+    </w:p>
+    <w:p>
+      <w:pPr>
+        <w:spacing w:before="0" w:after="160" w:line="240"/>
+        <w:ind w:right="0" w:left="0" w:firstLine="0"/>
+        <w:jc w:val="left"/>
+        <w:rPr>
+          <w:rFonts w:ascii="Calibri" w:hAnsi="Calibri" w:cs="Calibri" w:eastAsia="Calibri"/>
+          <w:color w:val="auto"/>
+          <w:spacing w:val="0"/>
+          <w:position w:val="0"/>
+          <w:sz w:val="28"/>
+          <w:shd w:fill="auto" w:val="clear"/>
+        </w:rPr>
+      </w:pPr>
+      <w:r>
+        <w:rPr>
+          <w:rFonts w:ascii="Calibri" w:hAnsi="Calibri" w:cs="Calibri" w:eastAsia="Calibri"/>
+          <w:color w:val="auto"/>
+          <w:spacing w:val="0"/>
+          <w:position w:val="0"/>
+          <w:sz w:val="28"/>
+          <w:shd w:fill="auto" w:val="clear"/>
+        </w:rPr>
+        <w:t xml:space="preserve">        THEN</w:t>
+      </w:r>
+    </w:p>
+    <w:p>
+      <w:pPr>
+        <w:spacing w:before="0" w:after="160" w:line="240"/>
+        <w:ind w:right="0" w:left="0" w:firstLine="0"/>
+        <w:jc w:val="left"/>
+        <w:rPr>
+          <w:rFonts w:ascii="Calibri" w:hAnsi="Calibri" w:cs="Calibri" w:eastAsia="Calibri"/>
+          <w:color w:val="auto"/>
+          <w:spacing w:val="0"/>
+          <w:position w:val="0"/>
+          <w:sz w:val="28"/>
+          <w:shd w:fill="auto" w:val="clear"/>
+        </w:rPr>
+      </w:pPr>
+      <w:r>
+        <w:rPr>
+          <w:rFonts w:ascii="Calibri" w:hAnsi="Calibri" w:cs="Calibri" w:eastAsia="Calibri"/>
+          <w:color w:val="auto"/>
+          <w:spacing w:val="0"/>
+          <w:position w:val="0"/>
+          <w:sz w:val="28"/>
+          <w:shd w:fill="auto" w:val="clear"/>
+        </w:rPr>
+        <w:t xml:space="preserve">            SELECT d.cod_depozit</w:t>
+      </w:r>
+    </w:p>
+    <w:p>
+      <w:pPr>
+        <w:spacing w:before="0" w:after="160" w:line="240"/>
+        <w:ind w:right="0" w:left="0" w:firstLine="0"/>
+        <w:jc w:val="left"/>
+        <w:rPr>
+          <w:rFonts w:ascii="Calibri" w:hAnsi="Calibri" w:cs="Calibri" w:eastAsia="Calibri"/>
+          <w:color w:val="auto"/>
+          <w:spacing w:val="0"/>
+          <w:position w:val="0"/>
+          <w:sz w:val="28"/>
+          <w:shd w:fill="auto" w:val="clear"/>
+        </w:rPr>
+      </w:pPr>
+      <w:r>
+        <w:rPr>
+          <w:rFonts w:ascii="Calibri" w:hAnsi="Calibri" w:cs="Calibri" w:eastAsia="Calibri"/>
+          <w:color w:val="auto"/>
+          <w:spacing w:val="0"/>
+          <w:position w:val="0"/>
+          <w:sz w:val="28"/>
+          <w:shd w:fill="auto" w:val="clear"/>
+        </w:rPr>
+        <w:t xml:space="preserve">            BULK COLLECT INTO tblCoduriDepozite</w:t>
+      </w:r>
+    </w:p>
+    <w:p>
+      <w:pPr>
+        <w:spacing w:before="0" w:after="160" w:line="240"/>
+        <w:ind w:right="0" w:left="0" w:firstLine="0"/>
+        <w:jc w:val="left"/>
+        <w:rPr>
+          <w:rFonts w:ascii="Calibri" w:hAnsi="Calibri" w:cs="Calibri" w:eastAsia="Calibri"/>
+          <w:color w:val="auto"/>
+          <w:spacing w:val="0"/>
+          <w:position w:val="0"/>
+          <w:sz w:val="28"/>
+          <w:shd w:fill="auto" w:val="clear"/>
+        </w:rPr>
+      </w:pPr>
+      <w:r>
+        <w:rPr>
+          <w:rFonts w:ascii="Calibri" w:hAnsi="Calibri" w:cs="Calibri" w:eastAsia="Calibri"/>
+          <w:color w:val="auto"/>
+          <w:spacing w:val="0"/>
+          <w:position w:val="0"/>
+          <w:sz w:val="28"/>
+          <w:shd w:fill="auto" w:val="clear"/>
+        </w:rPr>
+        <w:t xml:space="preserve">            FROM depozit d</w:t>
+      </w:r>
+    </w:p>
+    <w:p>
+      <w:pPr>
+        <w:spacing w:before="0" w:after="160" w:line="240"/>
+        <w:ind w:right="0" w:left="0" w:firstLine="0"/>
+        <w:jc w:val="left"/>
+        <w:rPr>
+          <w:rFonts w:ascii="Calibri" w:hAnsi="Calibri" w:cs="Calibri" w:eastAsia="Calibri"/>
+          <w:color w:val="auto"/>
+          <w:spacing w:val="0"/>
+          <w:position w:val="0"/>
+          <w:sz w:val="28"/>
+          <w:shd w:fill="auto" w:val="clear"/>
+        </w:rPr>
+      </w:pPr>
+      <w:r>
+        <w:rPr>
+          <w:rFonts w:ascii="Calibri" w:hAnsi="Calibri" w:cs="Calibri" w:eastAsia="Calibri"/>
+          <w:color w:val="auto"/>
+          <w:spacing w:val="0"/>
+          <w:position w:val="0"/>
+          <w:sz w:val="28"/>
+          <w:shd w:fill="auto" w:val="clear"/>
+        </w:rPr>
+        <w:t xml:space="preserve">            ORDER BY                                      -- depozitele cu mai putine produse au prioritate</w:t>
+      </w:r>
+    </w:p>
+    <w:p>
+      <w:pPr>
+        <w:spacing w:before="0" w:after="160" w:line="240"/>
+        <w:ind w:right="0" w:left="0" w:firstLine="0"/>
+        <w:jc w:val="left"/>
+        <w:rPr>
+          <w:rFonts w:ascii="Calibri" w:hAnsi="Calibri" w:cs="Calibri" w:eastAsia="Calibri"/>
+          <w:color w:val="auto"/>
+          <w:spacing w:val="0"/>
+          <w:position w:val="0"/>
+          <w:sz w:val="28"/>
+          <w:shd w:fill="auto" w:val="clear"/>
+        </w:rPr>
+      </w:pPr>
+      <w:r>
+        <w:rPr>
+          <w:rFonts w:ascii="Calibri" w:hAnsi="Calibri" w:cs="Calibri" w:eastAsia="Calibri"/>
+          <w:color w:val="auto"/>
+          <w:spacing w:val="0"/>
+          <w:position w:val="0"/>
+          <w:sz w:val="28"/>
+          <w:shd w:fill="auto" w:val="clear"/>
+        </w:rPr>
+        <w:t xml:space="preserve">            (SELECT COUNT(p.cod_produs)</w:t>
+      </w:r>
+    </w:p>
+    <w:p>
+      <w:pPr>
+        <w:spacing w:before="0" w:after="160" w:line="240"/>
+        <w:ind w:right="0" w:left="0" w:firstLine="0"/>
+        <w:jc w:val="left"/>
+        <w:rPr>
+          <w:rFonts w:ascii="Calibri" w:hAnsi="Calibri" w:cs="Calibri" w:eastAsia="Calibri"/>
+          <w:color w:val="auto"/>
+          <w:spacing w:val="0"/>
+          <w:position w:val="0"/>
+          <w:sz w:val="28"/>
+          <w:shd w:fill="auto" w:val="clear"/>
+        </w:rPr>
+      </w:pPr>
+      <w:r>
+        <w:rPr>
+          <w:rFonts w:ascii="Calibri" w:hAnsi="Calibri" w:cs="Calibri" w:eastAsia="Calibri"/>
+          <w:color w:val="auto"/>
+          <w:spacing w:val="0"/>
+          <w:position w:val="0"/>
+          <w:sz w:val="28"/>
+          <w:shd w:fill="auto" w:val="clear"/>
+        </w:rPr>
+        <w:t xml:space="preserve">            FROM produs p</w:t>
+      </w:r>
+    </w:p>
+    <w:p>
+      <w:pPr>
+        <w:spacing w:before="0" w:after="160" w:line="240"/>
+        <w:ind w:right="0" w:left="0" w:firstLine="0"/>
+        <w:jc w:val="left"/>
+        <w:rPr>
+          <w:rFonts w:ascii="Calibri" w:hAnsi="Calibri" w:cs="Calibri" w:eastAsia="Calibri"/>
+          <w:color w:val="auto"/>
+          <w:spacing w:val="0"/>
+          <w:position w:val="0"/>
+          <w:sz w:val="28"/>
+          <w:shd w:fill="auto" w:val="clear"/>
+        </w:rPr>
+      </w:pPr>
+      <w:r>
+        <w:rPr>
+          <w:rFonts w:ascii="Calibri" w:hAnsi="Calibri" w:cs="Calibri" w:eastAsia="Calibri"/>
+          <w:color w:val="auto"/>
+          <w:spacing w:val="0"/>
+          <w:position w:val="0"/>
+          <w:sz w:val="28"/>
+          <w:shd w:fill="auto" w:val="clear"/>
+        </w:rPr>
+        <w:t xml:space="preserve">            WHERE p.cod_depozit = d.cod_depozit  -- join intre produs si depozit</w:t>
+      </w:r>
+    </w:p>
+    <w:p>
+      <w:pPr>
+        <w:spacing w:before="0" w:after="160" w:line="240"/>
+        <w:ind w:right="0" w:left="0" w:firstLine="0"/>
+        <w:jc w:val="left"/>
+        <w:rPr>
+          <w:rFonts w:ascii="Calibri" w:hAnsi="Calibri" w:cs="Calibri" w:eastAsia="Calibri"/>
+          <w:color w:val="auto"/>
+          <w:spacing w:val="0"/>
+          <w:position w:val="0"/>
+          <w:sz w:val="28"/>
+          <w:shd w:fill="auto" w:val="clear"/>
+        </w:rPr>
+      </w:pPr>
+      <w:r>
+        <w:rPr>
+          <w:rFonts w:ascii="Calibri" w:hAnsi="Calibri" w:cs="Calibri" w:eastAsia="Calibri"/>
+          <w:color w:val="auto"/>
+          <w:spacing w:val="0"/>
+          <w:position w:val="0"/>
+          <w:sz w:val="28"/>
+          <w:shd w:fill="auto" w:val="clear"/>
+        </w:rPr>
+        <w:t xml:space="preserve">            );</w:t>
+      </w:r>
+    </w:p>
+    <w:p>
+      <w:pPr>
+        <w:spacing w:before="0" w:after="160" w:line="240"/>
+        <w:ind w:right="0" w:left="0" w:firstLine="0"/>
+        <w:jc w:val="left"/>
+        <w:rPr>
+          <w:rFonts w:ascii="Calibri" w:hAnsi="Calibri" w:cs="Calibri" w:eastAsia="Calibri"/>
+          <w:color w:val="auto"/>
+          <w:spacing w:val="0"/>
+          <w:position w:val="0"/>
+          <w:sz w:val="28"/>
+          <w:shd w:fill="auto" w:val="clear"/>
+        </w:rPr>
+      </w:pPr>
+      <w:r>
+        <w:rPr>
+          <w:rFonts w:ascii="Calibri" w:hAnsi="Calibri" w:cs="Calibri" w:eastAsia="Calibri"/>
+          <w:color w:val="auto"/>
+          <w:spacing w:val="0"/>
+          <w:position w:val="0"/>
+          <w:sz w:val="28"/>
+          <w:shd w:fill="auto" w:val="clear"/>
+        </w:rPr>
+        <w:t xml:space="preserve">    END IF;</w:t>
+      </w:r>
+    </w:p>
+    <w:p>
+      <w:pPr>
+        <w:spacing w:before="0" w:after="160" w:line="240"/>
+        <w:ind w:right="0" w:left="0" w:firstLine="0"/>
+        <w:jc w:val="left"/>
+        <w:rPr>
+          <w:rFonts w:ascii="Calibri" w:hAnsi="Calibri" w:cs="Calibri" w:eastAsia="Calibri"/>
+          <w:color w:val="auto"/>
+          <w:spacing w:val="0"/>
+          <w:position w:val="0"/>
+          <w:sz w:val="28"/>
+          <w:shd w:fill="auto" w:val="clear"/>
+        </w:rPr>
+      </w:pPr>
+    </w:p>
+    <w:p>
+      <w:pPr>
+        <w:spacing w:before="0" w:after="160" w:line="240"/>
+        <w:ind w:right="0" w:left="0" w:firstLine="0"/>
+        <w:jc w:val="left"/>
+        <w:rPr>
+          <w:rFonts w:ascii="Calibri" w:hAnsi="Calibri" w:cs="Calibri" w:eastAsia="Calibri"/>
+          <w:color w:val="auto"/>
+          <w:spacing w:val="0"/>
+          <w:position w:val="0"/>
+          <w:sz w:val="28"/>
+          <w:shd w:fill="auto" w:val="clear"/>
+        </w:rPr>
+      </w:pPr>
+      <w:r>
+        <w:rPr>
+          <w:rFonts w:ascii="Calibri" w:hAnsi="Calibri" w:cs="Calibri" w:eastAsia="Calibri"/>
+          <w:color w:val="auto"/>
+          <w:spacing w:val="0"/>
+          <w:position w:val="0"/>
+          <w:sz w:val="28"/>
+          <w:shd w:fill="auto" w:val="clear"/>
+        </w:rPr>
+        <w:t xml:space="preserve">    codDepozit := tblCoduriDepozite(1);  -- retinem doar primul depozit (cu prioritatea cea mai mare) din cate avem la dispozitie</w:t>
+      </w:r>
+    </w:p>
+    <w:p>
+      <w:pPr>
+        <w:spacing w:before="0" w:after="160" w:line="240"/>
+        <w:ind w:right="0" w:left="0" w:firstLine="0"/>
+        <w:jc w:val="left"/>
+        <w:rPr>
+          <w:rFonts w:ascii="Calibri" w:hAnsi="Calibri" w:cs="Calibri" w:eastAsia="Calibri"/>
+          <w:color w:val="auto"/>
+          <w:spacing w:val="0"/>
+          <w:position w:val="0"/>
+          <w:sz w:val="28"/>
+          <w:shd w:fill="auto" w:val="clear"/>
+        </w:rPr>
+      </w:pPr>
+      <w:r>
+        <w:rPr>
+          <w:rFonts w:ascii="Calibri" w:hAnsi="Calibri" w:cs="Calibri" w:eastAsia="Calibri"/>
+          <w:color w:val="auto"/>
+          <w:spacing w:val="0"/>
+          <w:position w:val="0"/>
+          <w:sz w:val="28"/>
+          <w:shd w:fill="auto" w:val="clear"/>
+        </w:rPr>
+        <w:t xml:space="preserve">    </w:t>
+      </w:r>
+    </w:p>
+    <w:p>
+      <w:pPr>
+        <w:spacing w:before="0" w:after="160" w:line="240"/>
+        <w:ind w:right="0" w:left="0" w:firstLine="0"/>
+        <w:jc w:val="left"/>
+        <w:rPr>
+          <w:rFonts w:ascii="Calibri" w:hAnsi="Calibri" w:cs="Calibri" w:eastAsia="Calibri"/>
+          <w:color w:val="auto"/>
+          <w:spacing w:val="0"/>
+          <w:position w:val="0"/>
+          <w:sz w:val="28"/>
+          <w:shd w:fill="auto" w:val="clear"/>
+        </w:rPr>
+      </w:pPr>
+      <w:r>
+        <w:rPr>
+          <w:rFonts w:ascii="Calibri" w:hAnsi="Calibri" w:cs="Calibri" w:eastAsia="Calibri"/>
+          <w:color w:val="auto"/>
+          <w:spacing w:val="0"/>
+          <w:position w:val="0"/>
+          <w:sz w:val="28"/>
+          <w:shd w:fill="auto" w:val="clear"/>
+        </w:rPr>
+        <w:t xml:space="preserve">    SELECT seqCoduriProduse.NEXTVAL, codDepozit, NULL, NULL, NULL, p.tip, p.nume, p.pret, p.greutate, p.material_predominant, p.producator</w:t>
+      </w:r>
+    </w:p>
+    <w:p>
+      <w:pPr>
+        <w:spacing w:before="0" w:after="160" w:line="240"/>
+        <w:ind w:right="0" w:left="0" w:firstLine="0"/>
+        <w:jc w:val="left"/>
+        <w:rPr>
+          <w:rFonts w:ascii="Calibri" w:hAnsi="Calibri" w:cs="Calibri" w:eastAsia="Calibri"/>
+          <w:color w:val="auto"/>
+          <w:spacing w:val="0"/>
+          <w:position w:val="0"/>
+          <w:sz w:val="28"/>
+          <w:shd w:fill="auto" w:val="clear"/>
+        </w:rPr>
+      </w:pPr>
+      <w:r>
+        <w:rPr>
+          <w:rFonts w:ascii="Calibri" w:hAnsi="Calibri" w:cs="Calibri" w:eastAsia="Calibri"/>
+          <w:color w:val="auto"/>
+          <w:spacing w:val="0"/>
+          <w:position w:val="0"/>
+          <w:sz w:val="28"/>
+          <w:shd w:fill="auto" w:val="clear"/>
+        </w:rPr>
+        <w:t xml:space="preserve">    BULK COLLECT INTO tblProduseNoi</w:t>
+      </w:r>
+    </w:p>
+    <w:p>
+      <w:pPr>
+        <w:spacing w:before="0" w:after="160" w:line="240"/>
+        <w:ind w:right="0" w:left="0" w:firstLine="0"/>
+        <w:jc w:val="left"/>
+        <w:rPr>
+          <w:rFonts w:ascii="Calibri" w:hAnsi="Calibri" w:cs="Calibri" w:eastAsia="Calibri"/>
+          <w:color w:val="auto"/>
+          <w:spacing w:val="0"/>
+          <w:position w:val="0"/>
+          <w:sz w:val="28"/>
+          <w:shd w:fill="auto" w:val="clear"/>
+        </w:rPr>
+      </w:pPr>
+      <w:r>
+        <w:rPr>
+          <w:rFonts w:ascii="Calibri" w:hAnsi="Calibri" w:cs="Calibri" w:eastAsia="Calibri"/>
+          <w:color w:val="auto"/>
+          <w:spacing w:val="0"/>
+          <w:position w:val="0"/>
+          <w:sz w:val="28"/>
+          <w:shd w:fill="auto" w:val="clear"/>
+        </w:rPr>
+        <w:t xml:space="preserve">    FROM produs p</w:t>
+      </w:r>
+    </w:p>
+    <w:p>
+      <w:pPr>
+        <w:spacing w:before="0" w:after="160" w:line="240"/>
+        <w:ind w:right="0" w:left="0" w:firstLine="0"/>
+        <w:jc w:val="left"/>
+        <w:rPr>
+          <w:rFonts w:ascii="Calibri" w:hAnsi="Calibri" w:cs="Calibri" w:eastAsia="Calibri"/>
+          <w:color w:val="auto"/>
+          <w:spacing w:val="0"/>
+          <w:position w:val="0"/>
+          <w:sz w:val="28"/>
+          <w:shd w:fill="auto" w:val="clear"/>
+        </w:rPr>
+      </w:pPr>
+      <w:r>
+        <w:rPr>
+          <w:rFonts w:ascii="Calibri" w:hAnsi="Calibri" w:cs="Calibri" w:eastAsia="Calibri"/>
+          <w:color w:val="auto"/>
+          <w:spacing w:val="0"/>
+          <w:position w:val="0"/>
+          <w:sz w:val="28"/>
+          <w:shd w:fill="auto" w:val="clear"/>
+        </w:rPr>
+        <w:t xml:space="preserve">    WHERE p.cod_livrare = codLivrare;</w:t>
+      </w:r>
+    </w:p>
+    <w:p>
+      <w:pPr>
+        <w:spacing w:before="0" w:after="160" w:line="240"/>
+        <w:ind w:right="0" w:left="0" w:firstLine="0"/>
+        <w:jc w:val="left"/>
+        <w:rPr>
+          <w:rFonts w:ascii="Calibri" w:hAnsi="Calibri" w:cs="Calibri" w:eastAsia="Calibri"/>
+          <w:color w:val="auto"/>
+          <w:spacing w:val="0"/>
+          <w:position w:val="0"/>
+          <w:sz w:val="28"/>
+          <w:shd w:fill="auto" w:val="clear"/>
+        </w:rPr>
+      </w:pPr>
+      <w:r>
+        <w:rPr>
+          <w:rFonts w:ascii="Calibri" w:hAnsi="Calibri" w:cs="Calibri" w:eastAsia="Calibri"/>
+          <w:color w:val="auto"/>
+          <w:spacing w:val="0"/>
+          <w:position w:val="0"/>
+          <w:sz w:val="28"/>
+          <w:shd w:fill="auto" w:val="clear"/>
+        </w:rPr>
+        <w:t xml:space="preserve">    </w:t>
+      </w:r>
+    </w:p>
+    <w:p>
+      <w:pPr>
+        <w:spacing w:before="0" w:after="160" w:line="240"/>
+        <w:ind w:right="0" w:left="0" w:firstLine="0"/>
+        <w:jc w:val="left"/>
+        <w:rPr>
+          <w:rFonts w:ascii="Calibri" w:hAnsi="Calibri" w:cs="Calibri" w:eastAsia="Calibri"/>
+          <w:color w:val="auto"/>
+          <w:spacing w:val="0"/>
+          <w:position w:val="0"/>
+          <w:sz w:val="28"/>
+          <w:shd w:fill="auto" w:val="clear"/>
+        </w:rPr>
+      </w:pPr>
+      <w:r>
+        <w:rPr>
+          <w:rFonts w:ascii="Calibri" w:hAnsi="Calibri" w:cs="Calibri" w:eastAsia="Calibri"/>
+          <w:color w:val="auto"/>
+          <w:spacing w:val="0"/>
+          <w:position w:val="0"/>
+          <w:sz w:val="28"/>
+          <w:shd w:fill="auto" w:val="clear"/>
+        </w:rPr>
+        <w:t xml:space="preserve">    FOR i IN tblProduseNoi.FIRST..tblProduseNoi.LAST LOOP</w:t>
+      </w:r>
+    </w:p>
+    <w:p>
+      <w:pPr>
+        <w:spacing w:before="0" w:after="160" w:line="240"/>
+        <w:ind w:right="0" w:left="0" w:firstLine="0"/>
+        <w:jc w:val="left"/>
+        <w:rPr>
+          <w:rFonts w:ascii="Calibri" w:hAnsi="Calibri" w:cs="Calibri" w:eastAsia="Calibri"/>
+          <w:color w:val="auto"/>
+          <w:spacing w:val="0"/>
+          <w:position w:val="0"/>
+          <w:sz w:val="28"/>
+          <w:shd w:fill="auto" w:val="clear"/>
+        </w:rPr>
+      </w:pPr>
+      <w:r>
+        <w:rPr>
+          <w:rFonts w:ascii="Calibri" w:hAnsi="Calibri" w:cs="Calibri" w:eastAsia="Calibri"/>
+          <w:color w:val="auto"/>
+          <w:spacing w:val="0"/>
+          <w:position w:val="0"/>
+          <w:sz w:val="28"/>
+          <w:shd w:fill="auto" w:val="clear"/>
+        </w:rPr>
+        <w:t xml:space="preserve">        -- inseram in produs o linie cu toate datele din tblProduseNoi(i):</w:t>
+      </w:r>
+    </w:p>
+    <w:p>
+      <w:pPr>
+        <w:spacing w:before="0" w:after="160" w:line="240"/>
+        <w:ind w:right="0" w:left="0" w:firstLine="0"/>
+        <w:jc w:val="left"/>
+        <w:rPr>
+          <w:rFonts w:ascii="Calibri" w:hAnsi="Calibri" w:cs="Calibri" w:eastAsia="Calibri"/>
+          <w:color w:val="auto"/>
+          <w:spacing w:val="0"/>
+          <w:position w:val="0"/>
+          <w:sz w:val="28"/>
+          <w:shd w:fill="auto" w:val="clear"/>
+        </w:rPr>
+      </w:pPr>
+      <w:r>
+        <w:rPr>
+          <w:rFonts w:ascii="Calibri" w:hAnsi="Calibri" w:cs="Calibri" w:eastAsia="Calibri"/>
+          <w:color w:val="auto"/>
+          <w:spacing w:val="0"/>
+          <w:position w:val="0"/>
+          <w:sz w:val="28"/>
+          <w:shd w:fill="auto" w:val="clear"/>
+        </w:rPr>
+        <w:t xml:space="preserve">        INSERT INTO produs VALUES(tblProduseNoi(i).cod_produs, tblProduseNoi(i).cod_depozit, tblProduseNoi(i).cod_magazin, tblProduseNoi(i).cod_lutier, tblProduseNoi(i).cod_livrare, </w:t>
+      </w:r>
+    </w:p>
+    <w:p>
+      <w:pPr>
+        <w:spacing w:before="0" w:after="160" w:line="240"/>
+        <w:ind w:right="0" w:left="0" w:firstLine="0"/>
+        <w:jc w:val="left"/>
+        <w:rPr>
+          <w:rFonts w:ascii="Calibri" w:hAnsi="Calibri" w:cs="Calibri" w:eastAsia="Calibri"/>
+          <w:color w:val="auto"/>
+          <w:spacing w:val="0"/>
+          <w:position w:val="0"/>
+          <w:sz w:val="28"/>
+          <w:shd w:fill="auto" w:val="clear"/>
+        </w:rPr>
+      </w:pPr>
+      <w:r>
+        <w:rPr>
+          <w:rFonts w:ascii="Calibri" w:hAnsi="Calibri" w:cs="Calibri" w:eastAsia="Calibri"/>
+          <w:color w:val="auto"/>
+          <w:spacing w:val="0"/>
+          <w:position w:val="0"/>
+          <w:sz w:val="28"/>
+          <w:shd w:fill="auto" w:val="clear"/>
+        </w:rPr>
+        <w:t xml:space="preserve">        tblProduseNoi(i).tip, tblProduseNoi(i).nume, tblProduseNoi(i).pret, tblProduseNoi(i).greutate, tblProduseNoi(i).material_predominant, tblProduseNoi(i).producator);</w:t>
+      </w:r>
+    </w:p>
+    <w:p>
+      <w:pPr>
+        <w:spacing w:before="0" w:after="160" w:line="240"/>
+        <w:ind w:right="0" w:left="0" w:firstLine="0"/>
+        <w:jc w:val="left"/>
+        <w:rPr>
+          <w:rFonts w:ascii="Calibri" w:hAnsi="Calibri" w:cs="Calibri" w:eastAsia="Calibri"/>
+          <w:color w:val="auto"/>
+          <w:spacing w:val="0"/>
+          <w:position w:val="0"/>
+          <w:sz w:val="28"/>
+          <w:shd w:fill="auto" w:val="clear"/>
+        </w:rPr>
+      </w:pPr>
+    </w:p>
+    <w:p>
+      <w:pPr>
+        <w:spacing w:before="0" w:after="160" w:line="240"/>
+        <w:ind w:right="0" w:left="0" w:firstLine="0"/>
+        <w:jc w:val="left"/>
+        <w:rPr>
+          <w:rFonts w:ascii="Calibri" w:hAnsi="Calibri" w:cs="Calibri" w:eastAsia="Calibri"/>
+          <w:color w:val="auto"/>
+          <w:spacing w:val="0"/>
+          <w:position w:val="0"/>
+          <w:sz w:val="28"/>
+          <w:shd w:fill="auto" w:val="clear"/>
+        </w:rPr>
+      </w:pPr>
+      <w:r>
+        <w:rPr>
+          <w:rFonts w:ascii="Calibri" w:hAnsi="Calibri" w:cs="Calibri" w:eastAsia="Calibri"/>
+          <w:color w:val="auto"/>
+          <w:spacing w:val="0"/>
+          <w:position w:val="0"/>
+          <w:sz w:val="28"/>
+          <w:shd w:fill="auto" w:val="clear"/>
+        </w:rPr>
+        <w:t xml:space="preserve">        DBMS_OUTPUT.PUT_LINE('In depozitul cu codul ' || tblProduseNoi(i).cod_depozit || ' a fost adaugat produsul cu codul ' || tblProduseNoi(i).cod_produs);</w:t>
+      </w:r>
+    </w:p>
+    <w:p>
+      <w:pPr>
+        <w:spacing w:before="0" w:after="160" w:line="240"/>
+        <w:ind w:right="0" w:left="0" w:firstLine="0"/>
+        <w:jc w:val="left"/>
+        <w:rPr>
+          <w:rFonts w:ascii="Calibri" w:hAnsi="Calibri" w:cs="Calibri" w:eastAsia="Calibri"/>
+          <w:color w:val="auto"/>
+          <w:spacing w:val="0"/>
+          <w:position w:val="0"/>
+          <w:sz w:val="28"/>
+          <w:shd w:fill="auto" w:val="clear"/>
+        </w:rPr>
+      </w:pPr>
+      <w:r>
+        <w:rPr>
+          <w:rFonts w:ascii="Calibri" w:hAnsi="Calibri" w:cs="Calibri" w:eastAsia="Calibri"/>
+          <w:color w:val="auto"/>
+          <w:spacing w:val="0"/>
+          <w:position w:val="0"/>
+          <w:sz w:val="28"/>
+          <w:shd w:fill="auto" w:val="clear"/>
+        </w:rPr>
+        <w:t xml:space="preserve">    END LOOP;</w:t>
+      </w:r>
+    </w:p>
+    <w:p>
+      <w:pPr>
+        <w:spacing w:before="0" w:after="160" w:line="240"/>
+        <w:ind w:right="0" w:left="0" w:firstLine="0"/>
+        <w:jc w:val="left"/>
+        <w:rPr>
+          <w:rFonts w:ascii="Calibri" w:hAnsi="Calibri" w:cs="Calibri" w:eastAsia="Calibri"/>
+          <w:color w:val="auto"/>
+          <w:spacing w:val="0"/>
+          <w:position w:val="0"/>
+          <w:sz w:val="28"/>
+          <w:shd w:fill="auto" w:val="clear"/>
+        </w:rPr>
+      </w:pPr>
+      <w:r>
+        <w:rPr>
+          <w:rFonts w:ascii="Calibri" w:hAnsi="Calibri" w:cs="Calibri" w:eastAsia="Calibri"/>
+          <w:color w:val="auto"/>
+          <w:spacing w:val="0"/>
+          <w:position w:val="0"/>
+          <w:sz w:val="28"/>
+          <w:shd w:fill="auto" w:val="clear"/>
+        </w:rPr>
+        <w:t xml:space="preserve">    </w:t>
+      </w:r>
+    </w:p>
+    <w:p>
+      <w:pPr>
+        <w:spacing w:before="0" w:after="160" w:line="240"/>
+        <w:ind w:right="0" w:left="0" w:firstLine="0"/>
+        <w:jc w:val="left"/>
+        <w:rPr>
+          <w:rFonts w:ascii="Calibri" w:hAnsi="Calibri" w:cs="Calibri" w:eastAsia="Calibri"/>
+          <w:color w:val="auto"/>
+          <w:spacing w:val="0"/>
+          <w:position w:val="0"/>
+          <w:sz w:val="28"/>
+          <w:shd w:fill="auto" w:val="clear"/>
+        </w:rPr>
+      </w:pPr>
+      <w:r>
+        <w:rPr>
+          <w:rFonts w:ascii="Calibri" w:hAnsi="Calibri" w:cs="Calibri" w:eastAsia="Calibri"/>
+          <w:color w:val="auto"/>
+          <w:spacing w:val="0"/>
+          <w:position w:val="0"/>
+          <w:sz w:val="28"/>
+          <w:shd w:fill="auto" w:val="clear"/>
+        </w:rPr>
+        <w:t xml:space="preserve">    EXCEPTION</w:t>
+      </w:r>
+    </w:p>
+    <w:p>
+      <w:pPr>
+        <w:spacing w:before="0" w:after="160" w:line="240"/>
+        <w:ind w:right="0" w:left="0" w:firstLine="0"/>
+        <w:jc w:val="left"/>
+        <w:rPr>
+          <w:rFonts w:ascii="Calibri" w:hAnsi="Calibri" w:cs="Calibri" w:eastAsia="Calibri"/>
+          <w:color w:val="auto"/>
+          <w:spacing w:val="0"/>
+          <w:position w:val="0"/>
+          <w:sz w:val="28"/>
+          <w:shd w:fill="auto" w:val="clear"/>
+        </w:rPr>
+      </w:pPr>
+      <w:r>
+        <w:rPr>
+          <w:rFonts w:ascii="Calibri" w:hAnsi="Calibri" w:cs="Calibri" w:eastAsia="Calibri"/>
+          <w:color w:val="auto"/>
+          <w:spacing w:val="0"/>
+          <w:position w:val="0"/>
+          <w:sz w:val="28"/>
+          <w:shd w:fill="auto" w:val="clear"/>
+        </w:rPr>
+        <w:t xml:space="preserve">        WHEN NO_DATA_FOUND THEN</w:t>
+      </w:r>
+    </w:p>
+    <w:p>
+      <w:pPr>
+        <w:spacing w:before="0" w:after="160" w:line="240"/>
+        <w:ind w:right="0" w:left="0" w:firstLine="0"/>
+        <w:jc w:val="left"/>
+        <w:rPr>
+          <w:rFonts w:ascii="Calibri" w:hAnsi="Calibri" w:cs="Calibri" w:eastAsia="Calibri"/>
+          <w:color w:val="auto"/>
+          <w:spacing w:val="0"/>
+          <w:position w:val="0"/>
+          <w:sz w:val="28"/>
+          <w:shd w:fill="auto" w:val="clear"/>
+        </w:rPr>
+      </w:pPr>
+      <w:r>
+        <w:rPr>
+          <w:rFonts w:ascii="Calibri" w:hAnsi="Calibri" w:cs="Calibri" w:eastAsia="Calibri"/>
+          <w:color w:val="auto"/>
+          <w:spacing w:val="0"/>
+          <w:position w:val="0"/>
+          <w:sz w:val="28"/>
+          <w:shd w:fill="auto" w:val="clear"/>
+        </w:rPr>
+        <w:t xml:space="preserve">            DBMS_OUTPUT.PUT_LINE('completareStocDepozit: Eroare no_data_found; este posibil sa nu fie produse in livrarea respectiva');</w:t>
+      </w:r>
+    </w:p>
+    <w:p>
+      <w:pPr>
+        <w:spacing w:before="0" w:after="160" w:line="240"/>
+        <w:ind w:right="0" w:left="0" w:firstLine="0"/>
+        <w:jc w:val="left"/>
+        <w:rPr>
+          <w:rFonts w:ascii="Calibri" w:hAnsi="Calibri" w:cs="Calibri" w:eastAsia="Calibri"/>
+          <w:color w:val="auto"/>
+          <w:spacing w:val="0"/>
+          <w:position w:val="0"/>
+          <w:sz w:val="28"/>
+          <w:shd w:fill="auto" w:val="clear"/>
+        </w:rPr>
+      </w:pPr>
+      <w:r>
+        <w:rPr>
+          <w:rFonts w:ascii="Calibri" w:hAnsi="Calibri" w:cs="Calibri" w:eastAsia="Calibri"/>
+          <w:color w:val="auto"/>
+          <w:spacing w:val="0"/>
+          <w:position w:val="0"/>
+          <w:sz w:val="28"/>
+          <w:shd w:fill="auto" w:val="clear"/>
+        </w:rPr>
+        <w:t xml:space="preserve">END;</w:t>
+      </w:r>
+    </w:p>
+    <w:p>
+      <w:pPr>
+        <w:spacing w:before="0" w:after="160" w:line="240"/>
+        <w:ind w:right="0" w:left="0" w:firstLine="0"/>
+        <w:jc w:val="left"/>
+        <w:rPr>
+          <w:rFonts w:ascii="Calibri" w:hAnsi="Calibri" w:cs="Calibri" w:eastAsia="Calibri"/>
+          <w:color w:val="auto"/>
+          <w:spacing w:val="0"/>
+          <w:position w:val="0"/>
+          <w:sz w:val="28"/>
+          <w:shd w:fill="auto" w:val="clear"/>
+        </w:rPr>
+      </w:pPr>
+      <w:r>
+        <w:rPr>
+          <w:rFonts w:ascii="Calibri" w:hAnsi="Calibri" w:cs="Calibri" w:eastAsia="Calibri"/>
+          <w:color w:val="auto"/>
+          <w:spacing w:val="0"/>
+          <w:position w:val="0"/>
+          <w:sz w:val="28"/>
+          <w:shd w:fill="auto" w:val="clear"/>
+        </w:rPr>
+        <w:t xml:space="preserve">/</w:t>
+      </w:r>
+    </w:p>
+    <w:p>
+      <w:pPr>
+        <w:spacing w:before="0" w:after="160" w:line="240"/>
+        <w:ind w:right="0" w:left="0" w:firstLine="0"/>
+        <w:jc w:val="left"/>
+        <w:rPr>
+          <w:rFonts w:ascii="Calibri" w:hAnsi="Calibri" w:cs="Calibri" w:eastAsia="Calibri"/>
+          <w:color w:val="auto"/>
+          <w:spacing w:val="0"/>
+          <w:position w:val="0"/>
+          <w:sz w:val="28"/>
+          <w:shd w:fill="auto" w:val="clear"/>
+        </w:rPr>
+      </w:pPr>
+    </w:p>
+    <w:p>
+      <w:pPr>
+        <w:spacing w:before="0" w:after="160" w:line="240"/>
+        <w:ind w:right="0" w:left="0" w:firstLine="0"/>
+        <w:jc w:val="left"/>
+        <w:rPr>
+          <w:rFonts w:ascii="Calibri" w:hAnsi="Calibri" w:cs="Calibri" w:eastAsia="Calibri"/>
+          <w:color w:val="auto"/>
+          <w:spacing w:val="0"/>
+          <w:position w:val="0"/>
+          <w:sz w:val="28"/>
+          <w:shd w:fill="auto" w:val="clear"/>
+        </w:rPr>
+      </w:pPr>
+      <w:r>
+        <w:rPr>
+          <w:rFonts w:ascii="Calibri" w:hAnsi="Calibri" w:cs="Calibri" w:eastAsia="Calibri"/>
+          <w:color w:val="auto"/>
+          <w:spacing w:val="0"/>
+          <w:position w:val="0"/>
+          <w:sz w:val="28"/>
+          <w:shd w:fill="auto" w:val="clear"/>
+        </w:rPr>
+        <w:t xml:space="preserve">SELECT *</w:t>
+      </w:r>
+    </w:p>
+    <w:p>
+      <w:pPr>
+        <w:spacing w:before="0" w:after="160" w:line="240"/>
+        <w:ind w:right="0" w:left="0" w:firstLine="0"/>
+        <w:jc w:val="left"/>
+        <w:rPr>
+          <w:rFonts w:ascii="Calibri" w:hAnsi="Calibri" w:cs="Calibri" w:eastAsia="Calibri"/>
+          <w:color w:val="auto"/>
+          <w:spacing w:val="0"/>
+          <w:position w:val="0"/>
+          <w:sz w:val="28"/>
+          <w:shd w:fill="auto" w:val="clear"/>
+        </w:rPr>
+      </w:pPr>
+      <w:r>
+        <w:rPr>
+          <w:rFonts w:ascii="Calibri" w:hAnsi="Calibri" w:cs="Calibri" w:eastAsia="Calibri"/>
+          <w:color w:val="auto"/>
+          <w:spacing w:val="0"/>
+          <w:position w:val="0"/>
+          <w:sz w:val="28"/>
+          <w:shd w:fill="auto" w:val="clear"/>
+        </w:rPr>
+        <w:t xml:space="preserve">FROM produs;</w:t>
+      </w:r>
+    </w:p>
+    <w:p>
+      <w:pPr>
+        <w:spacing w:before="0" w:after="160" w:line="240"/>
+        <w:ind w:right="0" w:left="0" w:firstLine="0"/>
+        <w:jc w:val="left"/>
+        <w:rPr>
+          <w:rFonts w:ascii="Calibri" w:hAnsi="Calibri" w:cs="Calibri" w:eastAsia="Calibri"/>
+          <w:color w:val="auto"/>
+          <w:spacing w:val="0"/>
+          <w:position w:val="0"/>
+          <w:sz w:val="28"/>
+          <w:shd w:fill="auto" w:val="clear"/>
+        </w:rPr>
+      </w:pPr>
+    </w:p>
+    <w:p>
+      <w:pPr>
+        <w:spacing w:before="0" w:after="160" w:line="240"/>
+        <w:ind w:right="0" w:left="0" w:firstLine="0"/>
+        <w:jc w:val="left"/>
+        <w:rPr>
+          <w:rFonts w:ascii="Calibri" w:hAnsi="Calibri" w:cs="Calibri" w:eastAsia="Calibri"/>
+          <w:color w:val="auto"/>
+          <w:spacing w:val="0"/>
+          <w:position w:val="0"/>
+          <w:sz w:val="28"/>
+          <w:shd w:fill="auto" w:val="clear"/>
+        </w:rPr>
+      </w:pPr>
+      <w:r>
+        <w:rPr>
+          <w:rFonts w:ascii="Calibri" w:hAnsi="Calibri" w:cs="Calibri" w:eastAsia="Calibri"/>
+          <w:color w:val="auto"/>
+          <w:spacing w:val="0"/>
+          <w:position w:val="0"/>
+          <w:sz w:val="28"/>
+          <w:shd w:fill="auto" w:val="clear"/>
+        </w:rPr>
+        <w:t xml:space="preserve">EXECUTE sosireLivrare(1);</w:t>
+      </w:r>
+    </w:p>
+    <w:p>
+      <w:pPr>
+        <w:spacing w:before="0" w:after="160" w:line="240"/>
+        <w:ind w:right="0" w:left="0" w:firstLine="0"/>
+        <w:jc w:val="left"/>
+        <w:rPr>
+          <w:rFonts w:ascii="Calibri" w:hAnsi="Calibri" w:cs="Calibri" w:eastAsia="Calibri"/>
+          <w:color w:val="auto"/>
+          <w:spacing w:val="0"/>
+          <w:position w:val="0"/>
+          <w:sz w:val="28"/>
+          <w:shd w:fill="auto" w:val="clear"/>
+        </w:rPr>
+      </w:pPr>
+      <w:r>
+        <w:rPr>
+          <w:rFonts w:ascii="Calibri" w:hAnsi="Calibri" w:cs="Calibri" w:eastAsia="Calibri"/>
+          <w:color w:val="auto"/>
+          <w:spacing w:val="0"/>
+          <w:position w:val="0"/>
+          <w:sz w:val="28"/>
+          <w:shd w:fill="auto" w:val="clear"/>
+        </w:rPr>
+        <w:t xml:space="preserve">/</w:t>
+      </w:r>
+    </w:p>
+    <w:p>
+      <w:pPr>
+        <w:spacing w:before="0" w:after="160" w:line="240"/>
+        <w:ind w:right="0" w:left="0" w:firstLine="0"/>
+        <w:jc w:val="left"/>
+        <w:rPr>
+          <w:rFonts w:ascii="Calibri" w:hAnsi="Calibri" w:cs="Calibri" w:eastAsia="Calibri"/>
+          <w:color w:val="auto"/>
+          <w:spacing w:val="0"/>
+          <w:position w:val="0"/>
+          <w:sz w:val="28"/>
+          <w:shd w:fill="auto" w:val="clear"/>
+        </w:rPr>
+      </w:pPr>
+    </w:p>
+    <w:p>
+      <w:pPr>
+        <w:spacing w:before="0" w:after="160" w:line="240"/>
+        <w:ind w:right="0" w:left="0" w:firstLine="0"/>
+        <w:jc w:val="left"/>
+        <w:rPr>
+          <w:rFonts w:ascii="Calibri" w:hAnsi="Calibri" w:cs="Calibri" w:eastAsia="Calibri"/>
+          <w:color w:val="auto"/>
+          <w:spacing w:val="0"/>
+          <w:position w:val="0"/>
+          <w:sz w:val="28"/>
+          <w:shd w:fill="auto" w:val="clear"/>
+        </w:rPr>
+      </w:pPr>
+      <w:r>
+        <w:rPr>
+          <w:rFonts w:ascii="Calibri" w:hAnsi="Calibri" w:cs="Calibri" w:eastAsia="Calibri"/>
+          <w:color w:val="auto"/>
+          <w:spacing w:val="0"/>
+          <w:position w:val="0"/>
+          <w:sz w:val="28"/>
+          <w:shd w:fill="auto" w:val="clear"/>
+        </w:rPr>
+        <w:t xml:space="preserve">SELECT *</w:t>
+      </w:r>
+    </w:p>
+    <w:p>
+      <w:pPr>
+        <w:spacing w:before="0" w:after="160" w:line="240"/>
+        <w:ind w:right="0" w:left="0" w:firstLine="0"/>
+        <w:jc w:val="left"/>
+        <w:rPr>
+          <w:rFonts w:ascii="Calibri" w:hAnsi="Calibri" w:cs="Calibri" w:eastAsia="Calibri"/>
+          <w:color w:val="auto"/>
+          <w:spacing w:val="0"/>
+          <w:position w:val="0"/>
+          <w:sz w:val="28"/>
+          <w:shd w:fill="auto" w:val="clear"/>
+        </w:rPr>
+      </w:pPr>
+      <w:r>
+        <w:rPr>
+          <w:rFonts w:ascii="Calibri" w:hAnsi="Calibri" w:cs="Calibri" w:eastAsia="Calibri"/>
+          <w:color w:val="auto"/>
+          <w:spacing w:val="0"/>
+          <w:position w:val="0"/>
+          <w:sz w:val="28"/>
+          <w:shd w:fill="auto" w:val="clear"/>
+        </w:rPr>
+        <w:t xml:space="preserve">FROM produs;</w:t>
+      </w:r>
+    </w:p>
+    <w:p>
+      <w:pPr>
+        <w:spacing w:before="0" w:after="160" w:line="240"/>
+        <w:ind w:right="0" w:left="0" w:firstLine="0"/>
+        <w:jc w:val="left"/>
+        <w:rPr>
+          <w:rFonts w:ascii="Calibri" w:hAnsi="Calibri" w:cs="Calibri" w:eastAsia="Calibri"/>
+          <w:color w:val="auto"/>
+          <w:spacing w:val="0"/>
+          <w:position w:val="0"/>
+          <w:sz w:val="28"/>
+          <w:shd w:fill="auto" w:val="clear"/>
+        </w:rPr>
+      </w:pPr>
+    </w:p>
+    <w:p>
+      <w:pPr>
+        <w:spacing w:before="0" w:after="160" w:line="240"/>
+        <w:ind w:right="0" w:left="0" w:firstLine="0"/>
+        <w:jc w:val="left"/>
+        <w:rPr>
+          <w:rFonts w:ascii="Calibri" w:hAnsi="Calibri" w:cs="Calibri" w:eastAsia="Calibri"/>
+          <w:color w:val="auto"/>
+          <w:spacing w:val="0"/>
+          <w:position w:val="0"/>
+          <w:sz w:val="28"/>
+          <w:shd w:fill="auto" w:val="clear"/>
+        </w:rPr>
+      </w:pPr>
+      <w:r>
+        <w:object w:dxaOrig="4665" w:dyaOrig="9195">
+          <v:rect xmlns:o="urn:schemas-microsoft-com:office:office" xmlns:v="urn:schemas-microsoft-com:vml" id="rectole0000000043" style="width:233.250000pt;height:459.750000pt" o:preferrelative="t" o:ole="">
+            <o:lock v:ext="edit"/>
+            <v:imagedata xmlns:r="http://schemas.openxmlformats.org/officeDocument/2006/relationships" r:id="docRId87" o:title=""/>
+          </v:rect>
+          <o:OLEObject xmlns:r="http://schemas.openxmlformats.org/officeDocument/2006/relationships" xmlns:o="urn:schemas-microsoft-com:office:office" Type="Embed" ProgID="StaticDib" DrawAspect="Content" ObjectID="0000000043" ShapeID="rectole0000000043" r:id="docRId86"/>
+        </w:object>
+      </w:r>
+    </w:p>
+    <w:p>
+      <w:pPr>
+        <w:spacing w:before="0" w:after="160" w:line="240"/>
+        <w:ind w:right="0" w:left="0" w:firstLine="0"/>
+        <w:jc w:val="left"/>
+        <w:rPr>
+          <w:rFonts w:ascii="Calibri" w:hAnsi="Calibri" w:cs="Calibri" w:eastAsia="Calibri"/>
+          <w:color w:val="auto"/>
+          <w:spacing w:val="0"/>
+          <w:position w:val="0"/>
+          <w:sz w:val="28"/>
+          <w:shd w:fill="auto" w:val="clear"/>
+        </w:rPr>
+      </w:pPr>
+      <w:r>
+        <w:object w:dxaOrig="8310" w:dyaOrig="315">
+          <v:rect xmlns:o="urn:schemas-microsoft-com:office:office" xmlns:v="urn:schemas-microsoft-com:vml" id="rectole0000000044" style="width:415.500000pt;height:15.750000pt" o:preferrelative="t" o:ole="">
+            <o:lock v:ext="edit"/>
+            <v:imagedata xmlns:r="http://schemas.openxmlformats.org/officeDocument/2006/relationships" r:id="docRId89" o:title=""/>
+          </v:rect>
+          <o:OLEObject xmlns:r="http://schemas.openxmlformats.org/officeDocument/2006/relationships" xmlns:o="urn:schemas-microsoft-com:office:office" Type="Embed" ProgID="StaticDib" DrawAspect="Content" ObjectID="0000000044" ShapeID="rectole0000000044" r:id="docRId88"/>
+        </w:object>
+      </w:r>
+    </w:p>
+    <w:p>
+      <w:pPr>
+        <w:spacing w:before="0" w:after="160" w:line="240"/>
+        <w:ind w:right="0" w:left="0" w:firstLine="0"/>
+        <w:jc w:val="left"/>
+        <w:rPr>
+          <w:rFonts w:ascii="Calibri" w:hAnsi="Calibri" w:cs="Calibri" w:eastAsia="Calibri"/>
+          <w:color w:val="auto"/>
+          <w:spacing w:val="0"/>
+          <w:position w:val="0"/>
+          <w:sz w:val="28"/>
+          <w:shd w:fill="auto" w:val="clear"/>
+        </w:rPr>
+      </w:pPr>
+      <w:r>
+        <w:rPr>
+          <w:rFonts w:ascii="Calibri" w:hAnsi="Calibri" w:cs="Calibri" w:eastAsia="Calibri"/>
+          <w:color w:val="auto"/>
+          <w:spacing w:val="0"/>
+          <w:position w:val="0"/>
+          <w:sz w:val="28"/>
+          <w:shd w:fill="auto" w:val="clear"/>
+        </w:rPr>
+        <w:t xml:space="preserve">Produsele, inainte de declansarea triggerului si de actualizarea livrarii 1:</w:t>
+      </w:r>
+    </w:p>
+    <w:p>
+      <w:pPr>
+        <w:spacing w:before="0" w:after="160" w:line="240"/>
+        <w:ind w:right="0" w:left="0" w:firstLine="0"/>
+        <w:jc w:val="left"/>
+        <w:rPr>
+          <w:rFonts w:ascii="Calibri" w:hAnsi="Calibri" w:cs="Calibri" w:eastAsia="Calibri"/>
+          <w:color w:val="auto"/>
+          <w:spacing w:val="0"/>
+          <w:position w:val="0"/>
+          <w:sz w:val="28"/>
+          <w:shd w:fill="auto" w:val="clear"/>
+        </w:rPr>
+      </w:pPr>
+      <w:r>
+        <w:object w:dxaOrig="8310" w:dyaOrig="7994">
+          <v:rect xmlns:o="urn:schemas-microsoft-com:office:office" xmlns:v="urn:schemas-microsoft-com:vml" id="rectole0000000045" style="width:415.500000pt;height:399.700000pt" o:preferrelative="t" o:ole="">
+            <o:lock v:ext="edit"/>
+            <v:imagedata xmlns:r="http://schemas.openxmlformats.org/officeDocument/2006/relationships" r:id="docRId91" o:title=""/>
+          </v:rect>
+          <o:OLEObject xmlns:r="http://schemas.openxmlformats.org/officeDocument/2006/relationships" xmlns:o="urn:schemas-microsoft-com:office:office" Type="Embed" ProgID="StaticDib" DrawAspect="Content" ObjectID="0000000045" ShapeID="rectole0000000045" r:id="docRId90"/>
+        </w:object>
+      </w:r>
+    </w:p>
+    <w:p>
+      <w:pPr>
+        <w:spacing w:before="0" w:after="160" w:line="240"/>
+        <w:ind w:right="0" w:left="0" w:firstLine="0"/>
+        <w:jc w:val="left"/>
+        <w:rPr>
+          <w:rFonts w:ascii="Calibri" w:hAnsi="Calibri" w:cs="Calibri" w:eastAsia="Calibri"/>
+          <w:color w:val="auto"/>
+          <w:spacing w:val="0"/>
+          <w:position w:val="0"/>
+          <w:sz w:val="28"/>
+          <w:shd w:fill="auto" w:val="clear"/>
+        </w:rPr>
+      </w:pPr>
+      <w:r>
+        <w:object w:dxaOrig="8310" w:dyaOrig="3465">
+          <v:rect xmlns:o="urn:schemas-microsoft-com:office:office" xmlns:v="urn:schemas-microsoft-com:vml" id="rectole0000000046" style="width:415.500000pt;height:173.250000pt" o:preferrelative="t" o:ole="">
+            <o:lock v:ext="edit"/>
+            <v:imagedata xmlns:r="http://schemas.openxmlformats.org/officeDocument/2006/relationships" r:id="docRId93" o:title=""/>
+          </v:rect>
+          <o:OLEObject xmlns:r="http://schemas.openxmlformats.org/officeDocument/2006/relationships" xmlns:o="urn:schemas-microsoft-com:office:office" Type="Embed" ProgID="StaticDib" DrawAspect="Content" ObjectID="0000000046" ShapeID="rectole0000000046" r:id="docRId92"/>
+        </w:object>
+      </w:r>
+    </w:p>
+    <w:p>
+      <w:pPr>
+        <w:spacing w:before="0" w:after="160" w:line="240"/>
+        <w:ind w:right="0" w:left="0" w:firstLine="0"/>
+        <w:jc w:val="left"/>
+        <w:rPr>
+          <w:rFonts w:ascii="Calibri" w:hAnsi="Calibri" w:cs="Calibri" w:eastAsia="Calibri"/>
+          <w:color w:val="auto"/>
+          <w:spacing w:val="0"/>
+          <w:position w:val="0"/>
+          <w:sz w:val="28"/>
+          <w:shd w:fill="auto" w:val="clear"/>
+        </w:rPr>
+      </w:pPr>
+      <w:r>
+        <w:rPr>
+          <w:rFonts w:ascii="Calibri" w:hAnsi="Calibri" w:cs="Calibri" w:eastAsia="Calibri"/>
+          <w:color w:val="auto"/>
+          <w:spacing w:val="0"/>
+          <w:position w:val="0"/>
+          <w:sz w:val="28"/>
+          <w:shd w:fill="auto" w:val="clear"/>
+        </w:rPr>
+        <w:t xml:space="preserve">Produsele, dupa declansarea triggerului si actualizarea livrarii 1:</w:t>
+      </w:r>
+    </w:p>
+    <w:p>
+      <w:pPr>
+        <w:spacing w:before="0" w:after="160" w:line="240"/>
+        <w:ind w:right="0" w:left="0" w:firstLine="0"/>
+        <w:jc w:val="left"/>
+        <w:rPr>
+          <w:rFonts w:ascii="Calibri" w:hAnsi="Calibri" w:cs="Calibri" w:eastAsia="Calibri"/>
+          <w:color w:val="auto"/>
+          <w:spacing w:val="0"/>
+          <w:position w:val="0"/>
+          <w:sz w:val="28"/>
+          <w:shd w:fill="auto" w:val="clear"/>
+        </w:rPr>
+      </w:pPr>
+      <w:r>
+        <w:object w:dxaOrig="8310" w:dyaOrig="7920">
+          <v:rect xmlns:o="urn:schemas-microsoft-com:office:office" xmlns:v="urn:schemas-microsoft-com:vml" id="rectole0000000047" style="width:415.500000pt;height:396.000000pt" o:preferrelative="t" o:ole="">
+            <o:lock v:ext="edit"/>
+            <v:imagedata xmlns:r="http://schemas.openxmlformats.org/officeDocument/2006/relationships" r:id="docRId95" o:title=""/>
+          </v:rect>
+          <o:OLEObject xmlns:r="http://schemas.openxmlformats.org/officeDocument/2006/relationships" xmlns:o="urn:schemas-microsoft-com:office:office" Type="Embed" ProgID="StaticDib" DrawAspect="Content" ObjectID="0000000047" ShapeID="rectole0000000047" r:id="docRId94"/>
+        </w:object>
+      </w:r>
+    </w:p>
+    <w:p>
+      <w:pPr>
+        <w:spacing w:before="0" w:after="160" w:line="240"/>
+        <w:ind w:right="0" w:left="0" w:firstLine="0"/>
+        <w:jc w:val="left"/>
+        <w:rPr>
+          <w:rFonts w:ascii="Calibri" w:hAnsi="Calibri" w:cs="Calibri" w:eastAsia="Calibri"/>
+          <w:color w:val="auto"/>
+          <w:spacing w:val="0"/>
+          <w:position w:val="0"/>
+          <w:sz w:val="28"/>
+          <w:shd w:fill="auto" w:val="clear"/>
+        </w:rPr>
+      </w:pPr>
+      <w:r>
+        <w:object w:dxaOrig="8310" w:dyaOrig="7334">
+          <v:rect xmlns:o="urn:schemas-microsoft-com:office:office" xmlns:v="urn:schemas-microsoft-com:vml" id="rectole0000000048" style="width:415.500000pt;height:366.700000pt" o:preferrelative="t" o:ole="">
+            <o:lock v:ext="edit"/>
+            <v:imagedata xmlns:r="http://schemas.openxmlformats.org/officeDocument/2006/relationships" r:id="docRId97" o:title=""/>
+          </v:rect>
+          <o:OLEObject xmlns:r="http://schemas.openxmlformats.org/officeDocument/2006/relationships" xmlns:o="urn:schemas-microsoft-com:office:office" Type="Embed" ProgID="StaticDib" DrawAspect="Content" ObjectID="0000000048" ShapeID="rectole0000000048" r:id="docRId96"/>
+        </w:object>
+      </w:r>
+    </w:p>
+    <w:p>
+      <w:pPr>
+        <w:spacing w:before="0" w:after="160" w:line="240"/>
+        <w:ind w:right="0" w:left="0" w:firstLine="0"/>
+        <w:jc w:val="left"/>
+        <w:rPr>
+          <w:rFonts w:ascii="Calibri" w:hAnsi="Calibri" w:cs="Calibri" w:eastAsia="Calibri"/>
+          <w:color w:val="auto"/>
+          <w:spacing w:val="0"/>
+          <w:position w:val="0"/>
+          <w:sz w:val="28"/>
+          <w:shd w:fill="auto" w:val="clear"/>
+        </w:rPr>
+      </w:pPr>
+      <w:r>
+        <w:object w:dxaOrig="8310" w:dyaOrig="2129">
+          <v:rect xmlns:o="urn:schemas-microsoft-com:office:office" xmlns:v="urn:schemas-microsoft-com:vml" id="rectole0000000049" style="width:415.500000pt;height:106.450000pt" o:preferrelative="t" o:ole="">
+            <o:lock v:ext="edit"/>
+            <v:imagedata xmlns:r="http://schemas.openxmlformats.org/officeDocument/2006/relationships" r:id="docRId99" o:title=""/>
+          </v:rect>
+          <o:OLEObject xmlns:r="http://schemas.openxmlformats.org/officeDocument/2006/relationships" xmlns:o="urn:schemas-microsoft-com:office:office" Type="Embed" ProgID="StaticDib" DrawAspect="Content" ObjectID="0000000049" ShapeID="rectole0000000049" r:id="docRId98"/>
+        </w:object>
+      </w:r>
+    </w:p>
+    <w:p>
+      <w:pPr>
+        <w:spacing w:before="0" w:after="160" w:line="240"/>
+        <w:ind w:right="0" w:left="0" w:firstLine="0"/>
+        <w:jc w:val="left"/>
+        <w:rPr>
+          <w:rFonts w:ascii="Calibri" w:hAnsi="Calibri" w:cs="Calibri" w:eastAsia="Calibri"/>
+          <w:color w:val="auto"/>
+          <w:spacing w:val="0"/>
+          <w:position w:val="0"/>
+          <w:sz w:val="28"/>
+          <w:shd w:fill="auto" w:val="clear"/>
+        </w:rPr>
+      </w:pPr>
+      <w:r>
+        <w:object w:dxaOrig="6045" w:dyaOrig="3525">
+          <v:rect xmlns:o="urn:schemas-microsoft-com:office:office" xmlns:v="urn:schemas-microsoft-com:vml" id="rectole0000000050" style="width:302.250000pt;height:176.250000pt" o:preferrelative="t" o:ole="">
+            <o:lock v:ext="edit"/>
+            <v:imagedata xmlns:r="http://schemas.openxmlformats.org/officeDocument/2006/relationships" r:id="docRId101" o:title=""/>
+          </v:rect>
+          <o:OLEObject xmlns:r="http://schemas.openxmlformats.org/officeDocument/2006/relationships" xmlns:o="urn:schemas-microsoft-com:office:office" Type="Embed" ProgID="StaticDib" DrawAspect="Content" ObjectID="0000000050" ShapeID="rectole0000000050" r:id="docRId100"/>
+        </w:object>
+      </w:r>
     </w:p>
     <w:p>
       <w:pPr>

</xml_diff>

<commit_message>
Actualizare docx si PFD
</commit_message>
<xml_diff>
--- a/Music Shop Geo&Alina.docx
+++ b/Music Shop Geo&Alina.docx
@@ -959,8 +959,8 @@
         </w:rPr>
       </w:pPr>
       <w:r>
-        <w:object w:dxaOrig="8949" w:dyaOrig="7349">
-          <v:rect xmlns:o="urn:schemas-microsoft-com:office:office" xmlns:v="urn:schemas-microsoft-com:vml" id="rectole0000000000" style="width:447.450000pt;height:367.450000pt" o:preferrelative="t" o:ole="">
+        <w:object w:dxaOrig="9050" w:dyaOrig="7430">
+          <v:rect xmlns:o="urn:schemas-microsoft-com:office:office" xmlns:v="urn:schemas-microsoft-com:vml" id="rectole0000000000" style="width:452.500000pt;height:371.500000pt" o:preferrelative="t" o:ole="">
             <o:lock v:ext="edit"/>
             <v:imagedata xmlns:r="http://schemas.openxmlformats.org/officeDocument/2006/relationships" r:id="docRId1" o:title=""/>
           </v:rect>
@@ -1010,8 +1010,8 @@
         </w:rPr>
       </w:pPr>
       <w:r>
-        <w:object w:dxaOrig="8949" w:dyaOrig="8483">
-          <v:rect xmlns:o="urn:schemas-microsoft-com:office:office" xmlns:v="urn:schemas-microsoft-com:vml" id="rectole0000000001" style="width:447.450000pt;height:424.150000pt" o:preferrelative="t" o:ole="">
+        <w:object w:dxaOrig="9050" w:dyaOrig="8585">
+          <v:rect xmlns:o="urn:schemas-microsoft-com:office:office" xmlns:v="urn:schemas-microsoft-com:vml" id="rectole0000000001" style="width:452.500000pt;height:429.250000pt" o:preferrelative="t" o:ole="">
             <o:lock v:ext="edit"/>
             <v:imagedata xmlns:r="http://schemas.openxmlformats.org/officeDocument/2006/relationships" r:id="docRId3" o:title=""/>
           </v:rect>
@@ -5301,8 +5301,8 @@
         </w:rPr>
       </w:pPr>
       <w:r>
-        <w:object w:dxaOrig="3725" w:dyaOrig="13727">
-          <v:rect xmlns:o="urn:schemas-microsoft-com:office:office" xmlns:v="urn:schemas-microsoft-com:vml" id="rectole0000000002" style="width:186.250000pt;height:686.350000pt" o:preferrelative="t" o:ole="">
+        <w:object w:dxaOrig="3766" w:dyaOrig="13889">
+          <v:rect xmlns:o="urn:schemas-microsoft-com:office:office" xmlns:v="urn:schemas-microsoft-com:vml" id="rectole0000000002" style="width:188.300000pt;height:694.450000pt" o:preferrelative="t" o:ole="">
             <o:lock v:ext="edit"/>
             <v:imagedata xmlns:r="http://schemas.openxmlformats.org/officeDocument/2006/relationships" r:id="docRId5" o:title=""/>
           </v:rect>
@@ -5325,8 +5325,8 @@
         </w:rPr>
       </w:pPr>
       <w:r>
-        <w:object w:dxaOrig="2652" w:dyaOrig="5163">
-          <v:rect xmlns:o="urn:schemas-microsoft-com:office:office" xmlns:v="urn:schemas-microsoft-com:vml" id="rectole0000000003" style="width:132.600000pt;height:258.150000pt" o:preferrelative="t" o:ole="">
+        <w:object w:dxaOrig="2692" w:dyaOrig="5223">
+          <v:rect xmlns:o="urn:schemas-microsoft-com:office:office" xmlns:v="urn:schemas-microsoft-com:vml" id="rectole0000000003" style="width:134.600000pt;height:261.150000pt" o:preferrelative="t" o:ole="">
             <o:lock v:ext="edit"/>
             <v:imagedata xmlns:r="http://schemas.openxmlformats.org/officeDocument/2006/relationships" r:id="docRId7" o:title=""/>
           </v:rect>
@@ -5349,8 +5349,8 @@
         </w:rPr>
       </w:pPr>
       <w:r>
-        <w:object w:dxaOrig="2976" w:dyaOrig="4758">
-          <v:rect xmlns:o="urn:schemas-microsoft-com:office:office" xmlns:v="urn:schemas-microsoft-com:vml" id="rectole0000000004" style="width:148.800000pt;height:237.900000pt" o:preferrelative="t" o:ole="">
+        <w:object w:dxaOrig="3016" w:dyaOrig="4818">
+          <v:rect xmlns:o="urn:schemas-microsoft-com:office:office" xmlns:v="urn:schemas-microsoft-com:vml" id="rectole0000000004" style="width:150.800000pt;height:240.900000pt" o:preferrelative="t" o:ole="">
             <o:lock v:ext="edit"/>
             <v:imagedata xmlns:r="http://schemas.openxmlformats.org/officeDocument/2006/relationships" r:id="docRId9" o:title=""/>
           </v:rect>
@@ -5373,8 +5373,8 @@
         </w:rPr>
       </w:pPr>
       <w:r>
-        <w:object w:dxaOrig="3097" w:dyaOrig="9293">
-          <v:rect xmlns:o="urn:schemas-microsoft-com:office:office" xmlns:v="urn:schemas-microsoft-com:vml" id="rectole0000000005" style="width:154.850000pt;height:464.650000pt" o:preferrelative="t" o:ole="">
+        <w:object w:dxaOrig="3138" w:dyaOrig="9414">
+          <v:rect xmlns:o="urn:schemas-microsoft-com:office:office" xmlns:v="urn:schemas-microsoft-com:vml" id="rectole0000000005" style="width:156.900000pt;height:470.700000pt" o:preferrelative="t" o:ole="">
             <o:lock v:ext="edit"/>
             <v:imagedata xmlns:r="http://schemas.openxmlformats.org/officeDocument/2006/relationships" r:id="docRId11" o:title=""/>
           </v:rect>
@@ -5397,8 +5397,8 @@
         </w:rPr>
       </w:pPr>
       <w:r>
-        <w:object w:dxaOrig="3219" w:dyaOrig="6215">
-          <v:rect xmlns:o="urn:schemas-microsoft-com:office:office" xmlns:v="urn:schemas-microsoft-com:vml" id="rectole0000000006" style="width:160.950000pt;height:310.750000pt" o:preferrelative="t" o:ole="">
+        <w:object w:dxaOrig="3259" w:dyaOrig="6296">
+          <v:rect xmlns:o="urn:schemas-microsoft-com:office:office" xmlns:v="urn:schemas-microsoft-com:vml" id="rectole0000000006" style="width:162.950000pt;height:314.800000pt" o:preferrelative="t" o:ole="">
             <o:lock v:ext="edit"/>
             <v:imagedata xmlns:r="http://schemas.openxmlformats.org/officeDocument/2006/relationships" r:id="docRId13" o:title=""/>
           </v:rect>
@@ -5421,8 +5421,8 @@
         </w:rPr>
       </w:pPr>
       <w:r>
-        <w:object w:dxaOrig="3705" w:dyaOrig="8726">
-          <v:rect xmlns:o="urn:schemas-microsoft-com:office:office" xmlns:v="urn:schemas-microsoft-com:vml" id="rectole0000000007" style="width:185.250000pt;height:436.300000pt" o:preferrelative="t" o:ole="">
+        <w:object w:dxaOrig="3745" w:dyaOrig="8827">
+          <v:rect xmlns:o="urn:schemas-microsoft-com:office:office" xmlns:v="urn:schemas-microsoft-com:vml" id="rectole0000000007" style="width:187.250000pt;height:441.350000pt" o:preferrelative="t" o:ole="">
             <o:lock v:ext="edit"/>
             <v:imagedata xmlns:r="http://schemas.openxmlformats.org/officeDocument/2006/relationships" r:id="docRId15" o:title=""/>
           </v:rect>
@@ -9616,8 +9616,8 @@
         </w:rPr>
       </w:pPr>
       <w:r>
-        <w:object w:dxaOrig="2085" w:dyaOrig="7916">
-          <v:rect xmlns:o="urn:schemas-microsoft-com:office:office" xmlns:v="urn:schemas-microsoft-com:vml" id="rectole0000000008" style="width:104.250000pt;height:395.800000pt" o:preferrelative="t" o:ole="">
+        <w:object w:dxaOrig="2105" w:dyaOrig="8018">
+          <v:rect xmlns:o="urn:schemas-microsoft-com:office:office" xmlns:v="urn:schemas-microsoft-com:vml" id="rectole0000000008" style="width:105.250000pt;height:400.900000pt" o:preferrelative="t" o:ole="">
             <o:lock v:ext="edit"/>
             <v:imagedata xmlns:r="http://schemas.openxmlformats.org/officeDocument/2006/relationships" r:id="docRId17" o:title=""/>
           </v:rect>
@@ -9666,8 +9666,8 @@
         </w:rPr>
       </w:pPr>
       <w:r>
-        <w:object w:dxaOrig="8949" w:dyaOrig="3361">
-          <v:rect xmlns:o="urn:schemas-microsoft-com:office:office" xmlns:v="urn:schemas-microsoft-com:vml" id="rectole0000000009" style="width:447.450000pt;height:168.050000pt" o:preferrelative="t" o:ole="">
+        <w:object w:dxaOrig="9050" w:dyaOrig="3401">
+          <v:rect xmlns:o="urn:schemas-microsoft-com:office:office" xmlns:v="urn:schemas-microsoft-com:vml" id="rectole0000000009" style="width:452.500000pt;height:170.050000pt" o:preferrelative="t" o:ole="">
             <o:lock v:ext="edit"/>
             <v:imagedata xmlns:r="http://schemas.openxmlformats.org/officeDocument/2006/relationships" r:id="docRId19" o:title=""/>
           </v:rect>
@@ -9690,8 +9690,8 @@
         </w:rPr>
       </w:pPr>
       <w:r>
-        <w:object w:dxaOrig="8949" w:dyaOrig="7673">
-          <v:rect xmlns:o="urn:schemas-microsoft-com:office:office" xmlns:v="urn:schemas-microsoft-com:vml" id="rectole0000000010" style="width:447.450000pt;height:383.650000pt" o:preferrelative="t" o:ole="">
+        <w:object w:dxaOrig="9050" w:dyaOrig="7774">
+          <v:rect xmlns:o="urn:schemas-microsoft-com:office:office" xmlns:v="urn:schemas-microsoft-com:vml" id="rectole0000000010" style="width:452.500000pt;height:388.700000pt" o:preferrelative="t" o:ole="">
             <o:lock v:ext="edit"/>
             <v:imagedata xmlns:r="http://schemas.openxmlformats.org/officeDocument/2006/relationships" r:id="docRId21" o:title=""/>
           </v:rect>
@@ -9740,8 +9740,8 @@
         </w:rPr>
       </w:pPr>
       <w:r>
-        <w:object w:dxaOrig="8949" w:dyaOrig="2125">
-          <v:rect xmlns:o="urn:schemas-microsoft-com:office:office" xmlns:v="urn:schemas-microsoft-com:vml" id="rectole0000000011" style="width:447.450000pt;height:106.250000pt" o:preferrelative="t" o:ole="">
+        <w:object w:dxaOrig="9050" w:dyaOrig="2146">
+          <v:rect xmlns:o="urn:schemas-microsoft-com:office:office" xmlns:v="urn:schemas-microsoft-com:vml" id="rectole0000000011" style="width:452.500000pt;height:107.300000pt" o:preferrelative="t" o:ole="">
             <o:lock v:ext="edit"/>
             <v:imagedata xmlns:r="http://schemas.openxmlformats.org/officeDocument/2006/relationships" r:id="docRId23" o:title=""/>
           </v:rect>
@@ -9764,8 +9764,8 @@
         </w:rPr>
       </w:pPr>
       <w:r>
-        <w:object w:dxaOrig="8949" w:dyaOrig="3766">
-          <v:rect xmlns:o="urn:schemas-microsoft-com:office:office" xmlns:v="urn:schemas-microsoft-com:vml" id="rectole0000000012" style="width:447.450000pt;height:188.300000pt" o:preferrelative="t" o:ole="">
+        <w:object w:dxaOrig="9050" w:dyaOrig="3806">
+          <v:rect xmlns:o="urn:schemas-microsoft-com:office:office" xmlns:v="urn:schemas-microsoft-com:vml" id="rectole0000000012" style="width:452.500000pt;height:190.300000pt" o:preferrelative="t" o:ole="">
             <o:lock v:ext="edit"/>
             <v:imagedata xmlns:r="http://schemas.openxmlformats.org/officeDocument/2006/relationships" r:id="docRId25" o:title=""/>
           </v:rect>
@@ -9814,8 +9814,8 @@
         </w:rPr>
       </w:pPr>
       <w:r>
-        <w:object w:dxaOrig="8949" w:dyaOrig="2449">
-          <v:rect xmlns:o="urn:schemas-microsoft-com:office:office" xmlns:v="urn:schemas-microsoft-com:vml" id="rectole0000000013" style="width:447.450000pt;height:122.450000pt" o:preferrelative="t" o:ole="">
+        <w:object w:dxaOrig="9050" w:dyaOrig="2470">
+          <v:rect xmlns:o="urn:schemas-microsoft-com:office:office" xmlns:v="urn:schemas-microsoft-com:vml" id="rectole0000000013" style="width:452.500000pt;height:123.500000pt" o:preferrelative="t" o:ole="">
             <o:lock v:ext="edit"/>
             <v:imagedata xmlns:r="http://schemas.openxmlformats.org/officeDocument/2006/relationships" r:id="docRId27" o:title=""/>
           </v:rect>
@@ -9838,8 +9838,8 @@
         </w:rPr>
       </w:pPr>
       <w:r>
-        <w:object w:dxaOrig="8099" w:dyaOrig="4191">
-          <v:rect xmlns:o="urn:schemas-microsoft-com:office:office" xmlns:v="urn:schemas-microsoft-com:vml" id="rectole0000000014" style="width:404.950000pt;height:209.550000pt" o:preferrelative="t" o:ole="">
+        <w:object w:dxaOrig="8200" w:dyaOrig="4251">
+          <v:rect xmlns:o="urn:schemas-microsoft-com:office:office" xmlns:v="urn:schemas-microsoft-com:vml" id="rectole0000000014" style="width:410.000000pt;height:212.550000pt" o:preferrelative="t" o:ole="">
             <o:lock v:ext="edit"/>
             <v:imagedata xmlns:r="http://schemas.openxmlformats.org/officeDocument/2006/relationships" r:id="docRId29" o:title=""/>
           </v:rect>
@@ -9888,8 +9888,8 @@
         </w:rPr>
       </w:pPr>
       <w:r>
-        <w:object w:dxaOrig="8949" w:dyaOrig="1396">
-          <v:rect xmlns:o="urn:schemas-microsoft-com:office:office" xmlns:v="urn:schemas-microsoft-com:vml" id="rectole0000000015" style="width:447.450000pt;height:69.800000pt" o:preferrelative="t" o:ole="">
+        <w:object w:dxaOrig="9050" w:dyaOrig="1417">
+          <v:rect xmlns:o="urn:schemas-microsoft-com:office:office" xmlns:v="urn:schemas-microsoft-com:vml" id="rectole0000000015" style="width:452.500000pt;height:70.850000pt" o:preferrelative="t" o:ole="">
             <o:lock v:ext="edit"/>
             <v:imagedata xmlns:r="http://schemas.openxmlformats.org/officeDocument/2006/relationships" r:id="docRId31" o:title=""/>
           </v:rect>
@@ -9912,8 +9912,8 @@
         </w:rPr>
       </w:pPr>
       <w:r>
-        <w:object w:dxaOrig="2591" w:dyaOrig="3361">
-          <v:rect xmlns:o="urn:schemas-microsoft-com:office:office" xmlns:v="urn:schemas-microsoft-com:vml" id="rectole0000000016" style="width:129.550000pt;height:168.050000pt" o:preferrelative="t" o:ole="">
+        <w:object w:dxaOrig="2632" w:dyaOrig="3401">
+          <v:rect xmlns:o="urn:schemas-microsoft-com:office:office" xmlns:v="urn:schemas-microsoft-com:vml" id="rectole0000000016" style="width:131.600000pt;height:170.050000pt" o:preferrelative="t" o:ole="">
             <o:lock v:ext="edit"/>
             <v:imagedata xmlns:r="http://schemas.openxmlformats.org/officeDocument/2006/relationships" r:id="docRId33" o:title=""/>
           </v:rect>
@@ -9962,8 +9962,8 @@
         </w:rPr>
       </w:pPr>
       <w:r>
-        <w:object w:dxaOrig="8949" w:dyaOrig="2267">
-          <v:rect xmlns:o="urn:schemas-microsoft-com:office:office" xmlns:v="urn:schemas-microsoft-com:vml" id="rectole0000000017" style="width:447.450000pt;height:113.350000pt" o:preferrelative="t" o:ole="">
+        <w:object w:dxaOrig="9050" w:dyaOrig="2288">
+          <v:rect xmlns:o="urn:schemas-microsoft-com:office:office" xmlns:v="urn:schemas-microsoft-com:vml" id="rectole0000000017" style="width:452.500000pt;height:114.400000pt" o:preferrelative="t" o:ole="">
             <o:lock v:ext="edit"/>
             <v:imagedata xmlns:r="http://schemas.openxmlformats.org/officeDocument/2006/relationships" r:id="docRId35" o:title=""/>
           </v:rect>
@@ -9986,8 +9986,8 @@
         </w:rPr>
       </w:pPr>
       <w:r>
-        <w:object w:dxaOrig="7613" w:dyaOrig="4130">
-          <v:rect xmlns:o="urn:schemas-microsoft-com:office:office" xmlns:v="urn:schemas-microsoft-com:vml" id="rectole0000000018" style="width:380.650000pt;height:206.500000pt" o:preferrelative="t" o:ole="">
+        <w:object w:dxaOrig="7714" w:dyaOrig="4191">
+          <v:rect xmlns:o="urn:schemas-microsoft-com:office:office" xmlns:v="urn:schemas-microsoft-com:vml" id="rectole0000000018" style="width:385.700000pt;height:209.550000pt" o:preferrelative="t" o:ole="">
             <o:lock v:ext="edit"/>
             <v:imagedata xmlns:r="http://schemas.openxmlformats.org/officeDocument/2006/relationships" r:id="docRId37" o:title=""/>
           </v:rect>
@@ -12276,8 +12276,8 @@
         </w:rPr>
       </w:pPr>
       <w:r>
-        <w:object w:dxaOrig="6094" w:dyaOrig="8422">
-          <v:rect xmlns:o="urn:schemas-microsoft-com:office:office" xmlns:v="urn:schemas-microsoft-com:vml" id="rectole0000000019" style="width:304.700000pt;height:421.100000pt" o:preferrelative="t" o:ole="">
+        <w:object w:dxaOrig="6175" w:dyaOrig="8524">
+          <v:rect xmlns:o="urn:schemas-microsoft-com:office:office" xmlns:v="urn:schemas-microsoft-com:vml" id="rectole0000000019" style="width:308.750000pt;height:426.200000pt" o:preferrelative="t" o:ole="">
             <o:lock v:ext="edit"/>
             <v:imagedata xmlns:r="http://schemas.openxmlformats.org/officeDocument/2006/relationships" r:id="docRId39" o:title=""/>
           </v:rect>
@@ -12300,8 +12300,8 @@
         </w:rPr>
       </w:pPr>
       <w:r>
-        <w:object w:dxaOrig="6965" w:dyaOrig="9414">
-          <v:rect xmlns:o="urn:schemas-microsoft-com:office:office" xmlns:v="urn:schemas-microsoft-com:vml" id="rectole0000000020" style="width:348.250000pt;height:470.700000pt" o:preferrelative="t" o:ole="">
+        <w:object w:dxaOrig="7046" w:dyaOrig="9536">
+          <v:rect xmlns:o="urn:schemas-microsoft-com:office:office" xmlns:v="urn:schemas-microsoft-com:vml" id="rectole0000000020" style="width:352.300000pt;height:476.800000pt" o:preferrelative="t" o:ole="">
             <o:lock v:ext="edit"/>
             <v:imagedata xmlns:r="http://schemas.openxmlformats.org/officeDocument/2006/relationships" r:id="docRId41" o:title=""/>
           </v:rect>
@@ -12324,8 +12324,8 @@
         </w:rPr>
       </w:pPr>
       <w:r>
-        <w:object w:dxaOrig="8220" w:dyaOrig="5264">
-          <v:rect xmlns:o="urn:schemas-microsoft-com:office:office" xmlns:v="urn:schemas-microsoft-com:vml" id="rectole0000000021" style="width:411.000000pt;height:263.200000pt" o:preferrelative="t" o:ole="">
+        <w:object w:dxaOrig="8321" w:dyaOrig="5325">
+          <v:rect xmlns:o="urn:schemas-microsoft-com:office:office" xmlns:v="urn:schemas-microsoft-com:vml" id="rectole0000000021" style="width:416.050000pt;height:266.250000pt" o:preferrelative="t" o:ole="">
             <o:lock v:ext="edit"/>
             <v:imagedata xmlns:r="http://schemas.openxmlformats.org/officeDocument/2006/relationships" r:id="docRId43" o:title=""/>
           </v:rect>
@@ -12348,8 +12348,8 @@
         </w:rPr>
       </w:pPr>
       <w:r>
-        <w:object w:dxaOrig="4778" w:dyaOrig="12492">
-          <v:rect xmlns:o="urn:schemas-microsoft-com:office:office" xmlns:v="urn:schemas-microsoft-com:vml" id="rectole0000000022" style="width:238.900000pt;height:624.600000pt" o:preferrelative="t" o:ole="">
+        <w:object w:dxaOrig="4839" w:dyaOrig="12654">
+          <v:rect xmlns:o="urn:schemas-microsoft-com:office:office" xmlns:v="urn:schemas-microsoft-com:vml" id="rectole0000000022" style="width:241.950000pt;height:632.700000pt" o:preferrelative="t" o:ole="">
             <o:lock v:ext="edit"/>
             <v:imagedata xmlns:r="http://schemas.openxmlformats.org/officeDocument/2006/relationships" r:id="docRId45" o:title=""/>
           </v:rect>
@@ -12372,8 +12372,8 @@
         </w:rPr>
       </w:pPr>
       <w:r>
-        <w:object w:dxaOrig="3705" w:dyaOrig="12330">
-          <v:rect xmlns:o="urn:schemas-microsoft-com:office:office" xmlns:v="urn:schemas-microsoft-com:vml" id="rectole0000000023" style="width:185.250000pt;height:616.500000pt" o:preferrelative="t" o:ole="">
+        <w:object w:dxaOrig="3745" w:dyaOrig="12492">
+          <v:rect xmlns:o="urn:schemas-microsoft-com:office:office" xmlns:v="urn:schemas-microsoft-com:vml" id="rectole0000000023" style="width:187.250000pt;height:624.600000pt" o:preferrelative="t" o:ole="">
             <o:lock v:ext="edit"/>
             <v:imagedata xmlns:r="http://schemas.openxmlformats.org/officeDocument/2006/relationships" r:id="docRId47" o:title=""/>
           </v:rect>
@@ -12396,8 +12396,8 @@
         </w:rPr>
       </w:pPr>
       <w:r>
-        <w:object w:dxaOrig="7167" w:dyaOrig="7126">
-          <v:rect xmlns:o="urn:schemas-microsoft-com:office:office" xmlns:v="urn:schemas-microsoft-com:vml" id="rectole0000000024" style="width:358.350000pt;height:356.300000pt" o:preferrelative="t" o:ole="">
+        <w:object w:dxaOrig="7248" w:dyaOrig="7207">
+          <v:rect xmlns:o="urn:schemas-microsoft-com:office:office" xmlns:v="urn:schemas-microsoft-com:vml" id="rectole0000000024" style="width:362.400000pt;height:360.350000pt" o:preferrelative="t" o:ole="">
             <o:lock v:ext="edit"/>
             <v:imagedata xmlns:r="http://schemas.openxmlformats.org/officeDocument/2006/relationships" r:id="docRId49" o:title=""/>
           </v:rect>
@@ -12420,8 +12420,8 @@
         </w:rPr>
       </w:pPr>
       <w:r>
-        <w:object w:dxaOrig="4737" w:dyaOrig="12370">
-          <v:rect xmlns:o="urn:schemas-microsoft-com:office:office" xmlns:v="urn:schemas-microsoft-com:vml" id="rectole0000000025" style="width:236.850000pt;height:618.500000pt" o:preferrelative="t" o:ole="">
+        <w:object w:dxaOrig="4798" w:dyaOrig="12533">
+          <v:rect xmlns:o="urn:schemas-microsoft-com:office:office" xmlns:v="urn:schemas-microsoft-com:vml" id="rectole0000000025" style="width:239.900000pt;height:626.650000pt" o:preferrelative="t" o:ole="">
             <o:lock v:ext="edit"/>
             <v:imagedata xmlns:r="http://schemas.openxmlformats.org/officeDocument/2006/relationships" r:id="docRId51" o:title=""/>
           </v:rect>
@@ -12444,8 +12444,8 @@
         </w:rPr>
       </w:pPr>
       <w:r>
-        <w:object w:dxaOrig="3988" w:dyaOrig="12290">
-          <v:rect xmlns:o="urn:schemas-microsoft-com:office:office" xmlns:v="urn:schemas-microsoft-com:vml" id="rectole0000000026" style="width:199.400000pt;height:614.500000pt" o:preferrelative="t" o:ole="">
+        <w:object w:dxaOrig="4029" w:dyaOrig="12452">
+          <v:rect xmlns:o="urn:schemas-microsoft-com:office:office" xmlns:v="urn:schemas-microsoft-com:vml" id="rectole0000000026" style="width:201.450000pt;height:622.600000pt" o:preferrelative="t" o:ole="">
             <o:lock v:ext="edit"/>
             <v:imagedata xmlns:r="http://schemas.openxmlformats.org/officeDocument/2006/relationships" r:id="docRId53" o:title=""/>
           </v:rect>
@@ -12468,8 +12468,8 @@
         </w:rPr>
       </w:pPr>
       <w:r>
-        <w:object w:dxaOrig="2146" w:dyaOrig="526">
-          <v:rect xmlns:o="urn:schemas-microsoft-com:office:office" xmlns:v="urn:schemas-microsoft-com:vml" id="rectole0000000027" style="width:107.300000pt;height:26.300000pt" o:preferrelative="t" o:ole="">
+        <w:object w:dxaOrig="2166" w:dyaOrig="526">
+          <v:rect xmlns:o="urn:schemas-microsoft-com:office:office" xmlns:v="urn:schemas-microsoft-com:vml" id="rectole0000000027" style="width:108.300000pt;height:26.300000pt" o:preferrelative="t" o:ole="">
             <o:lock v:ext="edit"/>
             <v:imagedata xmlns:r="http://schemas.openxmlformats.org/officeDocument/2006/relationships" r:id="docRId55" o:title=""/>
           </v:rect>
@@ -14004,8 +14004,8 @@
         <w:t xml:space="preserve">/</w:t>
       </w:r>
       <w:r>
-        <w:object w:dxaOrig="5993" w:dyaOrig="2713">
-          <v:rect xmlns:o="urn:schemas-microsoft-com:office:office" xmlns:v="urn:schemas-microsoft-com:vml" id="rectole0000000028" style="width:299.650000pt;height:135.650000pt" o:preferrelative="t" o:ole="">
+        <w:object w:dxaOrig="6074" w:dyaOrig="2753">
+          <v:rect xmlns:o="urn:schemas-microsoft-com:office:office" xmlns:v="urn:schemas-microsoft-com:vml" id="rectole0000000028" style="width:303.700000pt;height:137.650000pt" o:preferrelative="t" o:ole="">
             <o:lock v:ext="edit"/>
             <v:imagedata xmlns:r="http://schemas.openxmlformats.org/officeDocument/2006/relationships" r:id="docRId57" o:title=""/>
           </v:rect>
@@ -14028,8 +14028,8 @@
         </w:rPr>
       </w:pPr>
       <w:r>
-        <w:object w:dxaOrig="4899" w:dyaOrig="12209">
-          <v:rect xmlns:o="urn:schemas-microsoft-com:office:office" xmlns:v="urn:schemas-microsoft-com:vml" id="rectole0000000029" style="width:244.950000pt;height:610.450000pt" o:preferrelative="t" o:ole="">
+        <w:object w:dxaOrig="4960" w:dyaOrig="12351">
+          <v:rect xmlns:o="urn:schemas-microsoft-com:office:office" xmlns:v="urn:schemas-microsoft-com:vml" id="rectole0000000029" style="width:248.000000pt;height:617.550000pt" o:preferrelative="t" o:ole="">
             <o:lock v:ext="edit"/>
             <v:imagedata xmlns:r="http://schemas.openxmlformats.org/officeDocument/2006/relationships" r:id="docRId59" o:title=""/>
           </v:rect>
@@ -14052,8 +14052,8 @@
         </w:rPr>
       </w:pPr>
       <w:r>
-        <w:object w:dxaOrig="4717" w:dyaOrig="12188">
-          <v:rect xmlns:o="urn:schemas-microsoft-com:office:office" xmlns:v="urn:schemas-microsoft-com:vml" id="rectole0000000030" style="width:235.850000pt;height:609.400000pt" o:preferrelative="t" o:ole="">
+        <w:object w:dxaOrig="4778" w:dyaOrig="12330">
+          <v:rect xmlns:o="urn:schemas-microsoft-com:office:office" xmlns:v="urn:schemas-microsoft-com:vml" id="rectole0000000030" style="width:238.900000pt;height:616.500000pt" o:preferrelative="t" o:ole="">
             <o:lock v:ext="edit"/>
             <v:imagedata xmlns:r="http://schemas.openxmlformats.org/officeDocument/2006/relationships" r:id="docRId61" o:title=""/>
           </v:rect>
@@ -14076,8 +14076,8 @@
         </w:rPr>
       </w:pPr>
       <w:r>
-        <w:object w:dxaOrig="6884" w:dyaOrig="12209">
-          <v:rect xmlns:o="urn:schemas-microsoft-com:office:office" xmlns:v="urn:schemas-microsoft-com:vml" id="rectole0000000031" style="width:344.200000pt;height:610.450000pt" o:preferrelative="t" o:ole="">
+        <w:object w:dxaOrig="6965" w:dyaOrig="12351">
+          <v:rect xmlns:o="urn:schemas-microsoft-com:office:office" xmlns:v="urn:schemas-microsoft-com:vml" id="rectole0000000031" style="width:348.250000pt;height:617.550000pt" o:preferrelative="t" o:ole="">
             <o:lock v:ext="edit"/>
             <v:imagedata xmlns:r="http://schemas.openxmlformats.org/officeDocument/2006/relationships" r:id="docRId63" o:title=""/>
           </v:rect>
@@ -14100,8 +14100,8 @@
         </w:rPr>
       </w:pPr>
       <w:r>
-        <w:object w:dxaOrig="4879" w:dyaOrig="12249">
-          <v:rect xmlns:o="urn:schemas-microsoft-com:office:office" xmlns:v="urn:schemas-microsoft-com:vml" id="rectole0000000032" style="width:243.950000pt;height:612.450000pt" o:preferrelative="t" o:ole="">
+        <w:object w:dxaOrig="4940" w:dyaOrig="12391">
+          <v:rect xmlns:o="urn:schemas-microsoft-com:office:office" xmlns:v="urn:schemas-microsoft-com:vml" id="rectole0000000032" style="width:247.000000pt;height:619.550000pt" o:preferrelative="t" o:ole="">
             <o:lock v:ext="edit"/>
             <v:imagedata xmlns:r="http://schemas.openxmlformats.org/officeDocument/2006/relationships" r:id="docRId65" o:title=""/>
           </v:rect>
@@ -14124,8 +14124,8 @@
         </w:rPr>
       </w:pPr>
       <w:r>
-        <w:object w:dxaOrig="6843" w:dyaOrig="12270">
-          <v:rect xmlns:o="urn:schemas-microsoft-com:office:office" xmlns:v="urn:schemas-microsoft-com:vml" id="rectole0000000033" style="width:342.150000pt;height:613.500000pt" o:preferrelative="t" o:ole="">
+        <w:object w:dxaOrig="6924" w:dyaOrig="12432">
+          <v:rect xmlns:o="urn:schemas-microsoft-com:office:office" xmlns:v="urn:schemas-microsoft-com:vml" id="rectole0000000033" style="width:346.200000pt;height:621.600000pt" o:preferrelative="t" o:ole="">
             <o:lock v:ext="edit"/>
             <v:imagedata xmlns:r="http://schemas.openxmlformats.org/officeDocument/2006/relationships" r:id="docRId67" o:title=""/>
           </v:rect>
@@ -14148,8 +14148,8 @@
         </w:rPr>
       </w:pPr>
       <w:r>
-        <w:object w:dxaOrig="6904" w:dyaOrig="4312">
-          <v:rect xmlns:o="urn:schemas-microsoft-com:office:office" xmlns:v="urn:schemas-microsoft-com:vml" id="rectole0000000034" style="width:345.200000pt;height:215.600000pt" o:preferrelative="t" o:ole="">
+        <w:object w:dxaOrig="6985" w:dyaOrig="4373">
+          <v:rect xmlns:o="urn:schemas-microsoft-com:office:office" xmlns:v="urn:schemas-microsoft-com:vml" id="rectole0000000034" style="width:349.250000pt;height:218.650000pt" o:preferrelative="t" o:ole="">
             <o:lock v:ext="edit"/>
             <v:imagedata xmlns:r="http://schemas.openxmlformats.org/officeDocument/2006/relationships" r:id="docRId69" o:title=""/>
           </v:rect>
@@ -16230,8 +16230,8 @@
         </w:rPr>
       </w:pPr>
       <w:r>
-        <w:object w:dxaOrig="4636" w:dyaOrig="6884">
-          <v:rect xmlns:o="urn:schemas-microsoft-com:office:office" xmlns:v="urn:schemas-microsoft-com:vml" id="rectole0000000035" style="width:231.800000pt;height:344.200000pt" o:preferrelative="t" o:ole="">
+        <w:object w:dxaOrig="4697" w:dyaOrig="6965">
+          <v:rect xmlns:o="urn:schemas-microsoft-com:office:office" xmlns:v="urn:schemas-microsoft-com:vml" id="rectole0000000035" style="width:234.850000pt;height:348.250000pt" o:preferrelative="t" o:ole="">
             <o:lock v:ext="edit"/>
             <v:imagedata xmlns:r="http://schemas.openxmlformats.org/officeDocument/2006/relationships" r:id="docRId71" o:title=""/>
           </v:rect>
@@ -16254,8 +16254,8 @@
         </w:rPr>
       </w:pPr>
       <w:r>
-        <w:object w:dxaOrig="4636" w:dyaOrig="6965">
-          <v:rect xmlns:o="urn:schemas-microsoft-com:office:office" xmlns:v="urn:schemas-microsoft-com:vml" id="rectole0000000036" style="width:231.800000pt;height:348.250000pt" o:preferrelative="t" o:ole="">
+        <w:object w:dxaOrig="4697" w:dyaOrig="7046">
+          <v:rect xmlns:o="urn:schemas-microsoft-com:office:office" xmlns:v="urn:schemas-microsoft-com:vml" id="rectole0000000036" style="width:234.850000pt;height:352.300000pt" o:preferrelative="t" o:ole="">
             <o:lock v:ext="edit"/>
             <v:imagedata xmlns:r="http://schemas.openxmlformats.org/officeDocument/2006/relationships" r:id="docRId73" o:title=""/>
           </v:rect>
@@ -16278,8 +16278,8 @@
         </w:rPr>
       </w:pPr>
       <w:r>
-        <w:object w:dxaOrig="8524" w:dyaOrig="3178">
-          <v:rect xmlns:o="urn:schemas-microsoft-com:office:office" xmlns:v="urn:schemas-microsoft-com:vml" id="rectole0000000037" style="width:426.200000pt;height:158.900000pt" o:preferrelative="t" o:ole="">
+        <w:object w:dxaOrig="8625" w:dyaOrig="3219">
+          <v:rect xmlns:o="urn:schemas-microsoft-com:office:office" xmlns:v="urn:schemas-microsoft-com:vml" id="rectole0000000037" style="width:431.250000pt;height:160.950000pt" o:preferrelative="t" o:ole="">
             <o:lock v:ext="edit"/>
             <v:imagedata xmlns:r="http://schemas.openxmlformats.org/officeDocument/2006/relationships" r:id="docRId75" o:title=""/>
           </v:rect>
@@ -20014,8 +20014,8 @@
         </w:rPr>
       </w:pPr>
       <w:r>
-        <w:object w:dxaOrig="5183" w:dyaOrig="12188">
-          <v:rect xmlns:o="urn:schemas-microsoft-com:office:office" xmlns:v="urn:schemas-microsoft-com:vml" id="rectole0000000038" style="width:259.150000pt;height:609.400000pt" o:preferrelative="t" o:ole="">
+        <w:object w:dxaOrig="5244" w:dyaOrig="12330">
+          <v:rect xmlns:o="urn:schemas-microsoft-com:office:office" xmlns:v="urn:schemas-microsoft-com:vml" id="rectole0000000038" style="width:262.200000pt;height:616.500000pt" o:preferrelative="t" o:ole="">
             <o:lock v:ext="edit"/>
             <v:imagedata xmlns:r="http://schemas.openxmlformats.org/officeDocument/2006/relationships" r:id="docRId77" o:title=""/>
           </v:rect>
@@ -20038,8 +20038,8 @@
         </w:rPr>
       </w:pPr>
       <w:r>
-        <w:object w:dxaOrig="2470" w:dyaOrig="12270">
-          <v:rect xmlns:o="urn:schemas-microsoft-com:office:office" xmlns:v="urn:schemas-microsoft-com:vml" id="rectole0000000039" style="width:123.500000pt;height:613.500000pt" o:preferrelative="t" o:ole="">
+        <w:object w:dxaOrig="2510" w:dyaOrig="12432">
+          <v:rect xmlns:o="urn:schemas-microsoft-com:office:office" xmlns:v="urn:schemas-microsoft-com:vml" id="rectole0000000039" style="width:125.500000pt;height:621.600000pt" o:preferrelative="t" o:ole="">
             <o:lock v:ext="edit"/>
             <v:imagedata xmlns:r="http://schemas.openxmlformats.org/officeDocument/2006/relationships" r:id="docRId79" o:title=""/>
           </v:rect>
@@ -20062,8 +20062,8 @@
         </w:rPr>
       </w:pPr>
       <w:r>
-        <w:object w:dxaOrig="4495" w:dyaOrig="2652">
-          <v:rect xmlns:o="urn:schemas-microsoft-com:office:office" xmlns:v="urn:schemas-microsoft-com:vml" id="rectole0000000040" style="width:224.750000pt;height:132.600000pt" o:preferrelative="t" o:ole="">
+        <w:object w:dxaOrig="4555" w:dyaOrig="2692">
+          <v:rect xmlns:o="urn:schemas-microsoft-com:office:office" xmlns:v="urn:schemas-microsoft-com:vml" id="rectole0000000040" style="width:227.750000pt;height:134.600000pt" o:preferrelative="t" o:ole="">
             <o:lock v:ext="edit"/>
             <v:imagedata xmlns:r="http://schemas.openxmlformats.org/officeDocument/2006/relationships" r:id="docRId81" o:title=""/>
           </v:rect>
@@ -20086,8 +20086,8 @@
         </w:rPr>
       </w:pPr>
       <w:r>
-        <w:object w:dxaOrig="8524" w:dyaOrig="2834">
-          <v:rect xmlns:o="urn:schemas-microsoft-com:office:office" xmlns:v="urn:schemas-microsoft-com:vml" id="rectole0000000041" style="width:426.200000pt;height:141.700000pt" o:preferrelative="t" o:ole="">
+        <w:object w:dxaOrig="8625" w:dyaOrig="2874">
+          <v:rect xmlns:o="urn:schemas-microsoft-com:office:office" xmlns:v="urn:schemas-microsoft-com:vml" id="rectole0000000041" style="width:431.250000pt;height:143.700000pt" o:preferrelative="t" o:ole="">
             <o:lock v:ext="edit"/>
             <v:imagedata xmlns:r="http://schemas.openxmlformats.org/officeDocument/2006/relationships" r:id="docRId83" o:title=""/>
           </v:rect>
@@ -20147,8 +20147,8 @@
         </w:rPr>
       </w:pPr>
       <w:r>
-        <w:object w:dxaOrig="5973" w:dyaOrig="5406">
-          <v:rect xmlns:o="urn:schemas-microsoft-com:office:office" xmlns:v="urn:schemas-microsoft-com:vml" id="rectole0000000042" style="width:298.650000pt;height:270.300000pt" o:preferrelative="t" o:ole="">
+        <w:object w:dxaOrig="6054" w:dyaOrig="5466">
+          <v:rect xmlns:o="urn:schemas-microsoft-com:office:office" xmlns:v="urn:schemas-microsoft-com:vml" id="rectole0000000042" style="width:302.700000pt;height:273.300000pt" o:preferrelative="t" o:ole="">
             <o:lock v:ext="edit"/>
             <v:imagedata xmlns:r="http://schemas.openxmlformats.org/officeDocument/2006/relationships" r:id="docRId85" o:title=""/>
           </v:rect>
@@ -21526,8 +21526,8 @@
         </w:rPr>
       </w:pPr>
       <w:r>
-        <w:object w:dxaOrig="5507" w:dyaOrig="12107">
-          <v:rect xmlns:o="urn:schemas-microsoft-com:office:office" xmlns:v="urn:schemas-microsoft-com:vml" id="rectole0000000043" style="width:275.350000pt;height:605.350000pt" o:preferrelative="t" o:ole="">
+        <w:object w:dxaOrig="5567" w:dyaOrig="12249">
+          <v:rect xmlns:o="urn:schemas-microsoft-com:office:office" xmlns:v="urn:schemas-microsoft-com:vml" id="rectole0000000043" style="width:278.350000pt;height:612.450000pt" o:preferrelative="t" o:ole="">
             <o:lock v:ext="edit"/>
             <v:imagedata xmlns:r="http://schemas.openxmlformats.org/officeDocument/2006/relationships" r:id="docRId87" o:title=""/>
           </v:rect>
@@ -21550,8 +21550,8 @@
         </w:rPr>
       </w:pPr>
       <w:r>
-        <w:object w:dxaOrig="5547" w:dyaOrig="12087">
-          <v:rect xmlns:o="urn:schemas-microsoft-com:office:office" xmlns:v="urn:schemas-microsoft-com:vml" id="rectole0000000044" style="width:277.350000pt;height:604.350000pt" o:preferrelative="t" o:ole="">
+        <w:object w:dxaOrig="5608" w:dyaOrig="12229">
+          <v:rect xmlns:o="urn:schemas-microsoft-com:office:office" xmlns:v="urn:schemas-microsoft-com:vml" id="rectole0000000044" style="width:280.400000pt;height:611.450000pt" o:preferrelative="t" o:ole="">
             <o:lock v:ext="edit"/>
             <v:imagedata xmlns:r="http://schemas.openxmlformats.org/officeDocument/2006/relationships" r:id="docRId89" o:title=""/>
           </v:rect>
@@ -21574,8 +21574,8 @@
         </w:rPr>
       </w:pPr>
       <w:r>
-        <w:object w:dxaOrig="6803" w:dyaOrig="8848">
-          <v:rect xmlns:o="urn:schemas-microsoft-com:office:office" xmlns:v="urn:schemas-microsoft-com:vml" id="rectole0000000045" style="width:340.150000pt;height:442.400000pt" o:preferrelative="t" o:ole="">
+        <w:object w:dxaOrig="6884" w:dyaOrig="8949">
+          <v:rect xmlns:o="urn:schemas-microsoft-com:office:office" xmlns:v="urn:schemas-microsoft-com:vml" id="rectole0000000045" style="width:344.200000pt;height:447.450000pt" o:preferrelative="t" o:ole="">
             <o:lock v:ext="edit"/>
             <v:imagedata xmlns:r="http://schemas.openxmlformats.org/officeDocument/2006/relationships" r:id="docRId91" o:title=""/>
           </v:rect>
@@ -21598,8 +21598,8 @@
         </w:rPr>
       </w:pPr>
       <w:r>
-        <w:object w:dxaOrig="8747" w:dyaOrig="2713">
-          <v:rect xmlns:o="urn:schemas-microsoft-com:office:office" xmlns:v="urn:schemas-microsoft-com:vml" id="rectole0000000046" style="width:437.350000pt;height:135.650000pt" o:preferrelative="t" o:ole="">
+        <w:object w:dxaOrig="8848" w:dyaOrig="2753">
+          <v:rect xmlns:o="urn:schemas-microsoft-com:office:office" xmlns:v="urn:schemas-microsoft-com:vml" id="rectole0000000046" style="width:442.400000pt;height:137.650000pt" o:preferrelative="t" o:ole="">
             <o:lock v:ext="edit"/>
             <v:imagedata xmlns:r="http://schemas.openxmlformats.org/officeDocument/2006/relationships" r:id="docRId93" o:title=""/>
           </v:rect>
@@ -21622,8 +21622,8 @@
         </w:rPr>
       </w:pPr>
       <w:r>
-        <w:object w:dxaOrig="5709" w:dyaOrig="12229">
-          <v:rect xmlns:o="urn:schemas-microsoft-com:office:office" xmlns:v="urn:schemas-microsoft-com:vml" id="rectole0000000047" style="width:285.450000pt;height:611.450000pt" o:preferrelative="t" o:ole="">
+        <w:object w:dxaOrig="5770" w:dyaOrig="12370">
+          <v:rect xmlns:o="urn:schemas-microsoft-com:office:office" xmlns:v="urn:schemas-microsoft-com:vml" id="rectole0000000047" style="width:288.500000pt;height:618.500000pt" o:preferrelative="t" o:ole="">
             <o:lock v:ext="edit"/>
             <v:imagedata xmlns:r="http://schemas.openxmlformats.org/officeDocument/2006/relationships" r:id="docRId95" o:title=""/>
           </v:rect>
@@ -21646,8 +21646,8 @@
         </w:rPr>
       </w:pPr>
       <w:r>
-        <w:object w:dxaOrig="5507" w:dyaOrig="12128">
-          <v:rect xmlns:o="urn:schemas-microsoft-com:office:office" xmlns:v="urn:schemas-microsoft-com:vml" id="rectole0000000048" style="width:275.350000pt;height:606.400000pt" o:preferrelative="t" o:ole="">
+        <w:object w:dxaOrig="5567" w:dyaOrig="12270">
+          <v:rect xmlns:o="urn:schemas-microsoft-com:office:office" xmlns:v="urn:schemas-microsoft-com:vml" id="rectole0000000048" style="width:278.350000pt;height:613.500000pt" o:preferrelative="t" o:ole="">
             <o:lock v:ext="edit"/>
             <v:imagedata xmlns:r="http://schemas.openxmlformats.org/officeDocument/2006/relationships" r:id="docRId97" o:title=""/>
           </v:rect>
@@ -21670,8 +21670,8 @@
         </w:rPr>
       </w:pPr>
       <w:r>
-        <w:object w:dxaOrig="6701" w:dyaOrig="5932">
-          <v:rect xmlns:o="urn:schemas-microsoft-com:office:office" xmlns:v="urn:schemas-microsoft-com:vml" id="rectole0000000049" style="width:335.050000pt;height:296.600000pt" o:preferrelative="t" o:ole="">
+        <w:object w:dxaOrig="6782" w:dyaOrig="6013">
+          <v:rect xmlns:o="urn:schemas-microsoft-com:office:office" xmlns:v="urn:schemas-microsoft-com:vml" id="rectole0000000049" style="width:339.100000pt;height:300.650000pt" o:preferrelative="t" o:ole="">
             <o:lock v:ext="edit"/>
             <v:imagedata xmlns:r="http://schemas.openxmlformats.org/officeDocument/2006/relationships" r:id="docRId99" o:title=""/>
           </v:rect>
@@ -24078,8 +24078,8 @@
         </w:rPr>
       </w:pPr>
       <w:r>
-        <w:object w:dxaOrig="4778" w:dyaOrig="9435">
-          <v:rect xmlns:o="urn:schemas-microsoft-com:office:office" xmlns:v="urn:schemas-microsoft-com:vml" id="rectole0000000050" style="width:238.900000pt;height:471.750000pt" o:preferrelative="t" o:ole="">
+        <w:object w:dxaOrig="4839" w:dyaOrig="9556">
+          <v:rect xmlns:o="urn:schemas-microsoft-com:office:office" xmlns:v="urn:schemas-microsoft-com:vml" id="rectole0000000050" style="width:241.950000pt;height:477.800000pt" o:preferrelative="t" o:ole="">
             <o:lock v:ext="edit"/>
             <v:imagedata xmlns:r="http://schemas.openxmlformats.org/officeDocument/2006/relationships" r:id="docRId101" o:title=""/>
           </v:rect>
@@ -24102,8 +24102,8 @@
         </w:rPr>
       </w:pPr>
       <w:r>
-        <w:object w:dxaOrig="8524" w:dyaOrig="323">
-          <v:rect xmlns:o="urn:schemas-microsoft-com:office:office" xmlns:v="urn:schemas-microsoft-com:vml" id="rectole0000000051" style="width:426.200000pt;height:16.150000pt" o:preferrelative="t" o:ole="">
+        <w:object w:dxaOrig="8625" w:dyaOrig="323">
+          <v:rect xmlns:o="urn:schemas-microsoft-com:office:office" xmlns:v="urn:schemas-microsoft-com:vml" id="rectole0000000051" style="width:431.250000pt;height:16.150000pt" o:preferrelative="t" o:ole="">
             <o:lock v:ext="edit"/>
             <v:imagedata xmlns:r="http://schemas.openxmlformats.org/officeDocument/2006/relationships" r:id="docRId103" o:title=""/>
           </v:rect>
@@ -24152,8 +24152,8 @@
         </w:rPr>
       </w:pPr>
       <w:r>
-        <w:object w:dxaOrig="8524" w:dyaOrig="8200">
-          <v:rect xmlns:o="urn:schemas-microsoft-com:office:office" xmlns:v="urn:schemas-microsoft-com:vml" id="rectole0000000052" style="width:426.200000pt;height:410.000000pt" o:preferrelative="t" o:ole="">
+        <w:object w:dxaOrig="8625" w:dyaOrig="8301">
+          <v:rect xmlns:o="urn:schemas-microsoft-com:office:office" xmlns:v="urn:schemas-microsoft-com:vml" id="rectole0000000052" style="width:431.250000pt;height:415.050000pt" o:preferrelative="t" o:ole="">
             <o:lock v:ext="edit"/>
             <v:imagedata xmlns:r="http://schemas.openxmlformats.org/officeDocument/2006/relationships" r:id="docRId105" o:title=""/>
           </v:rect>
@@ -24176,8 +24176,8 @@
         </w:rPr>
       </w:pPr>
       <w:r>
-        <w:object w:dxaOrig="8524" w:dyaOrig="3543">
-          <v:rect xmlns:o="urn:schemas-microsoft-com:office:office" xmlns:v="urn:schemas-microsoft-com:vml" id="rectole0000000053" style="width:426.200000pt;height:177.150000pt" o:preferrelative="t" o:ole="">
+        <w:object w:dxaOrig="8625" w:dyaOrig="3583">
+          <v:rect xmlns:o="urn:schemas-microsoft-com:office:office" xmlns:v="urn:schemas-microsoft-com:vml" id="rectole0000000053" style="width:431.250000pt;height:179.150000pt" o:preferrelative="t" o:ole="">
             <o:lock v:ext="edit"/>
             <v:imagedata xmlns:r="http://schemas.openxmlformats.org/officeDocument/2006/relationships" r:id="docRId107" o:title=""/>
           </v:rect>
@@ -24226,8 +24226,8 @@
         </w:rPr>
       </w:pPr>
       <w:r>
-        <w:object w:dxaOrig="8524" w:dyaOrig="8118">
-          <v:rect xmlns:o="urn:schemas-microsoft-com:office:office" xmlns:v="urn:schemas-microsoft-com:vml" id="rectole0000000054" style="width:426.200000pt;height:405.900000pt" o:preferrelative="t" o:ole="">
+        <w:object w:dxaOrig="8625" w:dyaOrig="8220">
+          <v:rect xmlns:o="urn:schemas-microsoft-com:office:office" xmlns:v="urn:schemas-microsoft-com:vml" id="rectole0000000054" style="width:431.250000pt;height:411.000000pt" o:preferrelative="t" o:ole="">
             <o:lock v:ext="edit"/>
             <v:imagedata xmlns:r="http://schemas.openxmlformats.org/officeDocument/2006/relationships" r:id="docRId109" o:title=""/>
           </v:rect>
@@ -24250,8 +24250,8 @@
         </w:rPr>
       </w:pPr>
       <w:r>
-        <w:object w:dxaOrig="8524" w:dyaOrig="7532">
-          <v:rect xmlns:o="urn:schemas-microsoft-com:office:office" xmlns:v="urn:schemas-microsoft-com:vml" id="rectole0000000055" style="width:426.200000pt;height:376.600000pt" o:preferrelative="t" o:ole="">
+        <w:object w:dxaOrig="8625" w:dyaOrig="7633">
+          <v:rect xmlns:o="urn:schemas-microsoft-com:office:office" xmlns:v="urn:schemas-microsoft-com:vml" id="rectole0000000055" style="width:431.250000pt;height:381.650000pt" o:preferrelative="t" o:ole="">
             <o:lock v:ext="edit"/>
             <v:imagedata xmlns:r="http://schemas.openxmlformats.org/officeDocument/2006/relationships" r:id="docRId111" o:title=""/>
           </v:rect>
@@ -24274,8 +24274,8 @@
         </w:rPr>
       </w:pPr>
       <w:r>
-        <w:object w:dxaOrig="8524" w:dyaOrig="2166">
-          <v:rect xmlns:o="urn:schemas-microsoft-com:office:office" xmlns:v="urn:schemas-microsoft-com:vml" id="rectole0000000056" style="width:426.200000pt;height:108.300000pt" o:preferrelative="t" o:ole="">
+        <w:object w:dxaOrig="8625" w:dyaOrig="2186">
+          <v:rect xmlns:o="urn:schemas-microsoft-com:office:office" xmlns:v="urn:schemas-microsoft-com:vml" id="rectole0000000056" style="width:431.250000pt;height:109.300000pt" o:preferrelative="t" o:ole="">
             <o:lock v:ext="edit"/>
             <v:imagedata xmlns:r="http://schemas.openxmlformats.org/officeDocument/2006/relationships" r:id="docRId113" o:title=""/>
           </v:rect>
@@ -24298,8 +24298,8 @@
         </w:rPr>
       </w:pPr>
       <w:r>
-        <w:object w:dxaOrig="6195" w:dyaOrig="3603">
-          <v:rect xmlns:o="urn:schemas-microsoft-com:office:office" xmlns:v="urn:schemas-microsoft-com:vml" id="rectole0000000057" style="width:309.750000pt;height:180.150000pt" o:preferrelative="t" o:ole="">
+        <w:object w:dxaOrig="6276" w:dyaOrig="3644">
+          <v:rect xmlns:o="urn:schemas-microsoft-com:office:office" xmlns:v="urn:schemas-microsoft-com:vml" id="rectole0000000057" style="width:313.800000pt;height:182.200000pt" o:preferrelative="t" o:ole="">
             <o:lock v:ext="edit"/>
             <v:imagedata xmlns:r="http://schemas.openxmlformats.org/officeDocument/2006/relationships" r:id="docRId115" o:title=""/>
           </v:rect>
@@ -25726,8 +25726,8 @@
         </w:rPr>
       </w:pPr>
       <w:r>
-        <w:object w:dxaOrig="8640" w:dyaOrig="6689">
-          <v:rect xmlns:o="urn:schemas-microsoft-com:office:office" xmlns:v="urn:schemas-microsoft-com:vml" id="rectole0000000058" style="width:432.000000pt;height:334.450000pt" o:preferrelative="t" o:ole="">
+        <w:object w:dxaOrig="8747" w:dyaOrig="6762">
+          <v:rect xmlns:o="urn:schemas-microsoft-com:office:office" xmlns:v="urn:schemas-microsoft-com:vml" id="rectole0000000058" style="width:437.350000pt;height:338.100000pt" o:preferrelative="t" o:ole="">
             <o:lock v:ext="edit"/>
             <v:imagedata xmlns:r="http://schemas.openxmlformats.org/officeDocument/2006/relationships" r:id="docRId117" o:title=""/>
           </v:rect>
@@ -25776,8 +25776,8 @@
         </w:rPr>
       </w:pPr>
       <w:r>
-        <w:object w:dxaOrig="8640" w:dyaOrig="8895">
-          <v:rect xmlns:o="urn:schemas-microsoft-com:office:office" xmlns:v="urn:schemas-microsoft-com:vml" id="rectole0000000059" style="width:432.000000pt;height:444.750000pt" o:preferrelative="t" o:ole="">
+        <w:object w:dxaOrig="8747" w:dyaOrig="9010">
+          <v:rect xmlns:o="urn:schemas-microsoft-com:office:office" xmlns:v="urn:schemas-microsoft-com:vml" id="rectole0000000059" style="width:437.350000pt;height:450.500000pt" o:preferrelative="t" o:ole="">
             <o:lock v:ext="edit"/>
             <v:imagedata xmlns:r="http://schemas.openxmlformats.org/officeDocument/2006/relationships" r:id="docRId119" o:title=""/>
           </v:rect>
@@ -25795,17 +25795,17 @@
           <w:color w:val="auto"/>
           <w:spacing w:val="0"/>
           <w:position w:val="0"/>
-          <w:sz w:val="28"/>
-          <w:shd w:fill="auto" w:val="clear"/>
-        </w:rPr>
-      </w:pPr>
-      <w:r>
-        <w:object w:dxaOrig="8640" w:dyaOrig="8235">
-          <v:rect xmlns:o="urn:schemas-microsoft-com:office:office" xmlns:v="urn:schemas-microsoft-com:vml" id="rectole0000000060" style="width:432.000000pt;height:411.750000pt" o:preferrelative="t" o:ole="">
+          <w:sz w:val="22"/>
+          <w:shd w:fill="auto" w:val="clear"/>
+        </w:rPr>
+      </w:pPr>
+      <w:r>
+        <w:object w:dxaOrig="8281" w:dyaOrig="3787">
+          <v:rect xmlns:o="urn:schemas-microsoft-com:office:office" xmlns:v="urn:schemas-microsoft-com:vml" id="rectole0000000060" style="width:414.050000pt;height:189.350000pt" o:preferrelative="t" o:ole="">
             <o:lock v:ext="edit"/>
             <v:imagedata xmlns:r="http://schemas.openxmlformats.org/officeDocument/2006/relationships" r:id="docRId121" o:title=""/>
           </v:rect>
-          <o:OLEObject xmlns:r="http://schemas.openxmlformats.org/officeDocument/2006/relationships" xmlns:o="urn:schemas-microsoft-com:office:office" Type="Embed" ProgID="StaticDib" DrawAspect="Content" ObjectID="0000000060" ShapeID="rectole0000000060" r:id="docRId120"/>
+          <o:OLEObject xmlns:r="http://schemas.openxmlformats.org/officeDocument/2006/relationships" xmlns:o="urn:schemas-microsoft-com:office:office" Type="Embed" ProgID="StaticMetafile" DrawAspect="Content" ObjectID="0000000060" ShapeID="rectole0000000060" r:id="docRId120"/>
         </w:object>
       </w:r>
     </w:p>
@@ -25824,8 +25824,8 @@
         </w:rPr>
       </w:pPr>
       <w:r>
-        <w:object w:dxaOrig="8640" w:dyaOrig="8340">
-          <v:rect xmlns:o="urn:schemas-microsoft-com:office:office" xmlns:v="urn:schemas-microsoft-com:vml" id="rectole0000000061" style="width:432.000000pt;height:417.000000pt" o:preferrelative="t" o:ole="">
+        <w:object w:dxaOrig="8747" w:dyaOrig="8341">
+          <v:rect xmlns:o="urn:schemas-microsoft-com:office:office" xmlns:v="urn:schemas-microsoft-com:vml" id="rectole0000000061" style="width:437.350000pt;height:417.050000pt" o:preferrelative="t" o:ole="">
             <o:lock v:ext="edit"/>
             <v:imagedata xmlns:r="http://schemas.openxmlformats.org/officeDocument/2006/relationships" r:id="docRId123" o:title=""/>
           </v:rect>
@@ -25848,8 +25848,8 @@
         </w:rPr>
       </w:pPr>
       <w:r>
-        <w:object w:dxaOrig="8640" w:dyaOrig="2280">
-          <v:rect xmlns:o="urn:schemas-microsoft-com:office:office" xmlns:v="urn:schemas-microsoft-com:vml" id="rectole0000000062" style="width:432.000000pt;height:114.000000pt" o:preferrelative="t" o:ole="">
+        <w:object w:dxaOrig="8747" w:dyaOrig="8443">
+          <v:rect xmlns:o="urn:schemas-microsoft-com:office:office" xmlns:v="urn:schemas-microsoft-com:vml" id="rectole0000000062" style="width:437.350000pt;height:422.150000pt" o:preferrelative="t" o:ole="">
             <o:lock v:ext="edit"/>
             <v:imagedata xmlns:r="http://schemas.openxmlformats.org/officeDocument/2006/relationships" r:id="docRId125" o:title=""/>
           </v:rect>
@@ -25872,8 +25872,8 @@
         </w:rPr>
       </w:pPr>
       <w:r>
-        <w:object w:dxaOrig="8180" w:dyaOrig="3745">
-          <v:rect xmlns:o="urn:schemas-microsoft-com:office:office" xmlns:v="urn:schemas-microsoft-com:vml" id="rectole0000000063" style="width:409.000000pt;height:187.250000pt" o:preferrelative="t" o:ole="">
+        <w:object w:dxaOrig="8747" w:dyaOrig="2307">
+          <v:rect xmlns:o="urn:schemas-microsoft-com:office:office" xmlns:v="urn:schemas-microsoft-com:vml" id="rectole0000000063" style="width:437.350000pt;height:115.350000pt" o:preferrelative="t" o:ole="">
             <o:lock v:ext="edit"/>
             <v:imagedata xmlns:r="http://schemas.openxmlformats.org/officeDocument/2006/relationships" r:id="docRId127" o:title=""/>
           </v:rect>
@@ -33611,8 +33611,8 @@
         </w:rPr>
       </w:pPr>
       <w:r>
-        <w:object w:dxaOrig="7916" w:dyaOrig="11986">
-          <v:rect xmlns:o="urn:schemas-microsoft-com:office:office" xmlns:v="urn:schemas-microsoft-com:vml" id="rectole0000000064" style="width:395.800000pt;height:599.300000pt" o:preferrelative="t" o:ole="">
+        <w:object w:dxaOrig="8018" w:dyaOrig="12128">
+          <v:rect xmlns:o="urn:schemas-microsoft-com:office:office" xmlns:v="urn:schemas-microsoft-com:vml" id="rectole0000000064" style="width:400.900000pt;height:606.400000pt" o:preferrelative="t" o:ole="">
             <o:lock v:ext="edit"/>
             <v:imagedata xmlns:r="http://schemas.openxmlformats.org/officeDocument/2006/relationships" r:id="docRId129" o:title=""/>
           </v:rect>
@@ -33635,8 +33635,8 @@
         </w:rPr>
       </w:pPr>
       <w:r>
-        <w:object w:dxaOrig="3563" w:dyaOrig="12067">
-          <v:rect xmlns:o="urn:schemas-microsoft-com:office:office" xmlns:v="urn:schemas-microsoft-com:vml" id="rectole0000000065" style="width:178.150000pt;height:603.350000pt" o:preferrelative="t" o:ole="">
+        <w:object w:dxaOrig="3603" w:dyaOrig="12209">
+          <v:rect xmlns:o="urn:schemas-microsoft-com:office:office" xmlns:v="urn:schemas-microsoft-com:vml" id="rectole0000000065" style="width:180.150000pt;height:610.450000pt" o:preferrelative="t" o:ole="">
             <o:lock v:ext="edit"/>
             <v:imagedata xmlns:r="http://schemas.openxmlformats.org/officeDocument/2006/relationships" r:id="docRId131" o:title=""/>
           </v:rect>
@@ -33659,8 +33659,8 @@
         </w:rPr>
       </w:pPr>
       <w:r>
-        <w:object w:dxaOrig="3522" w:dyaOrig="11763">
-          <v:rect xmlns:o="urn:schemas-microsoft-com:office:office" xmlns:v="urn:schemas-microsoft-com:vml" id="rectole0000000066" style="width:176.100000pt;height:588.150000pt" o:preferrelative="t" o:ole="">
+        <w:object w:dxaOrig="3563" w:dyaOrig="11905">
+          <v:rect xmlns:o="urn:schemas-microsoft-com:office:office" xmlns:v="urn:schemas-microsoft-com:vml" id="rectole0000000066" style="width:178.150000pt;height:595.250000pt" o:preferrelative="t" o:ole="">
             <o:lock v:ext="edit"/>
             <v:imagedata xmlns:r="http://schemas.openxmlformats.org/officeDocument/2006/relationships" r:id="docRId133" o:title=""/>
           </v:rect>
@@ -33683,8 +33683,8 @@
         </w:rPr>
       </w:pPr>
       <w:r>
-        <w:object w:dxaOrig="4575" w:dyaOrig="2328">
-          <v:rect xmlns:o="urn:schemas-microsoft-com:office:office" xmlns:v="urn:schemas-microsoft-com:vml" id="rectole0000000067" style="width:228.750000pt;height:116.400000pt" o:preferrelative="t" o:ole="">
+        <w:object w:dxaOrig="4636" w:dyaOrig="2348">
+          <v:rect xmlns:o="urn:schemas-microsoft-com:office:office" xmlns:v="urn:schemas-microsoft-com:vml" id="rectole0000000067" style="width:231.800000pt;height:117.400000pt" o:preferrelative="t" o:ole="">
             <o:lock v:ext="edit"/>
             <v:imagedata xmlns:r="http://schemas.openxmlformats.org/officeDocument/2006/relationships" r:id="docRId135" o:title=""/>
           </v:rect>
@@ -33707,8 +33707,8 @@
         </w:rPr>
       </w:pPr>
       <w:r>
-        <w:object w:dxaOrig="5973" w:dyaOrig="8058">
-          <v:rect xmlns:o="urn:schemas-microsoft-com:office:office" xmlns:v="urn:schemas-microsoft-com:vml" id="rectole0000000068" style="width:298.650000pt;height:402.900000pt" o:preferrelative="t" o:ole="">
+        <w:object w:dxaOrig="6054" w:dyaOrig="8159">
+          <v:rect xmlns:o="urn:schemas-microsoft-com:office:office" xmlns:v="urn:schemas-microsoft-com:vml" id="rectole0000000068" style="width:302.700000pt;height:407.950000pt" o:preferrelative="t" o:ole="">
             <o:lock v:ext="edit"/>
             <v:imagedata xmlns:r="http://schemas.openxmlformats.org/officeDocument/2006/relationships" r:id="docRId137" o:title=""/>
           </v:rect>
@@ -33731,8 +33731,8 @@
         </w:rPr>
       </w:pPr>
       <w:r>
-        <w:object w:dxaOrig="6722" w:dyaOrig="12026">
-          <v:rect xmlns:o="urn:schemas-microsoft-com:office:office" xmlns:v="urn:schemas-microsoft-com:vml" id="rectole0000000069" style="width:336.100000pt;height:601.300000pt" o:preferrelative="t" o:ole="">
+        <w:object w:dxaOrig="6803" w:dyaOrig="12168">
+          <v:rect xmlns:o="urn:schemas-microsoft-com:office:office" xmlns:v="urn:schemas-microsoft-com:vml" id="rectole0000000069" style="width:340.150000pt;height:608.400000pt" o:preferrelative="t" o:ole="">
             <o:lock v:ext="edit"/>
             <v:imagedata xmlns:r="http://schemas.openxmlformats.org/officeDocument/2006/relationships" r:id="docRId139" o:title=""/>
           </v:rect>
@@ -33755,8 +33755,8 @@
         </w:rPr>
       </w:pPr>
       <w:r>
-        <w:object w:dxaOrig="4535" w:dyaOrig="12026">
-          <v:rect xmlns:o="urn:schemas-microsoft-com:office:office" xmlns:v="urn:schemas-microsoft-com:vml" id="rectole0000000070" style="width:226.750000pt;height:601.300000pt" o:preferrelative="t" o:ole="">
+        <w:object w:dxaOrig="4596" w:dyaOrig="12168">
+          <v:rect xmlns:o="urn:schemas-microsoft-com:office:office" xmlns:v="urn:schemas-microsoft-com:vml" id="rectole0000000070" style="width:229.800000pt;height:608.400000pt" o:preferrelative="t" o:ole="">
             <o:lock v:ext="edit"/>
             <v:imagedata xmlns:r="http://schemas.openxmlformats.org/officeDocument/2006/relationships" r:id="docRId141" o:title=""/>
           </v:rect>
@@ -33779,8 +33779,8 @@
         </w:rPr>
       </w:pPr>
       <w:r>
-        <w:object w:dxaOrig="3543" w:dyaOrig="5892">
-          <v:rect xmlns:o="urn:schemas-microsoft-com:office:office" xmlns:v="urn:schemas-microsoft-com:vml" id="rectole0000000071" style="width:177.150000pt;height:294.600000pt" o:preferrelative="t" o:ole="">
+        <w:object w:dxaOrig="3583" w:dyaOrig="5973">
+          <v:rect xmlns:o="urn:schemas-microsoft-com:office:office" xmlns:v="urn:schemas-microsoft-com:vml" id="rectole0000000071" style="width:179.150000pt;height:298.650000pt" o:preferrelative="t" o:ole="">
             <o:lock v:ext="edit"/>
             <v:imagedata xmlns:r="http://schemas.openxmlformats.org/officeDocument/2006/relationships" r:id="docRId143" o:title=""/>
           </v:rect>

</xml_diff>